<commit_message>
Initial upload of RPSLS sln file
</commit_message>
<xml_diff>
--- a/007_RPSLS_User_Stories.docx
+++ b/007_RPSLS_User_Stories.docx
@@ -14,7 +14,6 @@
           <w:szCs w:val="18"/>
         </w:rPr>
       </w:pPr>
-      <w:bookmarkStart w:id="0" w:name="_GoBack"/>
       <w:r>
         <w:rPr>
           <w:rStyle w:val="normaltextrun"/>
@@ -22,17 +21,7 @@
           <w:sz w:val="28"/>
           <w:szCs w:val="28"/>
         </w:rPr>
-        <w:t xml:space="preserve">RPSLS </w:t>
-      </w:r>
-      <w:bookmarkEnd w:id="0"/>
-      <w:r>
-        <w:rPr>
-          <w:rStyle w:val="normaltextrun"/>
-          <w:rFonts w:ascii="Calibri" w:hAnsi="Calibri" w:cs="Calibri"/>
-          <w:sz w:val="28"/>
-          <w:szCs w:val="28"/>
-        </w:rPr>
-        <w:t>User Stories</w:t>
+        <w:t>RPSLS User Stories</w:t>
       </w:r>
       <w:r>
         <w:rPr>
@@ -492,19 +481,43 @@
         <w:spacing w:before="0" w:beforeAutospacing="0" w:after="0" w:afterAutospacing="0"/>
         <w:textAlignment w:val="baseline"/>
         <w:rPr>
+          <w:rStyle w:val="normaltextrun"/>
+          <w:rFonts w:ascii="Calibri" w:hAnsi="Calibri" w:cs="Calibri"/>
+          <w:sz w:val="22"/>
+          <w:szCs w:val="22"/>
+        </w:rPr>
+      </w:pPr>
+      <w:r>
+        <w:rPr>
+          <w:rStyle w:val="normaltextrun"/>
+          <w:rFonts w:ascii="Calibri" w:hAnsi="Calibri" w:cs="Calibri"/>
+          <w:sz w:val="22"/>
+          <w:szCs w:val="22"/>
+        </w:rPr>
+        <w:t>* </w:t>
+      </w:r>
+    </w:p>
+    <w:p>
+      <w:pPr>
+        <w:pStyle w:val="paragraph"/>
+        <w:spacing w:before="0" w:beforeAutospacing="0" w:after="0" w:afterAutospacing="0"/>
+        <w:textAlignment w:val="baseline"/>
+        <w:rPr>
           <w:rFonts w:ascii="Segoe UI" w:hAnsi="Segoe UI" w:cs="Segoe UI"/>
           <w:sz w:val="18"/>
           <w:szCs w:val="18"/>
         </w:rPr>
       </w:pPr>
-      <w:r>
-        <w:rPr>
-          <w:rStyle w:val="normaltextrun"/>
-          <w:rFonts w:ascii="Calibri" w:hAnsi="Calibri" w:cs="Calibri"/>
-          <w:sz w:val="22"/>
-          <w:szCs w:val="22"/>
-        </w:rPr>
-        <w:t>* Rock crushes Scissors </w:t>
+      <w:bookmarkStart w:id="0" w:name="_GoBack"/>
+      <w:bookmarkEnd w:id="0"/>
+      <w:r>
+        <w:rPr>
+          <w:rStyle w:val="normaltextrun"/>
+          <w:rFonts w:ascii="Calibri" w:hAnsi="Calibri" w:cs="Calibri"/>
+          <w:sz w:val="22"/>
+          <w:szCs w:val="22"/>
+        </w:rPr>
+        <w:t>Rock crushes Scissors </w:t>
       </w:r>
       <w:r>
         <w:rPr>
@@ -815,15 +828,260 @@
           <w:szCs w:val="22"/>
         </w:rPr>
       </w:pPr>
-      <w:r>
-        <w:rPr>
-          <w:rStyle w:val="eop"/>
-          <w:rFonts w:ascii="Calibri" w:hAnsi="Calibri" w:cs="Calibri"/>
-          <w:sz w:val="22"/>
-          <w:szCs w:val="22"/>
-        </w:rPr>
-        <w:t>https://www.youtube.com/watch?v=Kov2G0GouBw</w:t>
-      </w:r>
+      <w:hyperlink r:id="rId4" w:history="1">
+        <w:r>
+          <w:rPr>
+            <w:rStyle w:val="Hyperlink"/>
+            <w:rFonts w:ascii="Calibri" w:hAnsi="Calibri" w:cs="Calibri"/>
+            <w:sz w:val="22"/>
+            <w:szCs w:val="22"/>
+          </w:rPr>
+          <w:t>https://www.youtube.com/watch?v=Kov2G0GouBw</w:t>
+        </w:r>
+      </w:hyperlink>
+    </w:p>
+    <w:p>
+      <w:pPr>
+        <w:pStyle w:val="paragraph"/>
+        <w:spacing w:before="0" w:beforeAutospacing="0" w:after="0" w:afterAutospacing="0"/>
+        <w:rPr>
+          <w:rStyle w:val="eop"/>
+          <w:rFonts w:ascii="Calibri" w:hAnsi="Calibri" w:cs="Calibri"/>
+          <w:sz w:val="22"/>
+          <w:szCs w:val="22"/>
+        </w:rPr>
+      </w:pPr>
+    </w:p>
+    <w:p>
+      <w:pPr>
+        <w:pStyle w:val="paragraph"/>
+        <w:spacing w:before="0" w:beforeAutospacing="0" w:after="0" w:afterAutospacing="0"/>
+        <w:rPr>
+          <w:rStyle w:val="eop"/>
+          <w:rFonts w:ascii="Calibri" w:hAnsi="Calibri" w:cs="Calibri"/>
+          <w:sz w:val="22"/>
+          <w:szCs w:val="22"/>
+        </w:rPr>
+      </w:pPr>
+    </w:p>
+    <w:p>
+      <w:pPr>
+        <w:pStyle w:val="paragraph"/>
+        <w:spacing w:before="0" w:beforeAutospacing="0" w:after="0" w:afterAutospacing="0"/>
+        <w:rPr>
+          <w:rStyle w:val="eop"/>
+          <w:rFonts w:ascii="Calibri" w:hAnsi="Calibri" w:cs="Calibri"/>
+          <w:sz w:val="22"/>
+          <w:szCs w:val="22"/>
+        </w:rPr>
+      </w:pPr>
+    </w:p>
+    <w:p>
+      <w:pPr>
+        <w:pStyle w:val="paragraph"/>
+        <w:spacing w:before="0" w:beforeAutospacing="0" w:after="0" w:afterAutospacing="0"/>
+        <w:rPr>
+          <w:rStyle w:val="eop"/>
+          <w:rFonts w:ascii="Calibri" w:hAnsi="Calibri" w:cs="Calibri"/>
+          <w:sz w:val="22"/>
+          <w:szCs w:val="22"/>
+        </w:rPr>
+      </w:pPr>
+    </w:p>
+    <w:p>
+      <w:pPr>
+        <w:pStyle w:val="paragraph"/>
+        <w:spacing w:before="0" w:beforeAutospacing="0" w:after="0" w:afterAutospacing="0"/>
+        <w:rPr>
+          <w:rStyle w:val="eop"/>
+          <w:rFonts w:ascii="Calibri" w:hAnsi="Calibri" w:cs="Calibri"/>
+          <w:sz w:val="22"/>
+          <w:szCs w:val="22"/>
+        </w:rPr>
+      </w:pPr>
+    </w:p>
+    <w:p>
+      <w:pPr>
+        <w:pStyle w:val="paragraph"/>
+        <w:spacing w:before="0" w:beforeAutospacing="0" w:after="0" w:afterAutospacing="0"/>
+        <w:rPr>
+          <w:rStyle w:val="eop"/>
+          <w:rFonts w:ascii="Calibri" w:hAnsi="Calibri" w:cs="Calibri"/>
+          <w:sz w:val="22"/>
+          <w:szCs w:val="22"/>
+        </w:rPr>
+      </w:pPr>
+    </w:p>
+    <w:p>
+      <w:pPr>
+        <w:pStyle w:val="paragraph"/>
+        <w:spacing w:before="0" w:beforeAutospacing="0" w:after="0" w:afterAutospacing="0"/>
+        <w:rPr>
+          <w:rStyle w:val="eop"/>
+          <w:rFonts w:ascii="Calibri" w:hAnsi="Calibri" w:cs="Calibri"/>
+          <w:sz w:val="22"/>
+          <w:szCs w:val="22"/>
+        </w:rPr>
+      </w:pPr>
+      <w:r>
+        <w:rPr>
+          <w:rStyle w:val="eop"/>
+          <w:rFonts w:ascii="Calibri" w:hAnsi="Calibri" w:cs="Calibri"/>
+          <w:sz w:val="22"/>
+          <w:szCs w:val="22"/>
+        </w:rPr>
+        <w:t>Classes:</w:t>
+      </w:r>
+    </w:p>
+    <w:p>
+      <w:pPr>
+        <w:pStyle w:val="paragraph"/>
+        <w:spacing w:before="0" w:beforeAutospacing="0" w:after="0" w:afterAutospacing="0"/>
+        <w:rPr>
+          <w:rStyle w:val="eop"/>
+          <w:rFonts w:ascii="Calibri" w:hAnsi="Calibri" w:cs="Calibri"/>
+          <w:sz w:val="22"/>
+          <w:szCs w:val="22"/>
+        </w:rPr>
+      </w:pPr>
+      <w:r>
+        <w:rPr>
+          <w:rStyle w:val="eop"/>
+          <w:rFonts w:ascii="Calibri" w:hAnsi="Calibri" w:cs="Calibri"/>
+          <w:sz w:val="22"/>
+          <w:szCs w:val="22"/>
+        </w:rPr>
+        <w:t>Program Class</w:t>
+      </w:r>
+    </w:p>
+    <w:p>
+      <w:pPr>
+        <w:pStyle w:val="paragraph"/>
+        <w:spacing w:before="0" w:beforeAutospacing="0" w:after="0" w:afterAutospacing="0"/>
+        <w:rPr>
+          <w:rStyle w:val="eop"/>
+          <w:rFonts w:ascii="Calibri" w:hAnsi="Calibri" w:cs="Calibri"/>
+          <w:sz w:val="22"/>
+          <w:szCs w:val="22"/>
+        </w:rPr>
+      </w:pPr>
+      <w:r>
+        <w:rPr>
+          <w:rStyle w:val="eop"/>
+          <w:rFonts w:ascii="Calibri" w:hAnsi="Calibri" w:cs="Calibri"/>
+          <w:sz w:val="22"/>
+          <w:szCs w:val="22"/>
+        </w:rPr>
+        <w:t>Players Class (Abstract)</w:t>
+      </w:r>
+    </w:p>
+    <w:p>
+      <w:pPr>
+        <w:pStyle w:val="paragraph"/>
+        <w:spacing w:before="0" w:beforeAutospacing="0" w:after="0" w:afterAutospacing="0"/>
+        <w:rPr>
+          <w:rStyle w:val="eop"/>
+          <w:rFonts w:ascii="Calibri" w:hAnsi="Calibri" w:cs="Calibri"/>
+          <w:sz w:val="22"/>
+          <w:szCs w:val="22"/>
+        </w:rPr>
+      </w:pPr>
+      <w:r>
+        <w:rPr>
+          <w:rStyle w:val="eop"/>
+          <w:rFonts w:ascii="Calibri" w:hAnsi="Calibri" w:cs="Calibri"/>
+          <w:sz w:val="22"/>
+          <w:szCs w:val="22"/>
+        </w:rPr>
+        <w:t>Human Class</w:t>
+      </w:r>
+    </w:p>
+    <w:p>
+      <w:pPr>
+        <w:pStyle w:val="paragraph"/>
+        <w:spacing w:before="0" w:beforeAutospacing="0" w:after="0" w:afterAutospacing="0"/>
+        <w:rPr>
+          <w:rStyle w:val="eop"/>
+          <w:rFonts w:ascii="Calibri" w:hAnsi="Calibri" w:cs="Calibri"/>
+          <w:sz w:val="22"/>
+          <w:szCs w:val="22"/>
+        </w:rPr>
+      </w:pPr>
+      <w:r>
+        <w:rPr>
+          <w:rStyle w:val="eop"/>
+          <w:rFonts w:ascii="Calibri" w:hAnsi="Calibri" w:cs="Calibri"/>
+          <w:sz w:val="22"/>
+          <w:szCs w:val="22"/>
+        </w:rPr>
+        <w:t>Computer Class</w:t>
+      </w:r>
+    </w:p>
+    <w:p>
+      <w:pPr>
+        <w:pStyle w:val="paragraph"/>
+        <w:spacing w:before="0" w:beforeAutospacing="0" w:after="0" w:afterAutospacing="0"/>
+        <w:rPr>
+          <w:rStyle w:val="eop"/>
+          <w:rFonts w:ascii="Calibri" w:hAnsi="Calibri" w:cs="Calibri"/>
+          <w:sz w:val="22"/>
+          <w:szCs w:val="22"/>
+        </w:rPr>
+      </w:pPr>
+      <w:r>
+        <w:rPr>
+          <w:rStyle w:val="eop"/>
+          <w:rFonts w:ascii="Calibri" w:hAnsi="Calibri" w:cs="Calibri"/>
+          <w:sz w:val="22"/>
+          <w:szCs w:val="22"/>
+        </w:rPr>
+        <w:t>Gestures Glass</w:t>
+      </w:r>
+    </w:p>
+    <w:p>
+      <w:pPr>
+        <w:pStyle w:val="paragraph"/>
+        <w:spacing w:before="0" w:beforeAutospacing="0" w:after="0" w:afterAutospacing="0"/>
+        <w:rPr>
+          <w:rStyle w:val="eop"/>
+          <w:rFonts w:ascii="Calibri" w:hAnsi="Calibri" w:cs="Calibri"/>
+          <w:sz w:val="22"/>
+          <w:szCs w:val="22"/>
+        </w:rPr>
+      </w:pPr>
+      <w:r>
+        <w:rPr>
+          <w:rStyle w:val="eop"/>
+          <w:rFonts w:ascii="Calibri" w:hAnsi="Calibri" w:cs="Calibri"/>
+          <w:sz w:val="22"/>
+          <w:szCs w:val="22"/>
+        </w:rPr>
+        <w:t>Game Class</w:t>
+      </w:r>
+    </w:p>
+    <w:p>
+      <w:pPr>
+        <w:pStyle w:val="paragraph"/>
+        <w:spacing w:before="0" w:beforeAutospacing="0" w:after="0" w:afterAutospacing="0"/>
+        <w:rPr>
+          <w:rStyle w:val="eop"/>
+          <w:rFonts w:ascii="Calibri" w:hAnsi="Calibri" w:cs="Calibri"/>
+          <w:sz w:val="22"/>
+          <w:szCs w:val="22"/>
+        </w:rPr>
+      </w:pPr>
+    </w:p>
+    <w:p>
+      <w:pPr>
+        <w:pStyle w:val="paragraph"/>
+        <w:spacing w:before="0" w:beforeAutospacing="0" w:after="0" w:afterAutospacing="0"/>
+        <w:rPr>
+          <w:rStyle w:val="eop"/>
+          <w:rFonts w:ascii="Calibri" w:hAnsi="Calibri" w:cs="Calibri"/>
+          <w:sz w:val="22"/>
+          <w:szCs w:val="22"/>
+        </w:rPr>
+      </w:pPr>
     </w:p>
     <w:sectPr>
       <w:pgSz w:w="12240" w:h="15840"/>
@@ -1300,6 +1558,29 @@
     <w:basedOn w:val="DefaultParagraphFont"/>
     <w:rsid w:val="00F017AD"/>
   </w:style>
+  <w:style w:type="character" w:styleId="Hyperlink">
+    <w:name w:val="Hyperlink"/>
+    <w:basedOn w:val="DefaultParagraphFont"/>
+    <w:uiPriority w:val="99"/>
+    <w:unhideWhenUsed/>
+    <w:rsid w:val="00875E6A"/>
+    <w:rPr>
+      <w:color w:val="0563C1" w:themeColor="hyperlink"/>
+      <w:u w:val="single"/>
+    </w:rPr>
+  </w:style>
+  <w:style w:type="character" w:styleId="UnresolvedMention">
+    <w:name w:val="Unresolved Mention"/>
+    <w:basedOn w:val="DefaultParagraphFont"/>
+    <w:uiPriority w:val="99"/>
+    <w:semiHidden/>
+    <w:unhideWhenUsed/>
+    <w:rsid w:val="00875E6A"/>
+    <w:rPr>
+      <w:color w:val="605E5C"/>
+      <w:shd w:val="clear" w:color="auto" w:fill="E1DFDD"/>
+    </w:rPr>
+  </w:style>
 </w:styles>
 </file>
 

</xml_diff>

<commit_message>
Newly structured RPSLS Project after 2/12/2020 RPSLS Project Planning session.
</commit_message>
<xml_diff>
--- a/007_RPSLS_User_Stories.docx
+++ b/007_RPSLS_User_Stories.docx
@@ -322,7 +322,6 @@
         </w:rPr>
         <w:t> the gesture options/choices in a List&lt;T&gt;. I want to find a way to utilize the list of gestures within my code (display gesture options, assign player a gesture, </w:t>
       </w:r>
-      <w:proofErr w:type="spellStart"/>
       <w:r>
         <w:rPr>
           <w:rStyle w:val="spellingerror"/>
@@ -332,7 +331,6 @@
         </w:rPr>
         <w:t>etc</w:t>
       </w:r>
-      <w:proofErr w:type="spellEnd"/>
       <w:r>
         <w:rPr>
           <w:rStyle w:val="normaltextrun"/>
@@ -508,8 +506,6 @@
           <w:szCs w:val="18"/>
         </w:rPr>
       </w:pPr>
-      <w:bookmarkStart w:id="0" w:name="_GoBack"/>
-      <w:bookmarkEnd w:id="0"/>
       <w:r>
         <w:rPr>
           <w:rStyle w:val="normaltextrun"/>
@@ -531,7 +527,6 @@
       <w:r>
         <w:br/>
       </w:r>
-      <w:proofErr w:type="spellStart"/>
       <w:r>
         <w:rPr>
           <w:rStyle w:val="normaltextrun"/>
@@ -539,9 +534,20 @@
           <w:sz w:val="22"/>
           <w:szCs w:val="22"/>
         </w:rPr>
-        <w:t>Scissors</w:t>
-      </w:r>
-      <w:proofErr w:type="spellEnd"/>
+        <w:t>Scissors cuts Paper</w:t>
+      </w:r>
+      <w:r>
+        <w:rPr>
+          <w:rStyle w:val="bcx0"/>
+          <w:rFonts w:ascii="Calibri" w:hAnsi="Calibri" w:cs="Calibri"/>
+          <w:sz w:val="22"/>
+          <w:szCs w:val="22"/>
+        </w:rPr>
+        <w:t> </w:t>
+      </w:r>
+      <w:r>
+        <w:br/>
+      </w:r>
       <w:r>
         <w:rPr>
           <w:rStyle w:val="normaltextrun"/>
@@ -549,7 +555,7 @@
           <w:sz w:val="22"/>
           <w:szCs w:val="22"/>
         </w:rPr>
-        <w:t> cuts Paper</w:t>
+        <w:t>Paper covers Rock</w:t>
       </w:r>
       <w:r>
         <w:rPr>
@@ -563,7 +569,6 @@
       <w:r>
         <w:br/>
       </w:r>
-      <w:proofErr w:type="spellStart"/>
       <w:r>
         <w:rPr>
           <w:rStyle w:val="normaltextrun"/>
@@ -571,9 +576,20 @@
           <w:sz w:val="22"/>
           <w:szCs w:val="22"/>
         </w:rPr>
-        <w:t>Paper</w:t>
-      </w:r>
-      <w:proofErr w:type="spellEnd"/>
+        <w:t>Rock crushes Lizard</w:t>
+      </w:r>
+      <w:r>
+        <w:rPr>
+          <w:rStyle w:val="bcx0"/>
+          <w:rFonts w:ascii="Calibri" w:hAnsi="Calibri" w:cs="Calibri"/>
+          <w:sz w:val="22"/>
+          <w:szCs w:val="22"/>
+        </w:rPr>
+        <w:t> </w:t>
+      </w:r>
+      <w:r>
+        <w:br/>
+      </w:r>
       <w:r>
         <w:rPr>
           <w:rStyle w:val="normaltextrun"/>
@@ -581,7 +597,7 @@
           <w:sz w:val="22"/>
           <w:szCs w:val="22"/>
         </w:rPr>
-        <w:t> covers Rock</w:t>
+        <w:t>Lizard poisons Spock</w:t>
       </w:r>
       <w:r>
         <w:rPr>
@@ -595,7 +611,6 @@
       <w:r>
         <w:br/>
       </w:r>
-      <w:proofErr w:type="spellStart"/>
       <w:r>
         <w:rPr>
           <w:rStyle w:val="normaltextrun"/>
@@ -603,9 +618,20 @@
           <w:sz w:val="22"/>
           <w:szCs w:val="22"/>
         </w:rPr>
-        <w:t>Rock</w:t>
-      </w:r>
-      <w:proofErr w:type="spellEnd"/>
+        <w:t>Spock smashes Scissors</w:t>
+      </w:r>
+      <w:r>
+        <w:rPr>
+          <w:rStyle w:val="bcx0"/>
+          <w:rFonts w:ascii="Calibri" w:hAnsi="Calibri" w:cs="Calibri"/>
+          <w:sz w:val="22"/>
+          <w:szCs w:val="22"/>
+        </w:rPr>
+        <w:t> </w:t>
+      </w:r>
+      <w:r>
+        <w:br/>
+      </w:r>
       <w:r>
         <w:rPr>
           <w:rStyle w:val="normaltextrun"/>
@@ -613,7 +639,7 @@
           <w:sz w:val="22"/>
           <w:szCs w:val="22"/>
         </w:rPr>
-        <w:t> crushes Lizard</w:t>
+        <w:t>Scissors decapitates Lizard</w:t>
       </w:r>
       <w:r>
         <w:rPr>
@@ -627,7 +653,6 @@
       <w:r>
         <w:br/>
       </w:r>
-      <w:proofErr w:type="spellStart"/>
       <w:r>
         <w:rPr>
           <w:rStyle w:val="normaltextrun"/>
@@ -635,9 +660,20 @@
           <w:sz w:val="22"/>
           <w:szCs w:val="22"/>
         </w:rPr>
-        <w:t>Lizard</w:t>
-      </w:r>
-      <w:proofErr w:type="spellEnd"/>
+        <w:t>Lizard eats Paper</w:t>
+      </w:r>
+      <w:r>
+        <w:rPr>
+          <w:rStyle w:val="bcx0"/>
+          <w:rFonts w:ascii="Calibri" w:hAnsi="Calibri" w:cs="Calibri"/>
+          <w:sz w:val="22"/>
+          <w:szCs w:val="22"/>
+        </w:rPr>
+        <w:t> </w:t>
+      </w:r>
+      <w:r>
+        <w:br/>
+      </w:r>
       <w:r>
         <w:rPr>
           <w:rStyle w:val="normaltextrun"/>
@@ -645,7 +681,7 @@
           <w:sz w:val="22"/>
           <w:szCs w:val="22"/>
         </w:rPr>
-        <w:t> poisons Spock</w:t>
+        <w:t>Paper disproves Spock</w:t>
       </w:r>
       <w:r>
         <w:rPr>
@@ -659,7 +695,6 @@
       <w:r>
         <w:br/>
       </w:r>
-      <w:proofErr w:type="spellStart"/>
       <w:r>
         <w:rPr>
           <w:rStyle w:val="normaltextrun"/>
@@ -667,168 +702,30 @@
           <w:sz w:val="22"/>
           <w:szCs w:val="22"/>
         </w:rPr>
-        <w:t>Spock</w:t>
-      </w:r>
-      <w:proofErr w:type="spellEnd"/>
-      <w:r>
-        <w:rPr>
-          <w:rStyle w:val="normaltextrun"/>
-          <w:rFonts w:ascii="Calibri" w:hAnsi="Calibri" w:cs="Calibri"/>
-          <w:sz w:val="22"/>
-          <w:szCs w:val="22"/>
-        </w:rPr>
-        <w:t> smashes Scissors</w:t>
-      </w:r>
-      <w:r>
-        <w:rPr>
-          <w:rStyle w:val="bcx0"/>
+        <w:t>Spock vaporizes Rock </w:t>
+      </w:r>
+      <w:r>
+        <w:rPr>
+          <w:rStyle w:val="eop"/>
           <w:rFonts w:ascii="Calibri" w:hAnsi="Calibri" w:cs="Calibri"/>
           <w:sz w:val="22"/>
           <w:szCs w:val="22"/>
         </w:rPr>
         <w:t> </w:t>
       </w:r>
-      <w:r>
-        <w:br/>
-      </w:r>
-      <w:proofErr w:type="spellStart"/>
-      <w:r>
-        <w:rPr>
-          <w:rStyle w:val="normaltextrun"/>
-          <w:rFonts w:ascii="Calibri" w:hAnsi="Calibri" w:cs="Calibri"/>
-          <w:sz w:val="22"/>
-          <w:szCs w:val="22"/>
-        </w:rPr>
-        <w:t>Scissors</w:t>
-      </w:r>
-      <w:proofErr w:type="spellEnd"/>
-      <w:r>
-        <w:rPr>
-          <w:rStyle w:val="normaltextrun"/>
-          <w:rFonts w:ascii="Calibri" w:hAnsi="Calibri" w:cs="Calibri"/>
-          <w:sz w:val="22"/>
-          <w:szCs w:val="22"/>
-        </w:rPr>
-        <w:t> decapitates Lizard</w:t>
-      </w:r>
-      <w:r>
-        <w:rPr>
-          <w:rStyle w:val="bcx0"/>
-          <w:rFonts w:ascii="Calibri" w:hAnsi="Calibri" w:cs="Calibri"/>
-          <w:sz w:val="22"/>
-          <w:szCs w:val="22"/>
-        </w:rPr>
-        <w:t> </w:t>
-      </w:r>
-      <w:r>
-        <w:br/>
-      </w:r>
-      <w:proofErr w:type="spellStart"/>
-      <w:r>
-        <w:rPr>
-          <w:rStyle w:val="normaltextrun"/>
-          <w:rFonts w:ascii="Calibri" w:hAnsi="Calibri" w:cs="Calibri"/>
-          <w:sz w:val="22"/>
-          <w:szCs w:val="22"/>
-        </w:rPr>
-        <w:t>Lizard</w:t>
-      </w:r>
-      <w:proofErr w:type="spellEnd"/>
-      <w:r>
-        <w:rPr>
-          <w:rStyle w:val="normaltextrun"/>
-          <w:rFonts w:ascii="Calibri" w:hAnsi="Calibri" w:cs="Calibri"/>
-          <w:sz w:val="22"/>
-          <w:szCs w:val="22"/>
-        </w:rPr>
-        <w:t> eats Paper</w:t>
-      </w:r>
-      <w:r>
-        <w:rPr>
-          <w:rStyle w:val="bcx0"/>
-          <w:rFonts w:ascii="Calibri" w:hAnsi="Calibri" w:cs="Calibri"/>
-          <w:sz w:val="22"/>
-          <w:szCs w:val="22"/>
-        </w:rPr>
-        <w:t> </w:t>
-      </w:r>
-      <w:r>
-        <w:br/>
-      </w:r>
-      <w:proofErr w:type="spellStart"/>
-      <w:r>
-        <w:rPr>
-          <w:rStyle w:val="normaltextrun"/>
-          <w:rFonts w:ascii="Calibri" w:hAnsi="Calibri" w:cs="Calibri"/>
-          <w:sz w:val="22"/>
-          <w:szCs w:val="22"/>
-        </w:rPr>
-        <w:t>Paper</w:t>
-      </w:r>
-      <w:proofErr w:type="spellEnd"/>
-      <w:r>
-        <w:rPr>
-          <w:rStyle w:val="normaltextrun"/>
-          <w:rFonts w:ascii="Calibri" w:hAnsi="Calibri" w:cs="Calibri"/>
-          <w:sz w:val="22"/>
-          <w:szCs w:val="22"/>
-        </w:rPr>
-        <w:t> disproves Spock</w:t>
-      </w:r>
-      <w:r>
-        <w:rPr>
-          <w:rStyle w:val="bcx0"/>
-          <w:rFonts w:ascii="Calibri" w:hAnsi="Calibri" w:cs="Calibri"/>
-          <w:sz w:val="22"/>
-          <w:szCs w:val="22"/>
-        </w:rPr>
-        <w:t> </w:t>
-      </w:r>
-      <w:r>
-        <w:br/>
-      </w:r>
-      <w:proofErr w:type="spellStart"/>
-      <w:r>
-        <w:rPr>
-          <w:rStyle w:val="normaltextrun"/>
-          <w:rFonts w:ascii="Calibri" w:hAnsi="Calibri" w:cs="Calibri"/>
-          <w:sz w:val="22"/>
-          <w:szCs w:val="22"/>
-        </w:rPr>
-        <w:t>Spock</w:t>
-      </w:r>
-      <w:proofErr w:type="spellEnd"/>
-      <w:r>
-        <w:rPr>
-          <w:rStyle w:val="normaltextrun"/>
-          <w:rFonts w:ascii="Calibri" w:hAnsi="Calibri" w:cs="Calibri"/>
-          <w:sz w:val="22"/>
-          <w:szCs w:val="22"/>
-        </w:rPr>
-        <w:t> vaporizes Rock </w:t>
-      </w:r>
-      <w:r>
-        <w:rPr>
-          <w:rStyle w:val="eop"/>
-          <w:rFonts w:ascii="Calibri" w:hAnsi="Calibri" w:cs="Calibri"/>
-          <w:sz w:val="22"/>
-          <w:szCs w:val="22"/>
-        </w:rPr>
-        <w:t> </w:t>
-      </w:r>
-    </w:p>
-    <w:p>
-      <w:pPr>
-        <w:pStyle w:val="paragraph"/>
-        <w:spacing w:before="0" w:beforeAutospacing="0" w:after="0" w:afterAutospacing="0"/>
-        <w:rPr>
-          <w:rStyle w:val="eop"/>
-          <w:rFonts w:ascii="Calibri" w:hAnsi="Calibri" w:cs="Calibri"/>
-          <w:sz w:val="22"/>
-          <w:szCs w:val="22"/>
-        </w:rPr>
-      </w:pPr>
-      <w:hyperlink r:id="rId4" w:history="1">
+    </w:p>
+    <w:p>
+      <w:pPr>
+        <w:pStyle w:val="paragraph"/>
+        <w:spacing w:before="0" w:beforeAutospacing="0" w:after="0" w:afterAutospacing="0"/>
+        <w:rPr>
+          <w:rStyle w:val="eop"/>
+          <w:rFonts w:ascii="Calibri" w:hAnsi="Calibri" w:cs="Calibri"/>
+          <w:sz w:val="22"/>
+          <w:szCs w:val="22"/>
+        </w:rPr>
+      </w:pPr>
+      <w:hyperlink r:id="rId5" w:history="1">
         <w:r>
           <w:rPr>
             <w:rStyle w:val="Hyperlink"/>
@@ -972,7 +869,28 @@
           <w:sz w:val="22"/>
           <w:szCs w:val="22"/>
         </w:rPr>
-        <w:t>Players Class (Abstract)</w:t>
+        <w:t>Game Class</w:t>
+      </w:r>
+    </w:p>
+    <w:p>
+      <w:pPr>
+        <w:pStyle w:val="paragraph"/>
+        <w:spacing w:before="0" w:beforeAutospacing="0" w:after="0" w:afterAutospacing="0"/>
+        <w:rPr>
+          <w:rStyle w:val="eop"/>
+          <w:rFonts w:ascii="Calibri" w:hAnsi="Calibri" w:cs="Calibri"/>
+          <w:sz w:val="22"/>
+          <w:szCs w:val="22"/>
+        </w:rPr>
+      </w:pPr>
+      <w:r>
+        <w:rPr>
+          <w:rStyle w:val="eop"/>
+          <w:rFonts w:ascii="Calibri" w:hAnsi="Calibri" w:cs="Calibri"/>
+          <w:sz w:val="22"/>
+          <w:szCs w:val="22"/>
+        </w:rPr>
+        <w:t>Player Class (Abstract)</w:t>
       </w:r>
     </w:p>
     <w:p>
@@ -1049,15 +967,2113 @@
           <w:szCs w:val="22"/>
         </w:rPr>
       </w:pPr>
-      <w:r>
-        <w:rPr>
-          <w:rStyle w:val="eop"/>
-          <w:rFonts w:ascii="Calibri" w:hAnsi="Calibri" w:cs="Calibri"/>
-          <w:sz w:val="22"/>
-          <w:szCs w:val="22"/>
-        </w:rPr>
-        <w:t>Game Class</w:t>
-      </w:r>
+    </w:p>
+    <w:p>
+      <w:pPr>
+        <w:pStyle w:val="paragraph"/>
+        <w:numPr>
+          <w:ilvl w:val="0"/>
+          <w:numId w:val="1"/>
+        </w:numPr>
+        <w:spacing w:before="0" w:beforeAutospacing="0" w:after="0" w:afterAutospacing="0"/>
+        <w:rPr>
+          <w:rStyle w:val="eop"/>
+          <w:rFonts w:ascii="Calibri" w:hAnsi="Calibri" w:cs="Calibri"/>
+          <w:sz w:val="22"/>
+          <w:szCs w:val="22"/>
+        </w:rPr>
+      </w:pPr>
+      <w:r>
+        <w:rPr>
+          <w:rStyle w:val="eop"/>
+          <w:rFonts w:ascii="Calibri" w:hAnsi="Calibri" w:cs="Calibri"/>
+          <w:sz w:val="22"/>
+          <w:szCs w:val="22"/>
+        </w:rPr>
+        <w:t>Write out the steps to play RPSLS</w:t>
+      </w:r>
+    </w:p>
+    <w:p>
+      <w:pPr>
+        <w:pStyle w:val="paragraph"/>
+        <w:numPr>
+          <w:ilvl w:val="0"/>
+          <w:numId w:val="1"/>
+        </w:numPr>
+        <w:spacing w:before="0" w:beforeAutospacing="0" w:after="0" w:afterAutospacing="0"/>
+        <w:rPr>
+          <w:rStyle w:val="eop"/>
+          <w:rFonts w:ascii="Calibri" w:hAnsi="Calibri" w:cs="Calibri"/>
+          <w:sz w:val="22"/>
+          <w:szCs w:val="22"/>
+        </w:rPr>
+      </w:pPr>
+      <w:r>
+        <w:rPr>
+          <w:rStyle w:val="eop"/>
+          <w:rFonts w:ascii="Calibri" w:hAnsi="Calibri" w:cs="Calibri"/>
+          <w:sz w:val="22"/>
+          <w:szCs w:val="22"/>
+        </w:rPr>
+        <w:t>What classes, what variables, what methods.  This is the skeleton.</w:t>
+      </w:r>
+    </w:p>
+    <w:p>
+      <w:pPr>
+        <w:pStyle w:val="paragraph"/>
+        <w:numPr>
+          <w:ilvl w:val="0"/>
+          <w:numId w:val="1"/>
+        </w:numPr>
+        <w:spacing w:before="0" w:beforeAutospacing="0" w:after="0" w:afterAutospacing="0"/>
+        <w:rPr>
+          <w:rStyle w:val="eop"/>
+          <w:rFonts w:ascii="Calibri" w:hAnsi="Calibri" w:cs="Calibri"/>
+          <w:sz w:val="22"/>
+          <w:szCs w:val="22"/>
+        </w:rPr>
+      </w:pPr>
+      <w:r>
+        <w:rPr>
+          <w:rStyle w:val="eop"/>
+          <w:rFonts w:ascii="Calibri" w:hAnsi="Calibri" w:cs="Calibri"/>
+          <w:sz w:val="22"/>
+          <w:szCs w:val="22"/>
+        </w:rPr>
+        <w:t>This is where the coding happens.</w:t>
+      </w:r>
+    </w:p>
+    <w:p>
+      <w:pPr>
+        <w:pStyle w:val="paragraph"/>
+        <w:spacing w:before="0" w:beforeAutospacing="0" w:after="0" w:afterAutospacing="0"/>
+        <w:rPr>
+          <w:rStyle w:val="eop"/>
+          <w:rFonts w:ascii="Calibri" w:hAnsi="Calibri" w:cs="Calibri"/>
+          <w:sz w:val="22"/>
+          <w:szCs w:val="22"/>
+        </w:rPr>
+      </w:pPr>
+    </w:p>
+    <w:p>
+      <w:pPr>
+        <w:pStyle w:val="paragraph"/>
+        <w:spacing w:before="0" w:beforeAutospacing="0" w:after="0" w:afterAutospacing="0"/>
+        <w:rPr>
+          <w:rStyle w:val="eop"/>
+          <w:rFonts w:ascii="Calibri" w:hAnsi="Calibri" w:cs="Calibri"/>
+          <w:sz w:val="22"/>
+          <w:szCs w:val="22"/>
+        </w:rPr>
+      </w:pPr>
+      <w:r>
+        <w:rPr>
+          <w:rStyle w:val="eop"/>
+          <w:rFonts w:ascii="Calibri" w:hAnsi="Calibri" w:cs="Calibri"/>
+          <w:sz w:val="22"/>
+          <w:szCs w:val="22"/>
+        </w:rPr>
+        <w:t>Write out Steps</w:t>
+      </w:r>
+    </w:p>
+    <w:p>
+      <w:pPr>
+        <w:pStyle w:val="paragraph"/>
+        <w:numPr>
+          <w:ilvl w:val="0"/>
+          <w:numId w:val="2"/>
+        </w:numPr>
+        <w:spacing w:before="0" w:beforeAutospacing="0" w:after="0" w:afterAutospacing="0"/>
+        <w:rPr>
+          <w:rStyle w:val="eop"/>
+          <w:rFonts w:ascii="Calibri" w:hAnsi="Calibri" w:cs="Calibri"/>
+          <w:sz w:val="22"/>
+          <w:szCs w:val="22"/>
+        </w:rPr>
+      </w:pPr>
+      <w:r>
+        <w:rPr>
+          <w:rStyle w:val="eop"/>
+          <w:rFonts w:ascii="Calibri" w:hAnsi="Calibri" w:cs="Calibri"/>
+          <w:sz w:val="22"/>
+          <w:szCs w:val="22"/>
+        </w:rPr>
+        <w:t>Display rules.</w:t>
+      </w:r>
+    </w:p>
+    <w:p>
+      <w:pPr>
+        <w:pStyle w:val="paragraph"/>
+        <w:numPr>
+          <w:ilvl w:val="0"/>
+          <w:numId w:val="2"/>
+        </w:numPr>
+        <w:spacing w:before="0" w:beforeAutospacing="0" w:after="0" w:afterAutospacing="0"/>
+        <w:rPr>
+          <w:rStyle w:val="eop"/>
+          <w:rFonts w:ascii="Calibri" w:hAnsi="Calibri" w:cs="Calibri"/>
+          <w:sz w:val="22"/>
+          <w:szCs w:val="22"/>
+        </w:rPr>
+      </w:pPr>
+      <w:r>
+        <w:rPr>
+          <w:rStyle w:val="eop"/>
+          <w:rFonts w:ascii="Calibri" w:hAnsi="Calibri" w:cs="Calibri"/>
+          <w:sz w:val="22"/>
+          <w:szCs w:val="22"/>
+        </w:rPr>
+        <w:t>How many players?</w:t>
+      </w:r>
+    </w:p>
+    <w:p>
+      <w:pPr>
+        <w:pStyle w:val="paragraph"/>
+        <w:numPr>
+          <w:ilvl w:val="1"/>
+          <w:numId w:val="2"/>
+        </w:numPr>
+        <w:spacing w:before="0" w:beforeAutospacing="0" w:after="0" w:afterAutospacing="0"/>
+        <w:rPr>
+          <w:rStyle w:val="eop"/>
+          <w:rFonts w:ascii="Calibri" w:hAnsi="Calibri" w:cs="Calibri"/>
+          <w:sz w:val="22"/>
+          <w:szCs w:val="22"/>
+        </w:rPr>
+      </w:pPr>
+      <w:r>
+        <w:rPr>
+          <w:rStyle w:val="eop"/>
+          <w:rFonts w:ascii="Calibri" w:hAnsi="Calibri" w:cs="Calibri"/>
+          <w:sz w:val="22"/>
+          <w:szCs w:val="22"/>
+        </w:rPr>
+        <w:t>Player vs Player</w:t>
+      </w:r>
+    </w:p>
+    <w:p>
+      <w:pPr>
+        <w:pStyle w:val="paragraph"/>
+        <w:numPr>
+          <w:ilvl w:val="1"/>
+          <w:numId w:val="2"/>
+        </w:numPr>
+        <w:spacing w:before="0" w:beforeAutospacing="0" w:after="0" w:afterAutospacing="0"/>
+        <w:rPr>
+          <w:rStyle w:val="eop"/>
+          <w:rFonts w:ascii="Calibri" w:hAnsi="Calibri" w:cs="Calibri"/>
+          <w:sz w:val="22"/>
+          <w:szCs w:val="22"/>
+        </w:rPr>
+      </w:pPr>
+      <w:r>
+        <w:rPr>
+          <w:rStyle w:val="eop"/>
+          <w:rFonts w:ascii="Calibri" w:hAnsi="Calibri" w:cs="Calibri"/>
+          <w:sz w:val="22"/>
+          <w:szCs w:val="22"/>
+        </w:rPr>
+        <w:t>Player vs Computer</w:t>
+      </w:r>
+    </w:p>
+    <w:p>
+      <w:pPr>
+        <w:pStyle w:val="paragraph"/>
+        <w:numPr>
+          <w:ilvl w:val="0"/>
+          <w:numId w:val="2"/>
+        </w:numPr>
+        <w:spacing w:before="0" w:beforeAutospacing="0" w:after="0" w:afterAutospacing="0"/>
+        <w:rPr>
+          <w:rStyle w:val="eop"/>
+          <w:rFonts w:ascii="Calibri" w:hAnsi="Calibri" w:cs="Calibri"/>
+          <w:sz w:val="22"/>
+          <w:szCs w:val="22"/>
+        </w:rPr>
+      </w:pPr>
+      <w:r>
+        <w:rPr>
+          <w:rStyle w:val="eop"/>
+          <w:rFonts w:ascii="Calibri" w:hAnsi="Calibri" w:cs="Calibri"/>
+          <w:sz w:val="22"/>
+          <w:szCs w:val="22"/>
+        </w:rPr>
+        <w:t>Choose Player Name or Player1 vs Player2</w:t>
+      </w:r>
+    </w:p>
+    <w:p>
+      <w:pPr>
+        <w:pStyle w:val="paragraph"/>
+        <w:numPr>
+          <w:ilvl w:val="0"/>
+          <w:numId w:val="2"/>
+        </w:numPr>
+        <w:spacing w:before="0" w:beforeAutospacing="0" w:after="0" w:afterAutospacing="0"/>
+        <w:rPr>
+          <w:rStyle w:val="eop"/>
+          <w:rFonts w:ascii="Calibri" w:hAnsi="Calibri" w:cs="Calibri"/>
+          <w:sz w:val="22"/>
+          <w:szCs w:val="22"/>
+        </w:rPr>
+      </w:pPr>
+      <w:r>
+        <w:rPr>
+          <w:rStyle w:val="eop"/>
+          <w:rFonts w:ascii="Calibri" w:hAnsi="Calibri" w:cs="Calibri"/>
+          <w:sz w:val="22"/>
+          <w:szCs w:val="22"/>
+        </w:rPr>
+        <w:t>Display Gestures</w:t>
+      </w:r>
+    </w:p>
+    <w:p>
+      <w:pPr>
+        <w:pStyle w:val="paragraph"/>
+        <w:numPr>
+          <w:ilvl w:val="0"/>
+          <w:numId w:val="2"/>
+        </w:numPr>
+        <w:spacing w:before="0" w:beforeAutospacing="0" w:after="0" w:afterAutospacing="0"/>
+        <w:rPr>
+          <w:rStyle w:val="eop"/>
+          <w:rFonts w:ascii="Calibri" w:hAnsi="Calibri" w:cs="Calibri"/>
+          <w:sz w:val="22"/>
+          <w:szCs w:val="22"/>
+        </w:rPr>
+      </w:pPr>
+      <w:r>
+        <w:rPr>
+          <w:rStyle w:val="eop"/>
+          <w:rFonts w:ascii="Calibri" w:hAnsi="Calibri" w:cs="Calibri"/>
+          <w:sz w:val="22"/>
+          <w:szCs w:val="22"/>
+        </w:rPr>
+        <w:t>Choose Gesture</w:t>
+      </w:r>
+    </w:p>
+    <w:p>
+      <w:pPr>
+        <w:pStyle w:val="paragraph"/>
+        <w:numPr>
+          <w:ilvl w:val="0"/>
+          <w:numId w:val="2"/>
+        </w:numPr>
+        <w:spacing w:before="0" w:beforeAutospacing="0" w:after="0" w:afterAutospacing="0"/>
+        <w:rPr>
+          <w:rStyle w:val="eop"/>
+          <w:rFonts w:ascii="Calibri" w:hAnsi="Calibri" w:cs="Calibri"/>
+          <w:sz w:val="22"/>
+          <w:szCs w:val="22"/>
+        </w:rPr>
+      </w:pPr>
+      <w:r>
+        <w:rPr>
+          <w:rStyle w:val="eop"/>
+          <w:rFonts w:ascii="Calibri" w:hAnsi="Calibri" w:cs="Calibri"/>
+          <w:sz w:val="22"/>
+          <w:szCs w:val="22"/>
+        </w:rPr>
+        <w:t>Compare Gesture</w:t>
+      </w:r>
+    </w:p>
+    <w:p>
+      <w:pPr>
+        <w:pStyle w:val="paragraph"/>
+        <w:numPr>
+          <w:ilvl w:val="1"/>
+          <w:numId w:val="2"/>
+        </w:numPr>
+        <w:spacing w:before="0" w:beforeAutospacing="0" w:after="0" w:afterAutospacing="0"/>
+        <w:rPr>
+          <w:rStyle w:val="eop"/>
+          <w:rFonts w:ascii="Calibri" w:hAnsi="Calibri" w:cs="Calibri"/>
+          <w:sz w:val="22"/>
+          <w:szCs w:val="22"/>
+        </w:rPr>
+      </w:pPr>
+      <w:r>
+        <w:rPr>
+          <w:rStyle w:val="eop"/>
+          <w:rFonts w:ascii="Calibri" w:hAnsi="Calibri" w:cs="Calibri"/>
+          <w:sz w:val="22"/>
+          <w:szCs w:val="22"/>
+        </w:rPr>
+        <w:t>Tie – if tie loop back to number 4</w:t>
+      </w:r>
+    </w:p>
+    <w:p>
+      <w:pPr>
+        <w:pStyle w:val="paragraph"/>
+        <w:numPr>
+          <w:ilvl w:val="0"/>
+          <w:numId w:val="2"/>
+        </w:numPr>
+        <w:spacing w:before="0" w:beforeAutospacing="0" w:after="0" w:afterAutospacing="0"/>
+        <w:rPr>
+          <w:rStyle w:val="eop"/>
+          <w:rFonts w:ascii="Calibri" w:hAnsi="Calibri" w:cs="Calibri"/>
+          <w:sz w:val="22"/>
+          <w:szCs w:val="22"/>
+        </w:rPr>
+      </w:pPr>
+      <w:r>
+        <w:rPr>
+          <w:rStyle w:val="eop"/>
+          <w:rFonts w:ascii="Calibri" w:hAnsi="Calibri" w:cs="Calibri"/>
+          <w:sz w:val="22"/>
+          <w:szCs w:val="22"/>
+        </w:rPr>
+        <w:t>Determine Round Winner</w:t>
+      </w:r>
+    </w:p>
+    <w:p>
+      <w:pPr>
+        <w:pStyle w:val="paragraph"/>
+        <w:numPr>
+          <w:ilvl w:val="0"/>
+          <w:numId w:val="2"/>
+        </w:numPr>
+        <w:spacing w:before="0" w:beforeAutospacing="0" w:after="0" w:afterAutospacing="0"/>
+        <w:rPr>
+          <w:rStyle w:val="eop"/>
+          <w:rFonts w:ascii="Calibri" w:hAnsi="Calibri" w:cs="Calibri"/>
+          <w:sz w:val="22"/>
+          <w:szCs w:val="22"/>
+        </w:rPr>
+      </w:pPr>
+      <w:r>
+        <w:rPr>
+          <w:rStyle w:val="eop"/>
+          <w:rFonts w:ascii="Calibri" w:hAnsi="Calibri" w:cs="Calibri"/>
+          <w:sz w:val="22"/>
+          <w:szCs w:val="22"/>
+        </w:rPr>
+        <w:t>Increment Score</w:t>
+      </w:r>
+    </w:p>
+    <w:p>
+      <w:pPr>
+        <w:pStyle w:val="paragraph"/>
+        <w:numPr>
+          <w:ilvl w:val="0"/>
+          <w:numId w:val="2"/>
+        </w:numPr>
+        <w:spacing w:before="0" w:beforeAutospacing="0" w:after="0" w:afterAutospacing="0"/>
+        <w:rPr>
+          <w:rStyle w:val="eop"/>
+          <w:rFonts w:ascii="Calibri" w:hAnsi="Calibri" w:cs="Calibri"/>
+          <w:sz w:val="22"/>
+          <w:szCs w:val="22"/>
+        </w:rPr>
+      </w:pPr>
+      <w:r>
+        <w:rPr>
+          <w:rStyle w:val="eop"/>
+          <w:rFonts w:ascii="Calibri" w:hAnsi="Calibri" w:cs="Calibri"/>
+          <w:sz w:val="22"/>
+          <w:szCs w:val="22"/>
+        </w:rPr>
+        <w:t>Check if Game Winner</w:t>
+      </w:r>
+    </w:p>
+    <w:p>
+      <w:pPr>
+        <w:pStyle w:val="paragraph"/>
+        <w:numPr>
+          <w:ilvl w:val="1"/>
+          <w:numId w:val="2"/>
+        </w:numPr>
+        <w:spacing w:before="0" w:beforeAutospacing="0" w:after="0" w:afterAutospacing="0"/>
+        <w:rPr>
+          <w:rStyle w:val="eop"/>
+          <w:rFonts w:ascii="Calibri" w:hAnsi="Calibri" w:cs="Calibri"/>
+          <w:sz w:val="22"/>
+          <w:szCs w:val="22"/>
+        </w:rPr>
+      </w:pPr>
+      <w:r>
+        <w:rPr>
+          <w:rStyle w:val="eop"/>
+          <w:rFonts w:ascii="Calibri" w:hAnsi="Calibri" w:cs="Calibri"/>
+          <w:sz w:val="22"/>
+          <w:szCs w:val="22"/>
+        </w:rPr>
+        <w:t>If yes, ask play again</w:t>
+      </w:r>
+    </w:p>
+    <w:p>
+      <w:pPr>
+        <w:pStyle w:val="paragraph"/>
+        <w:numPr>
+          <w:ilvl w:val="1"/>
+          <w:numId w:val="2"/>
+        </w:numPr>
+        <w:spacing w:before="0" w:beforeAutospacing="0" w:after="0" w:afterAutospacing="0"/>
+        <w:rPr>
+          <w:rStyle w:val="eop"/>
+          <w:rFonts w:ascii="Calibri" w:hAnsi="Calibri" w:cs="Calibri"/>
+          <w:sz w:val="22"/>
+          <w:szCs w:val="22"/>
+        </w:rPr>
+      </w:pPr>
+      <w:r>
+        <w:rPr>
+          <w:rStyle w:val="eop"/>
+          <w:rFonts w:ascii="Calibri" w:hAnsi="Calibri" w:cs="Calibri"/>
+          <w:sz w:val="22"/>
+          <w:szCs w:val="22"/>
+        </w:rPr>
+        <w:t xml:space="preserve">If no, </w:t>
+      </w:r>
+      <w:r>
+        <w:rPr>
+          <w:rStyle w:val="eop"/>
+          <w:rFonts w:ascii="Calibri" w:hAnsi="Calibri" w:cs="Calibri"/>
+          <w:sz w:val="22"/>
+          <w:szCs w:val="22"/>
+        </w:rPr>
+        <w:t>loop back to number 4.</w:t>
+      </w:r>
+    </w:p>
+    <w:p>
+      <w:pPr>
+        <w:pStyle w:val="paragraph"/>
+        <w:spacing w:before="0" w:beforeAutospacing="0" w:after="0" w:afterAutospacing="0"/>
+        <w:rPr>
+          <w:rStyle w:val="eop"/>
+          <w:rFonts w:ascii="Calibri" w:hAnsi="Calibri" w:cs="Calibri"/>
+          <w:sz w:val="22"/>
+          <w:szCs w:val="22"/>
+        </w:rPr>
+      </w:pPr>
+    </w:p>
+    <w:p>
+      <w:pPr>
+        <w:pStyle w:val="paragraph"/>
+        <w:spacing w:before="0" w:beforeAutospacing="0" w:after="0" w:afterAutospacing="0"/>
+        <w:rPr>
+          <w:rStyle w:val="eop"/>
+          <w:rFonts w:ascii="Calibri" w:hAnsi="Calibri" w:cs="Calibri"/>
+          <w:sz w:val="22"/>
+          <w:szCs w:val="22"/>
+        </w:rPr>
+      </w:pPr>
+      <w:r>
+        <w:rPr>
+          <w:rStyle w:val="eop"/>
+          <w:rFonts w:ascii="Calibri" w:hAnsi="Calibri" w:cs="Calibri"/>
+          <w:sz w:val="22"/>
+          <w:szCs w:val="22"/>
+        </w:rPr>
+        <w:t xml:space="preserve">Classes – </w:t>
+      </w:r>
+    </w:p>
+    <w:p>
+      <w:pPr>
+        <w:pStyle w:val="paragraph"/>
+        <w:spacing w:before="0" w:beforeAutospacing="0" w:after="0" w:afterAutospacing="0"/>
+        <w:rPr>
+          <w:rStyle w:val="eop"/>
+          <w:rFonts w:ascii="Calibri" w:hAnsi="Calibri" w:cs="Calibri"/>
+          <w:sz w:val="22"/>
+          <w:szCs w:val="22"/>
+        </w:rPr>
+      </w:pPr>
+    </w:p>
+    <w:p>
+      <w:pPr>
+        <w:pStyle w:val="paragraph"/>
+        <w:spacing w:before="0" w:beforeAutospacing="0" w:after="0" w:afterAutospacing="0"/>
+        <w:rPr>
+          <w:rStyle w:val="eop"/>
+          <w:rFonts w:ascii="Calibri" w:hAnsi="Calibri" w:cs="Calibri"/>
+          <w:sz w:val="22"/>
+          <w:szCs w:val="22"/>
+        </w:rPr>
+      </w:pPr>
+      <w:r>
+        <w:rPr>
+          <w:rStyle w:val="eop"/>
+          <w:rFonts w:ascii="Calibri" w:hAnsi="Calibri" w:cs="Calibri"/>
+          <w:sz w:val="22"/>
+          <w:szCs w:val="22"/>
+        </w:rPr>
+        <w:t>Game</w:t>
+      </w:r>
+    </w:p>
+    <w:p>
+      <w:pPr>
+        <w:pStyle w:val="paragraph"/>
+        <w:spacing w:before="0" w:beforeAutospacing="0" w:after="0" w:afterAutospacing="0"/>
+        <w:rPr>
+          <w:rStyle w:val="eop"/>
+          <w:rFonts w:ascii="Calibri" w:hAnsi="Calibri" w:cs="Calibri"/>
+          <w:sz w:val="22"/>
+          <w:szCs w:val="22"/>
+        </w:rPr>
+      </w:pPr>
+      <w:r>
+        <w:rPr>
+          <w:rStyle w:val="eop"/>
+          <w:rFonts w:ascii="Calibri" w:hAnsi="Calibri" w:cs="Calibri"/>
+          <w:sz w:val="22"/>
+          <w:szCs w:val="22"/>
+        </w:rPr>
+        <w:tab/>
+        <w:t>Player p</w:t>
+      </w:r>
+      <w:r>
+        <w:rPr>
+          <w:rStyle w:val="eop"/>
+          <w:rFonts w:ascii="Calibri" w:hAnsi="Calibri" w:cs="Calibri"/>
+          <w:sz w:val="22"/>
+          <w:szCs w:val="22"/>
+        </w:rPr>
+        <w:t>layer</w:t>
+      </w:r>
+      <w:r>
+        <w:rPr>
+          <w:rStyle w:val="eop"/>
+          <w:rFonts w:ascii="Calibri" w:hAnsi="Calibri" w:cs="Calibri"/>
+          <w:sz w:val="22"/>
+          <w:szCs w:val="22"/>
+        </w:rPr>
+        <w:t>1</w:t>
+      </w:r>
+      <w:r>
+        <w:rPr>
+          <w:rStyle w:val="eop"/>
+          <w:rFonts w:ascii="Calibri" w:hAnsi="Calibri" w:cs="Calibri"/>
+          <w:sz w:val="22"/>
+          <w:szCs w:val="22"/>
+        </w:rPr>
+        <w:t>;</w:t>
+      </w:r>
+    </w:p>
+    <w:p>
+      <w:pPr>
+        <w:pStyle w:val="paragraph"/>
+        <w:spacing w:before="0" w:beforeAutospacing="0" w:after="0" w:afterAutospacing="0"/>
+        <w:rPr>
+          <w:rStyle w:val="eop"/>
+          <w:rFonts w:ascii="Calibri" w:hAnsi="Calibri" w:cs="Calibri"/>
+          <w:sz w:val="22"/>
+          <w:szCs w:val="22"/>
+        </w:rPr>
+      </w:pPr>
+      <w:r>
+        <w:rPr>
+          <w:rStyle w:val="eop"/>
+          <w:rFonts w:ascii="Calibri" w:hAnsi="Calibri" w:cs="Calibri"/>
+          <w:sz w:val="22"/>
+          <w:szCs w:val="22"/>
+        </w:rPr>
+        <w:tab/>
+        <w:t>Player p</w:t>
+      </w:r>
+      <w:r>
+        <w:rPr>
+          <w:rStyle w:val="eop"/>
+          <w:rFonts w:ascii="Calibri" w:hAnsi="Calibri" w:cs="Calibri"/>
+          <w:sz w:val="22"/>
+          <w:szCs w:val="22"/>
+        </w:rPr>
+        <w:t>layer</w:t>
+      </w:r>
+      <w:r>
+        <w:rPr>
+          <w:rStyle w:val="eop"/>
+          <w:rFonts w:ascii="Calibri" w:hAnsi="Calibri" w:cs="Calibri"/>
+          <w:sz w:val="22"/>
+          <w:szCs w:val="22"/>
+        </w:rPr>
+        <w:t>2</w:t>
+      </w:r>
+      <w:r>
+        <w:rPr>
+          <w:rStyle w:val="eop"/>
+          <w:rFonts w:ascii="Calibri" w:hAnsi="Calibri" w:cs="Calibri"/>
+          <w:sz w:val="22"/>
+          <w:szCs w:val="22"/>
+        </w:rPr>
+        <w:t>;</w:t>
+      </w:r>
+    </w:p>
+    <w:p>
+      <w:pPr>
+        <w:pStyle w:val="paragraph"/>
+        <w:spacing w:before="0" w:beforeAutospacing="0" w:after="0" w:afterAutospacing="0"/>
+        <w:rPr>
+          <w:rStyle w:val="eop"/>
+          <w:rFonts w:ascii="Calibri" w:hAnsi="Calibri" w:cs="Calibri"/>
+          <w:sz w:val="22"/>
+          <w:szCs w:val="22"/>
+        </w:rPr>
+      </w:pPr>
+      <w:r>
+        <w:rPr>
+          <w:rStyle w:val="eop"/>
+          <w:rFonts w:ascii="Calibri" w:hAnsi="Calibri" w:cs="Calibri"/>
+          <w:sz w:val="22"/>
+          <w:szCs w:val="22"/>
+        </w:rPr>
+        <w:tab/>
+        <w:t>List&lt;string&gt; gestures</w:t>
+      </w:r>
+      <w:r>
+        <w:rPr>
+          <w:rStyle w:val="eop"/>
+          <w:rFonts w:ascii="Calibri" w:hAnsi="Calibri" w:cs="Calibri"/>
+          <w:sz w:val="22"/>
+          <w:szCs w:val="22"/>
+        </w:rPr>
+        <w:br/>
+      </w:r>
+      <w:r>
+        <w:rPr>
+          <w:rStyle w:val="eop"/>
+          <w:rFonts w:ascii="Calibri" w:hAnsi="Calibri" w:cs="Calibri"/>
+          <w:sz w:val="22"/>
+          <w:szCs w:val="22"/>
+        </w:rPr>
+        <w:tab/>
+      </w:r>
+    </w:p>
+    <w:p>
+      <w:pPr>
+        <w:pStyle w:val="paragraph"/>
+        <w:spacing w:before="0" w:beforeAutospacing="0" w:after="0" w:afterAutospacing="0"/>
+        <w:ind w:firstLine="720"/>
+        <w:rPr>
+          <w:rStyle w:val="eop"/>
+          <w:rFonts w:ascii="Calibri" w:hAnsi="Calibri" w:cs="Calibri"/>
+          <w:sz w:val="22"/>
+          <w:szCs w:val="22"/>
+        </w:rPr>
+      </w:pPr>
+      <w:r>
+        <w:rPr>
+          <w:rStyle w:val="eop"/>
+          <w:rFonts w:ascii="Calibri" w:hAnsi="Calibri" w:cs="Calibri"/>
+          <w:b/>
+          <w:bCs/>
+          <w:color w:val="FF0000"/>
+          <w:sz w:val="22"/>
+          <w:szCs w:val="22"/>
+        </w:rPr>
+        <w:t>(</w:t>
+      </w:r>
+      <w:r>
+        <w:rPr>
+          <w:rStyle w:val="eop"/>
+          <w:rFonts w:ascii="Calibri" w:hAnsi="Calibri" w:cs="Calibri"/>
+          <w:b/>
+          <w:bCs/>
+          <w:color w:val="FF0000"/>
+          <w:sz w:val="22"/>
+          <w:szCs w:val="22"/>
+        </w:rPr>
+        <w:t>want to change this private</w:t>
+      </w:r>
+      <w:r>
+        <w:rPr>
+          <w:rStyle w:val="eop"/>
+          <w:rFonts w:ascii="Calibri" w:hAnsi="Calibri" w:cs="Calibri"/>
+          <w:b/>
+          <w:bCs/>
+          <w:color w:val="FF0000"/>
+          <w:sz w:val="22"/>
+          <w:szCs w:val="22"/>
+        </w:rPr>
+        <w:t xml:space="preserve">) </w:t>
+      </w:r>
+      <w:r>
+        <w:rPr>
+          <w:rStyle w:val="eop"/>
+          <w:rFonts w:ascii="Calibri" w:hAnsi="Calibri" w:cs="Calibri"/>
+          <w:sz w:val="22"/>
+          <w:szCs w:val="22"/>
+        </w:rPr>
+        <w:t>public string GetNumberOfPlayers()</w:t>
+      </w:r>
+    </w:p>
+    <w:p>
+      <w:pPr>
+        <w:pStyle w:val="paragraph"/>
+        <w:spacing w:before="0" w:beforeAutospacing="0" w:after="0" w:afterAutospacing="0"/>
+        <w:ind w:left="720"/>
+        <w:rPr>
+          <w:rStyle w:val="eop"/>
+          <w:rFonts w:ascii="Calibri" w:hAnsi="Calibri" w:cs="Calibri"/>
+          <w:sz w:val="22"/>
+          <w:szCs w:val="22"/>
+        </w:rPr>
+      </w:pPr>
+      <w:r>
+        <w:rPr>
+          <w:rStyle w:val="eop"/>
+          <w:rFonts w:ascii="Calibri" w:hAnsi="Calibri" w:cs="Calibri"/>
+          <w:sz w:val="22"/>
+          <w:szCs w:val="22"/>
+        </w:rPr>
+        <w:t>{</w:t>
+      </w:r>
+      <w:r>
+        <w:rPr>
+          <w:rStyle w:val="eop"/>
+          <w:rFonts w:ascii="Calibri" w:hAnsi="Calibri" w:cs="Calibri"/>
+          <w:sz w:val="22"/>
+          <w:szCs w:val="22"/>
+        </w:rPr>
+        <w:br/>
+        <w:t>CW(“1 or 2 players?”);</w:t>
+      </w:r>
+    </w:p>
+    <w:p>
+      <w:pPr>
+        <w:pStyle w:val="paragraph"/>
+        <w:spacing w:before="0" w:beforeAutospacing="0" w:after="0" w:afterAutospacing="0"/>
+        <w:ind w:left="720"/>
+        <w:rPr>
+          <w:rStyle w:val="eop"/>
+          <w:rFonts w:ascii="Calibri" w:hAnsi="Calibri" w:cs="Calibri"/>
+          <w:sz w:val="22"/>
+          <w:szCs w:val="22"/>
+        </w:rPr>
+      </w:pPr>
+      <w:r>
+        <w:rPr>
+          <w:rStyle w:val="eop"/>
+          <w:rFonts w:ascii="Calibri" w:hAnsi="Calibri" w:cs="Calibri"/>
+          <w:sz w:val="22"/>
+          <w:szCs w:val="22"/>
+        </w:rPr>
+        <w:t>string numberPlayers = CR();</w:t>
+      </w:r>
+    </w:p>
+    <w:p>
+      <w:pPr>
+        <w:pStyle w:val="paragraph"/>
+        <w:spacing w:before="0" w:beforeAutospacing="0" w:after="0" w:afterAutospacing="0"/>
+        <w:ind w:left="720"/>
+        <w:rPr>
+          <w:rStyle w:val="eop"/>
+          <w:rFonts w:ascii="Calibri" w:hAnsi="Calibri" w:cs="Calibri"/>
+          <w:sz w:val="22"/>
+          <w:szCs w:val="22"/>
+        </w:rPr>
+      </w:pPr>
+      <w:r>
+        <w:rPr>
+          <w:rStyle w:val="eop"/>
+          <w:rFonts w:ascii="Calibri" w:hAnsi="Calibri" w:cs="Calibri"/>
+          <w:sz w:val="22"/>
+          <w:szCs w:val="22"/>
+        </w:rPr>
+        <w:t>return numberPlayers;</w:t>
+      </w:r>
+    </w:p>
+    <w:p>
+      <w:pPr>
+        <w:pStyle w:val="paragraph"/>
+        <w:spacing w:before="0" w:beforeAutospacing="0" w:after="0" w:afterAutospacing="0"/>
+        <w:ind w:left="720"/>
+        <w:rPr>
+          <w:rStyle w:val="eop"/>
+          <w:rFonts w:ascii="Calibri" w:hAnsi="Calibri" w:cs="Calibri"/>
+          <w:sz w:val="22"/>
+          <w:szCs w:val="22"/>
+        </w:rPr>
+      </w:pPr>
+      <w:r>
+        <w:rPr>
+          <w:rStyle w:val="eop"/>
+          <w:rFonts w:ascii="Calibri" w:hAnsi="Calibri" w:cs="Calibri"/>
+          <w:sz w:val="22"/>
+          <w:szCs w:val="22"/>
+        </w:rPr>
+        <w:t>}</w:t>
+      </w:r>
+    </w:p>
+    <w:p>
+      <w:pPr>
+        <w:pStyle w:val="paragraph"/>
+        <w:spacing w:before="0" w:beforeAutospacing="0" w:after="0" w:afterAutospacing="0"/>
+        <w:ind w:left="720"/>
+        <w:rPr>
+          <w:rStyle w:val="eop"/>
+          <w:rFonts w:ascii="Calibri" w:hAnsi="Calibri" w:cs="Calibri"/>
+          <w:sz w:val="22"/>
+          <w:szCs w:val="22"/>
+        </w:rPr>
+      </w:pPr>
+    </w:p>
+    <w:p>
+      <w:pPr>
+        <w:pStyle w:val="paragraph"/>
+        <w:spacing w:before="0" w:beforeAutospacing="0" w:after="0" w:afterAutospacing="0"/>
+        <w:ind w:firstLine="720"/>
+        <w:rPr>
+          <w:rStyle w:val="eop"/>
+          <w:rFonts w:ascii="Calibri" w:hAnsi="Calibri" w:cs="Calibri"/>
+          <w:sz w:val="22"/>
+          <w:szCs w:val="22"/>
+        </w:rPr>
+      </w:pPr>
+    </w:p>
+    <w:p>
+      <w:pPr>
+        <w:pStyle w:val="paragraph"/>
+        <w:spacing w:before="0" w:beforeAutospacing="0" w:after="0" w:afterAutospacing="0"/>
+        <w:ind w:firstLine="720"/>
+        <w:rPr>
+          <w:rStyle w:val="eop"/>
+          <w:rFonts w:ascii="Calibri" w:hAnsi="Calibri" w:cs="Calibri"/>
+          <w:sz w:val="22"/>
+          <w:szCs w:val="22"/>
+        </w:rPr>
+      </w:pPr>
+    </w:p>
+    <w:p>
+      <w:pPr>
+        <w:pStyle w:val="paragraph"/>
+        <w:spacing w:before="0" w:beforeAutospacing="0" w:after="0" w:afterAutospacing="0"/>
+        <w:ind w:firstLine="720"/>
+        <w:rPr>
+          <w:rStyle w:val="eop"/>
+          <w:rFonts w:ascii="Calibri" w:hAnsi="Calibri" w:cs="Calibri"/>
+          <w:sz w:val="22"/>
+          <w:szCs w:val="22"/>
+        </w:rPr>
+      </w:pPr>
+    </w:p>
+    <w:p>
+      <w:pPr>
+        <w:pStyle w:val="paragraph"/>
+        <w:spacing w:before="0" w:beforeAutospacing="0" w:after="0" w:afterAutospacing="0"/>
+        <w:ind w:firstLine="720"/>
+        <w:rPr>
+          <w:rStyle w:val="eop"/>
+          <w:rFonts w:ascii="Calibri" w:hAnsi="Calibri" w:cs="Calibri"/>
+          <w:sz w:val="22"/>
+          <w:szCs w:val="22"/>
+        </w:rPr>
+      </w:pPr>
+    </w:p>
+    <w:p>
+      <w:pPr>
+        <w:pStyle w:val="paragraph"/>
+        <w:spacing w:before="0" w:beforeAutospacing="0" w:after="0" w:afterAutospacing="0"/>
+        <w:ind w:firstLine="720"/>
+        <w:rPr>
+          <w:rStyle w:val="eop"/>
+          <w:rFonts w:ascii="Calibri" w:hAnsi="Calibri" w:cs="Calibri"/>
+          <w:sz w:val="22"/>
+          <w:szCs w:val="22"/>
+        </w:rPr>
+      </w:pPr>
+      <w:r>
+        <w:rPr>
+          <w:rStyle w:val="eop"/>
+          <w:rFonts w:ascii="Calibri" w:hAnsi="Calibri" w:cs="Calibri"/>
+          <w:b/>
+          <w:bCs/>
+          <w:color w:val="FF0000"/>
+          <w:sz w:val="22"/>
+          <w:szCs w:val="22"/>
+        </w:rPr>
+        <w:lastRenderedPageBreak/>
+        <w:t>(</w:t>
+      </w:r>
+      <w:r>
+        <w:rPr>
+          <w:rStyle w:val="eop"/>
+          <w:rFonts w:ascii="Calibri" w:hAnsi="Calibri" w:cs="Calibri"/>
+          <w:b/>
+          <w:bCs/>
+          <w:color w:val="FF0000"/>
+          <w:sz w:val="22"/>
+          <w:szCs w:val="22"/>
+        </w:rPr>
+        <w:t>want to change this private</w:t>
+      </w:r>
+      <w:r>
+        <w:rPr>
+          <w:rStyle w:val="eop"/>
+          <w:rFonts w:ascii="Calibri" w:hAnsi="Calibri" w:cs="Calibri"/>
+          <w:b/>
+          <w:bCs/>
+          <w:color w:val="FF0000"/>
+          <w:sz w:val="22"/>
+          <w:szCs w:val="22"/>
+        </w:rPr>
+        <w:t xml:space="preserve">) </w:t>
+      </w:r>
+      <w:bookmarkStart w:id="0" w:name="_GoBack"/>
+      <w:bookmarkEnd w:id="0"/>
+      <w:r>
+        <w:rPr>
+          <w:rStyle w:val="eop"/>
+          <w:rFonts w:ascii="Calibri" w:hAnsi="Calibri" w:cs="Calibri"/>
+          <w:sz w:val="22"/>
+          <w:szCs w:val="22"/>
+        </w:rPr>
+        <w:t xml:space="preserve">public </w:t>
+      </w:r>
+      <w:r>
+        <w:rPr>
+          <w:rStyle w:val="eop"/>
+          <w:rFonts w:ascii="Calibri" w:hAnsi="Calibri" w:cs="Calibri"/>
+          <w:sz w:val="22"/>
+          <w:szCs w:val="22"/>
+        </w:rPr>
+        <w:t>void</w:t>
+      </w:r>
+      <w:r>
+        <w:rPr>
+          <w:rStyle w:val="eop"/>
+          <w:rFonts w:ascii="Calibri" w:hAnsi="Calibri" w:cs="Calibri"/>
+          <w:sz w:val="22"/>
+          <w:szCs w:val="22"/>
+        </w:rPr>
+        <w:t xml:space="preserve"> </w:t>
+      </w:r>
+      <w:r>
+        <w:rPr>
+          <w:rStyle w:val="eop"/>
+          <w:rFonts w:ascii="Calibri" w:hAnsi="Calibri" w:cs="Calibri"/>
+          <w:sz w:val="22"/>
+          <w:szCs w:val="22"/>
+        </w:rPr>
+        <w:t>SetPlayers</w:t>
+      </w:r>
+      <w:r>
+        <w:rPr>
+          <w:rStyle w:val="eop"/>
+          <w:rFonts w:ascii="Calibri" w:hAnsi="Calibri" w:cs="Calibri"/>
+          <w:sz w:val="22"/>
+          <w:szCs w:val="22"/>
+        </w:rPr>
+        <w:t>(</w:t>
+      </w:r>
+      <w:r>
+        <w:rPr>
+          <w:rStyle w:val="eop"/>
+          <w:rFonts w:ascii="Calibri" w:hAnsi="Calibri" w:cs="Calibri"/>
+          <w:sz w:val="22"/>
+          <w:szCs w:val="22"/>
+        </w:rPr>
+        <w:t>string numberofPlayers</w:t>
+      </w:r>
+      <w:r>
+        <w:rPr>
+          <w:rStyle w:val="eop"/>
+          <w:rFonts w:ascii="Calibri" w:hAnsi="Calibri" w:cs="Calibri"/>
+          <w:sz w:val="22"/>
+          <w:szCs w:val="22"/>
+        </w:rPr>
+        <w:t>)</w:t>
+      </w:r>
+    </w:p>
+    <w:p>
+      <w:pPr>
+        <w:pStyle w:val="paragraph"/>
+        <w:spacing w:before="0" w:beforeAutospacing="0" w:after="0" w:afterAutospacing="0"/>
+        <w:ind w:left="720"/>
+        <w:rPr>
+          <w:rStyle w:val="eop"/>
+          <w:rFonts w:ascii="Calibri" w:hAnsi="Calibri" w:cs="Calibri"/>
+          <w:sz w:val="22"/>
+          <w:szCs w:val="22"/>
+        </w:rPr>
+      </w:pPr>
+      <w:r>
+        <w:rPr>
+          <w:rStyle w:val="eop"/>
+          <w:rFonts w:ascii="Calibri" w:hAnsi="Calibri" w:cs="Calibri"/>
+          <w:sz w:val="22"/>
+          <w:szCs w:val="22"/>
+        </w:rPr>
+        <w:t>{</w:t>
+      </w:r>
+      <w:r>
+        <w:rPr>
+          <w:rStyle w:val="eop"/>
+          <w:rFonts w:ascii="Calibri" w:hAnsi="Calibri" w:cs="Calibri"/>
+          <w:sz w:val="22"/>
+          <w:szCs w:val="22"/>
+        </w:rPr>
+        <w:br/>
+      </w:r>
+      <w:r>
+        <w:rPr>
+          <w:rStyle w:val="eop"/>
+          <w:rFonts w:ascii="Calibri" w:hAnsi="Calibri" w:cs="Calibri"/>
+          <w:sz w:val="22"/>
+          <w:szCs w:val="22"/>
+        </w:rPr>
+        <w:t>if (</w:t>
+      </w:r>
+      <w:r>
+        <w:rPr>
+          <w:rStyle w:val="eop"/>
+          <w:rFonts w:ascii="Calibri" w:hAnsi="Calibri" w:cs="Calibri"/>
+          <w:sz w:val="22"/>
+          <w:szCs w:val="22"/>
+        </w:rPr>
+        <w:t>numberofPlayers</w:t>
+      </w:r>
+      <w:r>
+        <w:rPr>
+          <w:rStyle w:val="eop"/>
+          <w:rFonts w:ascii="Calibri" w:hAnsi="Calibri" w:cs="Calibri"/>
+          <w:sz w:val="22"/>
+          <w:szCs w:val="22"/>
+        </w:rPr>
+        <w:t xml:space="preserve"> == “1”)</w:t>
+      </w:r>
+    </w:p>
+    <w:p>
+      <w:pPr>
+        <w:pStyle w:val="paragraph"/>
+        <w:spacing w:before="0" w:beforeAutospacing="0" w:after="0" w:afterAutospacing="0"/>
+        <w:ind w:left="720"/>
+        <w:rPr>
+          <w:rStyle w:val="eop"/>
+          <w:rFonts w:ascii="Calibri" w:hAnsi="Calibri" w:cs="Calibri"/>
+          <w:sz w:val="22"/>
+          <w:szCs w:val="22"/>
+        </w:rPr>
+      </w:pPr>
+      <w:r>
+        <w:rPr>
+          <w:rStyle w:val="eop"/>
+          <w:rFonts w:ascii="Calibri" w:hAnsi="Calibri" w:cs="Calibri"/>
+          <w:sz w:val="22"/>
+          <w:szCs w:val="22"/>
+        </w:rPr>
+        <w:t>{player1  = new Human();</w:t>
+      </w:r>
+    </w:p>
+    <w:p>
+      <w:pPr>
+        <w:pStyle w:val="paragraph"/>
+        <w:spacing w:before="0" w:beforeAutospacing="0" w:after="0" w:afterAutospacing="0"/>
+        <w:ind w:left="720"/>
+        <w:rPr>
+          <w:rStyle w:val="eop"/>
+          <w:rFonts w:ascii="Calibri" w:hAnsi="Calibri" w:cs="Calibri"/>
+          <w:sz w:val="22"/>
+          <w:szCs w:val="22"/>
+        </w:rPr>
+      </w:pPr>
+      <w:r>
+        <w:rPr>
+          <w:rStyle w:val="eop"/>
+          <w:rFonts w:ascii="Calibri" w:hAnsi="Calibri" w:cs="Calibri"/>
+          <w:sz w:val="22"/>
+          <w:szCs w:val="22"/>
+        </w:rPr>
+        <w:t>player2 = new AI();</w:t>
+      </w:r>
+      <w:r>
+        <w:rPr>
+          <w:rStyle w:val="eop"/>
+          <w:rFonts w:ascii="Calibri" w:hAnsi="Calibri" w:cs="Calibri"/>
+          <w:sz w:val="22"/>
+          <w:szCs w:val="22"/>
+        </w:rPr>
+        <w:br/>
+        <w:t>}</w:t>
+      </w:r>
+    </w:p>
+    <w:p>
+      <w:pPr>
+        <w:pStyle w:val="paragraph"/>
+        <w:spacing w:before="0" w:beforeAutospacing="0" w:after="0" w:afterAutospacing="0"/>
+        <w:ind w:left="720"/>
+        <w:rPr>
+          <w:rStyle w:val="eop"/>
+          <w:rFonts w:ascii="Calibri" w:hAnsi="Calibri" w:cs="Calibri"/>
+          <w:sz w:val="22"/>
+          <w:szCs w:val="22"/>
+        </w:rPr>
+      </w:pPr>
+      <w:r>
+        <w:rPr>
+          <w:rStyle w:val="eop"/>
+          <w:rFonts w:ascii="Calibri" w:hAnsi="Calibri" w:cs="Calibri"/>
+          <w:sz w:val="22"/>
+          <w:szCs w:val="22"/>
+        </w:rPr>
+        <w:t>else</w:t>
+      </w:r>
+      <w:r>
+        <w:rPr>
+          <w:rStyle w:val="eop"/>
+          <w:rFonts w:ascii="Calibri" w:hAnsi="Calibri" w:cs="Calibri"/>
+          <w:sz w:val="22"/>
+          <w:szCs w:val="22"/>
+        </w:rPr>
+        <w:t xml:space="preserve"> </w:t>
+      </w:r>
+      <w:r>
+        <w:rPr>
+          <w:rStyle w:val="eop"/>
+          <w:rFonts w:ascii="Calibri" w:hAnsi="Calibri" w:cs="Calibri"/>
+          <w:sz w:val="22"/>
+          <w:szCs w:val="22"/>
+        </w:rPr>
+        <w:t>if</w:t>
+      </w:r>
+      <w:r>
+        <w:rPr>
+          <w:rStyle w:val="eop"/>
+          <w:rFonts w:ascii="Calibri" w:hAnsi="Calibri" w:cs="Calibri"/>
+          <w:sz w:val="22"/>
+          <w:szCs w:val="22"/>
+        </w:rPr>
+        <w:t>(numberofPlayers == “</w:t>
+      </w:r>
+      <w:r>
+        <w:rPr>
+          <w:rStyle w:val="eop"/>
+          <w:rFonts w:ascii="Calibri" w:hAnsi="Calibri" w:cs="Calibri"/>
+          <w:sz w:val="22"/>
+          <w:szCs w:val="22"/>
+        </w:rPr>
+        <w:t>2</w:t>
+      </w:r>
+      <w:r>
+        <w:rPr>
+          <w:rStyle w:val="eop"/>
+          <w:rFonts w:ascii="Calibri" w:hAnsi="Calibri" w:cs="Calibri"/>
+          <w:sz w:val="22"/>
+          <w:szCs w:val="22"/>
+        </w:rPr>
+        <w:t>”)</w:t>
+      </w:r>
+    </w:p>
+    <w:p>
+      <w:pPr>
+        <w:pStyle w:val="paragraph"/>
+        <w:spacing w:before="0" w:beforeAutospacing="0" w:after="0" w:afterAutospacing="0"/>
+        <w:ind w:left="720"/>
+        <w:rPr>
+          <w:rStyle w:val="eop"/>
+          <w:rFonts w:ascii="Calibri" w:hAnsi="Calibri" w:cs="Calibri"/>
+          <w:sz w:val="22"/>
+          <w:szCs w:val="22"/>
+        </w:rPr>
+      </w:pPr>
+      <w:r>
+        <w:rPr>
+          <w:rStyle w:val="eop"/>
+          <w:rFonts w:ascii="Calibri" w:hAnsi="Calibri" w:cs="Calibri"/>
+          <w:sz w:val="22"/>
+          <w:szCs w:val="22"/>
+        </w:rPr>
+        <w:t>{player1  = new Human();</w:t>
+      </w:r>
+    </w:p>
+    <w:p>
+      <w:pPr>
+        <w:pStyle w:val="paragraph"/>
+        <w:spacing w:before="0" w:beforeAutospacing="0" w:after="0" w:afterAutospacing="0"/>
+        <w:ind w:left="720"/>
+        <w:rPr>
+          <w:rStyle w:val="eop"/>
+          <w:rFonts w:ascii="Calibri" w:hAnsi="Calibri" w:cs="Calibri"/>
+          <w:sz w:val="22"/>
+          <w:szCs w:val="22"/>
+        </w:rPr>
+      </w:pPr>
+      <w:r>
+        <w:rPr>
+          <w:rStyle w:val="eop"/>
+          <w:rFonts w:ascii="Calibri" w:hAnsi="Calibri" w:cs="Calibri"/>
+          <w:sz w:val="22"/>
+          <w:szCs w:val="22"/>
+        </w:rPr>
+        <w:t>p</w:t>
+      </w:r>
+      <w:r>
+        <w:rPr>
+          <w:rStyle w:val="eop"/>
+          <w:rFonts w:ascii="Calibri" w:hAnsi="Calibri" w:cs="Calibri"/>
+          <w:sz w:val="22"/>
+          <w:szCs w:val="22"/>
+        </w:rPr>
+        <w:t>layer2 = new Human</w:t>
+      </w:r>
+      <w:r>
+        <w:rPr>
+          <w:rStyle w:val="eop"/>
+          <w:rFonts w:ascii="Calibri" w:hAnsi="Calibri" w:cs="Calibri"/>
+          <w:sz w:val="22"/>
+          <w:szCs w:val="22"/>
+        </w:rPr>
+        <w:t xml:space="preserve"> </w:t>
+      </w:r>
+      <w:r>
+        <w:rPr>
+          <w:rStyle w:val="eop"/>
+          <w:rFonts w:ascii="Calibri" w:hAnsi="Calibri" w:cs="Calibri"/>
+          <w:sz w:val="22"/>
+          <w:szCs w:val="22"/>
+        </w:rPr>
+        <w:t>();</w:t>
+      </w:r>
+    </w:p>
+    <w:p>
+      <w:pPr>
+        <w:pStyle w:val="paragraph"/>
+        <w:spacing w:before="0" w:beforeAutospacing="0" w:after="0" w:afterAutospacing="0"/>
+        <w:ind w:left="720"/>
+        <w:rPr>
+          <w:rStyle w:val="eop"/>
+          <w:rFonts w:ascii="Calibri" w:hAnsi="Calibri" w:cs="Calibri"/>
+          <w:sz w:val="22"/>
+          <w:szCs w:val="22"/>
+        </w:rPr>
+      </w:pPr>
+      <w:r>
+        <w:rPr>
+          <w:rStyle w:val="eop"/>
+          <w:rFonts w:ascii="Calibri" w:hAnsi="Calibri" w:cs="Calibri"/>
+          <w:sz w:val="22"/>
+          <w:szCs w:val="22"/>
+        </w:rPr>
+        <w:t>}</w:t>
+      </w:r>
+    </w:p>
+    <w:p>
+      <w:pPr>
+        <w:pStyle w:val="paragraph"/>
+        <w:spacing w:before="0" w:beforeAutospacing="0" w:after="0" w:afterAutospacing="0"/>
+        <w:ind w:left="720"/>
+        <w:rPr>
+          <w:rStyle w:val="eop"/>
+          <w:rFonts w:ascii="Calibri" w:hAnsi="Calibri" w:cs="Calibri"/>
+          <w:sz w:val="22"/>
+          <w:szCs w:val="22"/>
+        </w:rPr>
+      </w:pPr>
+      <w:r>
+        <w:rPr>
+          <w:rStyle w:val="eop"/>
+          <w:rFonts w:ascii="Calibri" w:hAnsi="Calibri" w:cs="Calibri"/>
+          <w:sz w:val="22"/>
+          <w:szCs w:val="22"/>
+        </w:rPr>
+        <w:t>player1 = new AI();</w:t>
+      </w:r>
+    </w:p>
+    <w:p>
+      <w:pPr>
+        <w:pStyle w:val="paragraph"/>
+        <w:spacing w:before="0" w:beforeAutospacing="0" w:after="0" w:afterAutospacing="0"/>
+        <w:ind w:left="720"/>
+        <w:rPr>
+          <w:rStyle w:val="eop"/>
+          <w:rFonts w:ascii="Calibri" w:hAnsi="Calibri" w:cs="Calibri"/>
+          <w:sz w:val="22"/>
+          <w:szCs w:val="22"/>
+        </w:rPr>
+      </w:pPr>
+      <w:r>
+        <w:rPr>
+          <w:rStyle w:val="eop"/>
+          <w:rFonts w:ascii="Calibri" w:hAnsi="Calibri" w:cs="Calibri"/>
+          <w:sz w:val="22"/>
+          <w:szCs w:val="22"/>
+        </w:rPr>
+        <w:t>player2 = new AI();</w:t>
+      </w:r>
+    </w:p>
+    <w:p>
+      <w:pPr>
+        <w:pStyle w:val="paragraph"/>
+        <w:spacing w:before="0" w:beforeAutospacing="0" w:after="0" w:afterAutospacing="0"/>
+        <w:ind w:left="720"/>
+        <w:rPr>
+          <w:rStyle w:val="eop"/>
+          <w:rFonts w:ascii="Calibri" w:hAnsi="Calibri" w:cs="Calibri"/>
+          <w:sz w:val="22"/>
+          <w:szCs w:val="22"/>
+        </w:rPr>
+      </w:pPr>
+    </w:p>
+    <w:p>
+      <w:pPr>
+        <w:pStyle w:val="paragraph"/>
+        <w:spacing w:before="0" w:beforeAutospacing="0" w:after="0" w:afterAutospacing="0"/>
+        <w:ind w:left="720"/>
+        <w:rPr>
+          <w:rStyle w:val="eop"/>
+          <w:rFonts w:ascii="Calibri" w:hAnsi="Calibri" w:cs="Calibri"/>
+          <w:sz w:val="22"/>
+          <w:szCs w:val="22"/>
+        </w:rPr>
+      </w:pPr>
+      <w:r>
+        <w:rPr>
+          <w:rStyle w:val="eop"/>
+          <w:rFonts w:ascii="Calibri" w:hAnsi="Calibri" w:cs="Calibri"/>
+          <w:sz w:val="22"/>
+          <w:szCs w:val="22"/>
+        </w:rPr>
+        <w:t>Public void RunGame()</w:t>
+      </w:r>
+    </w:p>
+    <w:p>
+      <w:pPr>
+        <w:pStyle w:val="paragraph"/>
+        <w:spacing w:before="0" w:beforeAutospacing="0" w:after="0" w:afterAutospacing="0"/>
+        <w:ind w:left="720"/>
+        <w:rPr>
+          <w:rStyle w:val="eop"/>
+          <w:rFonts w:ascii="Calibri" w:hAnsi="Calibri" w:cs="Calibri"/>
+          <w:sz w:val="22"/>
+          <w:szCs w:val="22"/>
+        </w:rPr>
+      </w:pPr>
+      <w:r>
+        <w:rPr>
+          <w:rStyle w:val="eop"/>
+          <w:rFonts w:ascii="Calibri" w:hAnsi="Calibri" w:cs="Calibri"/>
+          <w:sz w:val="22"/>
+          <w:szCs w:val="22"/>
+        </w:rPr>
+        <w:t>{</w:t>
+      </w:r>
+    </w:p>
+    <w:p>
+      <w:pPr>
+        <w:pStyle w:val="paragraph"/>
+        <w:spacing w:before="0" w:beforeAutospacing="0" w:after="0" w:afterAutospacing="0"/>
+        <w:ind w:left="720"/>
+        <w:rPr>
+          <w:rStyle w:val="eop"/>
+          <w:rFonts w:ascii="Calibri" w:hAnsi="Calibri" w:cs="Calibri"/>
+          <w:sz w:val="22"/>
+          <w:szCs w:val="22"/>
+        </w:rPr>
+      </w:pPr>
+      <w:r>
+        <w:rPr>
+          <w:rStyle w:val="eop"/>
+          <w:rFonts w:ascii="Calibri" w:hAnsi="Calibri" w:cs="Calibri"/>
+          <w:sz w:val="22"/>
+          <w:szCs w:val="22"/>
+        </w:rPr>
+        <w:t>string players = GetNumberOfPlayers();</w:t>
+      </w:r>
+    </w:p>
+    <w:p>
+      <w:pPr>
+        <w:pStyle w:val="paragraph"/>
+        <w:spacing w:before="0" w:beforeAutospacing="0" w:after="0" w:afterAutospacing="0"/>
+        <w:ind w:left="720"/>
+        <w:rPr>
+          <w:rStyle w:val="eop"/>
+          <w:rFonts w:ascii="Calibri" w:hAnsi="Calibri" w:cs="Calibri"/>
+          <w:sz w:val="22"/>
+          <w:szCs w:val="22"/>
+        </w:rPr>
+      </w:pPr>
+      <w:r>
+        <w:rPr>
+          <w:rStyle w:val="eop"/>
+          <w:rFonts w:ascii="Calibri" w:hAnsi="Calibri" w:cs="Calibri"/>
+          <w:sz w:val="22"/>
+          <w:szCs w:val="22"/>
+        </w:rPr>
+        <w:t>SetPlayers(players;)</w:t>
+      </w:r>
+    </w:p>
+    <w:p>
+      <w:pPr>
+        <w:pStyle w:val="paragraph"/>
+        <w:spacing w:before="0" w:beforeAutospacing="0" w:after="0" w:afterAutospacing="0"/>
+        <w:ind w:left="720"/>
+        <w:rPr>
+          <w:rStyle w:val="eop"/>
+          <w:rFonts w:ascii="Calibri" w:hAnsi="Calibri" w:cs="Calibri"/>
+          <w:sz w:val="22"/>
+          <w:szCs w:val="22"/>
+        </w:rPr>
+      </w:pPr>
+      <w:r>
+        <w:rPr>
+          <w:rStyle w:val="eop"/>
+          <w:rFonts w:ascii="Calibri" w:hAnsi="Calibri" w:cs="Calibri"/>
+          <w:sz w:val="22"/>
+          <w:szCs w:val="22"/>
+        </w:rPr>
+        <w:t>player1.ChooseGesture();</w:t>
+      </w:r>
+    </w:p>
+    <w:p>
+      <w:pPr>
+        <w:pStyle w:val="paragraph"/>
+        <w:spacing w:before="0" w:beforeAutospacing="0" w:after="0" w:afterAutospacing="0"/>
+        <w:ind w:left="720"/>
+        <w:rPr>
+          <w:rStyle w:val="eop"/>
+          <w:rFonts w:ascii="Calibri" w:hAnsi="Calibri" w:cs="Calibri"/>
+          <w:sz w:val="22"/>
+          <w:szCs w:val="22"/>
+        </w:rPr>
+      </w:pPr>
+      <w:r>
+        <w:rPr>
+          <w:rStyle w:val="eop"/>
+          <w:rFonts w:ascii="Calibri" w:hAnsi="Calibri" w:cs="Calibri"/>
+          <w:sz w:val="22"/>
+          <w:szCs w:val="22"/>
+        </w:rPr>
+        <w:t>player2.ChooseGesture();</w:t>
+      </w:r>
+      <w:r>
+        <w:rPr>
+          <w:rStyle w:val="eop"/>
+          <w:rFonts w:ascii="Calibri" w:hAnsi="Calibri" w:cs="Calibri"/>
+          <w:sz w:val="22"/>
+          <w:szCs w:val="22"/>
+        </w:rPr>
+        <w:br/>
+        <w:t>}</w:t>
+      </w:r>
+    </w:p>
+    <w:p>
+      <w:pPr>
+        <w:pStyle w:val="paragraph"/>
+        <w:spacing w:before="0" w:beforeAutospacing="0" w:after="0" w:afterAutospacing="0"/>
+        <w:ind w:left="720"/>
+        <w:rPr>
+          <w:rStyle w:val="eop"/>
+          <w:rFonts w:ascii="Calibri" w:hAnsi="Calibri" w:cs="Calibri"/>
+          <w:sz w:val="22"/>
+          <w:szCs w:val="22"/>
+        </w:rPr>
+      </w:pPr>
+    </w:p>
+    <w:p>
+      <w:pPr>
+        <w:pStyle w:val="paragraph"/>
+        <w:spacing w:before="0" w:beforeAutospacing="0" w:after="0" w:afterAutospacing="0"/>
+        <w:rPr>
+          <w:rStyle w:val="eop"/>
+          <w:rFonts w:ascii="Calibri" w:hAnsi="Calibri" w:cs="Calibri"/>
+          <w:sz w:val="22"/>
+          <w:szCs w:val="22"/>
+        </w:rPr>
+      </w:pPr>
+      <w:r>
+        <w:rPr>
+          <w:rStyle w:val="eop"/>
+          <w:rFonts w:ascii="Calibri" w:hAnsi="Calibri" w:cs="Calibri"/>
+          <w:sz w:val="22"/>
+          <w:szCs w:val="22"/>
+        </w:rPr>
+        <w:tab/>
+        <w:t xml:space="preserve">Player player1 = new Human(); </w:t>
+      </w:r>
+      <w:r>
+        <w:rPr>
+          <w:rStyle w:val="eop"/>
+          <w:rFonts w:ascii="Calibri" w:hAnsi="Calibri" w:cs="Calibri"/>
+          <w:b/>
+          <w:bCs/>
+          <w:color w:val="FF0000"/>
+          <w:sz w:val="22"/>
+          <w:szCs w:val="22"/>
+        </w:rPr>
+        <w:t>This is how to instantiate a subclass</w:t>
+      </w:r>
+    </w:p>
+    <w:p>
+      <w:pPr>
+        <w:pStyle w:val="paragraph"/>
+        <w:spacing w:before="0" w:beforeAutospacing="0" w:after="0" w:afterAutospacing="0"/>
+        <w:rPr>
+          <w:rStyle w:val="eop"/>
+          <w:rFonts w:ascii="Calibri" w:hAnsi="Calibri" w:cs="Calibri"/>
+          <w:sz w:val="22"/>
+          <w:szCs w:val="22"/>
+        </w:rPr>
+      </w:pPr>
+    </w:p>
+    <w:p>
+      <w:pPr>
+        <w:pStyle w:val="paragraph"/>
+        <w:spacing w:before="0" w:beforeAutospacing="0" w:after="0" w:afterAutospacing="0"/>
+        <w:rPr>
+          <w:rStyle w:val="eop"/>
+          <w:rFonts w:ascii="Calibri" w:hAnsi="Calibri" w:cs="Calibri"/>
+          <w:sz w:val="22"/>
+          <w:szCs w:val="22"/>
+        </w:rPr>
+      </w:pPr>
+      <w:r>
+        <w:rPr>
+          <w:rStyle w:val="eop"/>
+          <w:rFonts w:ascii="Calibri" w:hAnsi="Calibri" w:cs="Calibri"/>
+          <w:sz w:val="22"/>
+          <w:szCs w:val="22"/>
+        </w:rPr>
+        <w:t>Player</w:t>
+      </w:r>
+      <w:r>
+        <w:rPr>
+          <w:rStyle w:val="eop"/>
+          <w:rFonts w:ascii="Calibri" w:hAnsi="Calibri" w:cs="Calibri"/>
+          <w:sz w:val="22"/>
+          <w:szCs w:val="22"/>
+        </w:rPr>
+        <w:t xml:space="preserve"> (abstract) you will never be able to instantiate a Player at any point, so you will need to instantiate the sub classes.</w:t>
+      </w:r>
+    </w:p>
+    <w:p>
+      <w:pPr>
+        <w:pStyle w:val="paragraph"/>
+        <w:spacing w:before="0" w:beforeAutospacing="0" w:after="0" w:afterAutospacing="0"/>
+        <w:rPr>
+          <w:rStyle w:val="eop"/>
+          <w:rFonts w:ascii="Calibri" w:hAnsi="Calibri" w:cs="Calibri"/>
+          <w:sz w:val="22"/>
+          <w:szCs w:val="22"/>
+        </w:rPr>
+      </w:pPr>
+      <w:r>
+        <w:rPr>
+          <w:rStyle w:val="eop"/>
+          <w:rFonts w:ascii="Calibri" w:hAnsi="Calibri" w:cs="Calibri"/>
+          <w:sz w:val="22"/>
+          <w:szCs w:val="22"/>
+        </w:rPr>
+        <w:tab/>
+      </w:r>
+      <w:r>
+        <w:rPr>
+          <w:rStyle w:val="eop"/>
+          <w:rFonts w:ascii="Calibri" w:hAnsi="Calibri" w:cs="Calibri"/>
+          <w:sz w:val="22"/>
+          <w:szCs w:val="22"/>
+        </w:rPr>
+        <w:t>p</w:t>
+      </w:r>
+      <w:r>
+        <w:rPr>
+          <w:rStyle w:val="eop"/>
+          <w:rFonts w:ascii="Calibri" w:hAnsi="Calibri" w:cs="Calibri"/>
+          <w:sz w:val="22"/>
+          <w:szCs w:val="22"/>
+        </w:rPr>
+        <w:t xml:space="preserve">ublic </w:t>
+      </w:r>
+      <w:r>
+        <w:rPr>
+          <w:rStyle w:val="eop"/>
+          <w:rFonts w:ascii="Calibri" w:hAnsi="Calibri" w:cs="Calibri"/>
+          <w:sz w:val="22"/>
+          <w:szCs w:val="22"/>
+        </w:rPr>
+        <w:t>string name;</w:t>
+      </w:r>
+    </w:p>
+    <w:p>
+      <w:pPr>
+        <w:pStyle w:val="paragraph"/>
+        <w:spacing w:before="0" w:beforeAutospacing="0" w:after="0" w:afterAutospacing="0"/>
+        <w:rPr>
+          <w:rStyle w:val="eop"/>
+          <w:rFonts w:ascii="Calibri" w:hAnsi="Calibri" w:cs="Calibri"/>
+          <w:sz w:val="22"/>
+          <w:szCs w:val="22"/>
+        </w:rPr>
+      </w:pPr>
+      <w:r>
+        <w:rPr>
+          <w:rStyle w:val="eop"/>
+          <w:rFonts w:ascii="Calibri" w:hAnsi="Calibri" w:cs="Calibri"/>
+          <w:sz w:val="22"/>
+          <w:szCs w:val="22"/>
+        </w:rPr>
+        <w:tab/>
+      </w:r>
+      <w:r>
+        <w:rPr>
+          <w:rStyle w:val="eop"/>
+          <w:rFonts w:ascii="Calibri" w:hAnsi="Calibri" w:cs="Calibri"/>
+          <w:sz w:val="22"/>
+          <w:szCs w:val="22"/>
+        </w:rPr>
+        <w:t xml:space="preserve">public </w:t>
+      </w:r>
+      <w:r>
+        <w:rPr>
+          <w:rStyle w:val="eop"/>
+          <w:rFonts w:ascii="Calibri" w:hAnsi="Calibri" w:cs="Calibri"/>
+          <w:sz w:val="22"/>
+          <w:szCs w:val="22"/>
+        </w:rPr>
+        <w:t>int score;</w:t>
+      </w:r>
+    </w:p>
+    <w:p>
+      <w:pPr>
+        <w:pStyle w:val="paragraph"/>
+        <w:spacing w:before="0" w:beforeAutospacing="0" w:after="0" w:afterAutospacing="0"/>
+        <w:rPr>
+          <w:rStyle w:val="eop"/>
+          <w:rFonts w:ascii="Calibri" w:hAnsi="Calibri" w:cs="Calibri"/>
+          <w:sz w:val="22"/>
+          <w:szCs w:val="22"/>
+        </w:rPr>
+      </w:pPr>
+      <w:r>
+        <w:rPr>
+          <w:rStyle w:val="eop"/>
+          <w:rFonts w:ascii="Calibri" w:hAnsi="Calibri" w:cs="Calibri"/>
+          <w:sz w:val="22"/>
+          <w:szCs w:val="22"/>
+        </w:rPr>
+        <w:tab/>
+      </w:r>
+      <w:r>
+        <w:rPr>
+          <w:rStyle w:val="eop"/>
+          <w:rFonts w:ascii="Calibri" w:hAnsi="Calibri" w:cs="Calibri"/>
+          <w:sz w:val="22"/>
+          <w:szCs w:val="22"/>
+        </w:rPr>
+        <w:t xml:space="preserve">public </w:t>
+      </w:r>
+      <w:r>
+        <w:rPr>
+          <w:rStyle w:val="eop"/>
+          <w:rFonts w:ascii="Calibri" w:hAnsi="Calibri" w:cs="Calibri"/>
+          <w:sz w:val="22"/>
+          <w:szCs w:val="22"/>
+        </w:rPr>
+        <w:t>string gesture;</w:t>
+      </w:r>
+    </w:p>
+    <w:p>
+      <w:pPr>
+        <w:pStyle w:val="paragraph"/>
+        <w:spacing w:before="0" w:beforeAutospacing="0" w:after="0" w:afterAutospacing="0"/>
+        <w:rPr>
+          <w:rStyle w:val="eop"/>
+          <w:rFonts w:ascii="Calibri" w:hAnsi="Calibri" w:cs="Calibri"/>
+          <w:sz w:val="22"/>
+          <w:szCs w:val="22"/>
+        </w:rPr>
+      </w:pPr>
+      <w:r>
+        <w:rPr>
+          <w:rStyle w:val="eop"/>
+          <w:rFonts w:ascii="Calibri" w:hAnsi="Calibri" w:cs="Calibri"/>
+          <w:sz w:val="22"/>
+          <w:szCs w:val="22"/>
+        </w:rPr>
+        <w:tab/>
+      </w:r>
+    </w:p>
+    <w:p>
+      <w:pPr>
+        <w:pStyle w:val="paragraph"/>
+        <w:spacing w:before="0" w:beforeAutospacing="0" w:after="0" w:afterAutospacing="0"/>
+        <w:rPr>
+          <w:rStyle w:val="eop"/>
+          <w:rFonts w:ascii="Calibri" w:hAnsi="Calibri" w:cs="Calibri"/>
+          <w:sz w:val="22"/>
+          <w:szCs w:val="22"/>
+        </w:rPr>
+      </w:pPr>
+      <w:r>
+        <w:rPr>
+          <w:rStyle w:val="eop"/>
+          <w:rFonts w:ascii="Calibri" w:hAnsi="Calibri" w:cs="Calibri"/>
+          <w:sz w:val="22"/>
+          <w:szCs w:val="22"/>
+        </w:rPr>
+        <w:tab/>
+        <w:t>public abstract void ChooseGesture();</w:t>
+      </w:r>
+    </w:p>
+    <w:p>
+      <w:pPr>
+        <w:pStyle w:val="paragraph"/>
+        <w:spacing w:before="0" w:beforeAutospacing="0" w:after="0" w:afterAutospacing="0"/>
+        <w:rPr>
+          <w:rStyle w:val="eop"/>
+          <w:rFonts w:ascii="Calibri" w:hAnsi="Calibri" w:cs="Calibri"/>
+          <w:sz w:val="22"/>
+          <w:szCs w:val="22"/>
+        </w:rPr>
+      </w:pPr>
+      <w:r>
+        <w:rPr>
+          <w:rStyle w:val="eop"/>
+          <w:rFonts w:ascii="Calibri" w:hAnsi="Calibri" w:cs="Calibri"/>
+          <w:sz w:val="22"/>
+          <w:szCs w:val="22"/>
+        </w:rPr>
+        <w:tab/>
+        <w:t>probably need and abstract void ChooseName() method as well.</w:t>
+      </w:r>
+    </w:p>
+    <w:p>
+      <w:pPr>
+        <w:pStyle w:val="paragraph"/>
+        <w:spacing w:before="0" w:beforeAutospacing="0" w:after="0" w:afterAutospacing="0"/>
+        <w:rPr>
+          <w:rStyle w:val="eop"/>
+          <w:rFonts w:ascii="Calibri" w:hAnsi="Calibri" w:cs="Calibri"/>
+          <w:sz w:val="22"/>
+          <w:szCs w:val="22"/>
+        </w:rPr>
+      </w:pPr>
+    </w:p>
+    <w:p>
+      <w:pPr>
+        <w:pStyle w:val="paragraph"/>
+        <w:spacing w:before="0" w:beforeAutospacing="0" w:after="0" w:afterAutospacing="0"/>
+        <w:rPr>
+          <w:rStyle w:val="eop"/>
+          <w:rFonts w:ascii="Calibri" w:hAnsi="Calibri" w:cs="Calibri"/>
+          <w:sz w:val="22"/>
+          <w:szCs w:val="22"/>
+        </w:rPr>
+      </w:pPr>
+    </w:p>
+    <w:p>
+      <w:pPr>
+        <w:pStyle w:val="paragraph"/>
+        <w:spacing w:before="0" w:beforeAutospacing="0" w:after="0" w:afterAutospacing="0"/>
+        <w:rPr>
+          <w:rStyle w:val="eop"/>
+          <w:rFonts w:ascii="Calibri" w:hAnsi="Calibri" w:cs="Calibri"/>
+          <w:sz w:val="22"/>
+          <w:szCs w:val="22"/>
+        </w:rPr>
+      </w:pPr>
+    </w:p>
+    <w:p>
+      <w:pPr>
+        <w:pStyle w:val="paragraph"/>
+        <w:spacing w:before="0" w:beforeAutospacing="0" w:after="0" w:afterAutospacing="0"/>
+        <w:rPr>
+          <w:rStyle w:val="eop"/>
+          <w:rFonts w:ascii="Calibri" w:hAnsi="Calibri" w:cs="Calibri"/>
+          <w:sz w:val="22"/>
+          <w:szCs w:val="22"/>
+        </w:rPr>
+      </w:pPr>
+      <w:r>
+        <w:rPr>
+          <w:rStyle w:val="eop"/>
+          <w:rFonts w:ascii="Calibri" w:hAnsi="Calibri" w:cs="Calibri"/>
+          <w:sz w:val="22"/>
+          <w:szCs w:val="22"/>
+        </w:rPr>
+        <w:tab/>
+        <w:t>Human : Player</w:t>
+      </w:r>
+    </w:p>
+    <w:p>
+      <w:pPr>
+        <w:pStyle w:val="paragraph"/>
+        <w:spacing w:before="0" w:beforeAutospacing="0" w:after="0" w:afterAutospacing="0"/>
+        <w:rPr>
+          <w:rStyle w:val="eop"/>
+          <w:rFonts w:ascii="Calibri" w:hAnsi="Calibri" w:cs="Calibri"/>
+          <w:sz w:val="22"/>
+          <w:szCs w:val="22"/>
+        </w:rPr>
+      </w:pPr>
+      <w:r>
+        <w:rPr>
+          <w:rStyle w:val="eop"/>
+          <w:rFonts w:ascii="Calibri" w:hAnsi="Calibri" w:cs="Calibri"/>
+          <w:sz w:val="22"/>
+          <w:szCs w:val="22"/>
+        </w:rPr>
+        <w:tab/>
+        <w:t>public override void ChooseGesture();</w:t>
+      </w:r>
+    </w:p>
+    <w:p>
+      <w:pPr>
+        <w:pStyle w:val="paragraph"/>
+        <w:spacing w:before="0" w:beforeAutospacing="0" w:after="0" w:afterAutospacing="0"/>
+        <w:ind w:left="1440"/>
+        <w:rPr>
+          <w:rStyle w:val="eop"/>
+          <w:rFonts w:ascii="Calibri" w:hAnsi="Calibri" w:cs="Calibri"/>
+          <w:sz w:val="22"/>
+          <w:szCs w:val="22"/>
+        </w:rPr>
+      </w:pPr>
+      <w:r>
+        <w:rPr>
+          <w:rStyle w:val="eop"/>
+          <w:rFonts w:ascii="Calibri" w:hAnsi="Calibri" w:cs="Calibri"/>
+          <w:sz w:val="22"/>
+          <w:szCs w:val="22"/>
+        </w:rPr>
+        <w:t>{</w:t>
+      </w:r>
+      <w:r>
+        <w:rPr>
+          <w:rStyle w:val="eop"/>
+          <w:rFonts w:ascii="Calibri" w:hAnsi="Calibri" w:cs="Calibri"/>
+          <w:sz w:val="22"/>
+          <w:szCs w:val="22"/>
+        </w:rPr>
+        <w:br/>
+        <w:t>Console.WriteLine”Choose Gesture:”</w:t>
+      </w:r>
+    </w:p>
+    <w:p>
+      <w:pPr>
+        <w:pStyle w:val="paragraph"/>
+        <w:spacing w:before="0" w:beforeAutospacing="0" w:after="0" w:afterAutospacing="0"/>
+        <w:ind w:left="1440"/>
+        <w:rPr>
+          <w:rStyle w:val="eop"/>
+          <w:rFonts w:ascii="Calibri" w:hAnsi="Calibri" w:cs="Calibri"/>
+          <w:sz w:val="22"/>
+          <w:szCs w:val="22"/>
+        </w:rPr>
+      </w:pPr>
+      <w:r>
+        <w:rPr>
+          <w:rStyle w:val="eop"/>
+          <w:rFonts w:ascii="Calibri" w:hAnsi="Calibri" w:cs="Calibri"/>
+          <w:sz w:val="22"/>
+          <w:szCs w:val="22"/>
+        </w:rPr>
+        <w:t>gesture = Console.Readline();</w:t>
+      </w:r>
+    </w:p>
+    <w:p>
+      <w:pPr>
+        <w:pStyle w:val="paragraph"/>
+        <w:spacing w:before="0" w:beforeAutospacing="0" w:after="0" w:afterAutospacing="0"/>
+        <w:ind w:left="1440"/>
+        <w:rPr>
+          <w:rStyle w:val="eop"/>
+          <w:rFonts w:ascii="Calibri" w:hAnsi="Calibri" w:cs="Calibri"/>
+          <w:sz w:val="22"/>
+          <w:szCs w:val="22"/>
+        </w:rPr>
+      </w:pPr>
+      <w:r>
+        <w:rPr>
+          <w:rStyle w:val="eop"/>
+          <w:rFonts w:ascii="Calibri" w:hAnsi="Calibri" w:cs="Calibri"/>
+          <w:sz w:val="22"/>
+          <w:szCs w:val="22"/>
+        </w:rPr>
+        <w:t>}</w:t>
+      </w:r>
+    </w:p>
+    <w:p>
+      <w:pPr>
+        <w:pStyle w:val="paragraph"/>
+        <w:spacing w:before="0" w:beforeAutospacing="0" w:after="0" w:afterAutospacing="0"/>
+        <w:rPr>
+          <w:rStyle w:val="eop"/>
+          <w:rFonts w:ascii="Calibri" w:hAnsi="Calibri" w:cs="Calibri"/>
+          <w:sz w:val="22"/>
+          <w:szCs w:val="22"/>
+        </w:rPr>
+      </w:pPr>
+    </w:p>
+    <w:p>
+      <w:pPr>
+        <w:pStyle w:val="paragraph"/>
+        <w:spacing w:before="0" w:beforeAutospacing="0" w:after="0" w:afterAutospacing="0"/>
+        <w:rPr>
+          <w:rStyle w:val="eop"/>
+          <w:rFonts w:ascii="Calibri" w:hAnsi="Calibri" w:cs="Calibri"/>
+          <w:sz w:val="22"/>
+          <w:szCs w:val="22"/>
+        </w:rPr>
+      </w:pPr>
+    </w:p>
+    <w:p>
+      <w:pPr>
+        <w:pStyle w:val="paragraph"/>
+        <w:spacing w:before="0" w:beforeAutospacing="0" w:after="0" w:afterAutospacing="0"/>
+        <w:rPr>
+          <w:rStyle w:val="eop"/>
+          <w:rFonts w:ascii="Calibri" w:hAnsi="Calibri" w:cs="Calibri"/>
+          <w:sz w:val="22"/>
+          <w:szCs w:val="22"/>
+        </w:rPr>
+      </w:pPr>
+    </w:p>
+    <w:p>
+      <w:pPr>
+        <w:pStyle w:val="paragraph"/>
+        <w:spacing w:before="0" w:beforeAutospacing="0" w:after="0" w:afterAutospacing="0"/>
+        <w:rPr>
+          <w:rStyle w:val="eop"/>
+          <w:rFonts w:ascii="Calibri" w:hAnsi="Calibri" w:cs="Calibri"/>
+          <w:sz w:val="22"/>
+          <w:szCs w:val="22"/>
+        </w:rPr>
+      </w:pPr>
+      <w:r>
+        <w:rPr>
+          <w:rStyle w:val="eop"/>
+          <w:rFonts w:ascii="Calibri" w:hAnsi="Calibri" w:cs="Calibri"/>
+          <w:sz w:val="22"/>
+          <w:szCs w:val="22"/>
+        </w:rPr>
+        <w:tab/>
+        <w:t>A</w:t>
+      </w:r>
+      <w:r>
+        <w:rPr>
+          <w:rStyle w:val="eop"/>
+          <w:rFonts w:ascii="Calibri" w:hAnsi="Calibri" w:cs="Calibri"/>
+          <w:sz w:val="22"/>
+          <w:szCs w:val="22"/>
+        </w:rPr>
+        <w:t xml:space="preserve">I </w:t>
+      </w:r>
+      <w:r>
+        <w:rPr>
+          <w:rStyle w:val="eop"/>
+          <w:rFonts w:ascii="Calibri" w:hAnsi="Calibri" w:cs="Calibri"/>
+          <w:sz w:val="22"/>
+          <w:szCs w:val="22"/>
+        </w:rPr>
+        <w:t>: Player</w:t>
+      </w:r>
+    </w:p>
+    <w:p>
+      <w:pPr>
+        <w:pStyle w:val="paragraph"/>
+        <w:spacing w:before="0" w:beforeAutospacing="0" w:after="0" w:afterAutospacing="0"/>
+        <w:rPr>
+          <w:rStyle w:val="eop"/>
+          <w:rFonts w:ascii="Calibri" w:hAnsi="Calibri" w:cs="Calibri"/>
+          <w:sz w:val="22"/>
+          <w:szCs w:val="22"/>
+        </w:rPr>
+      </w:pPr>
+      <w:r>
+        <w:rPr>
+          <w:rStyle w:val="eop"/>
+          <w:rFonts w:ascii="Calibri" w:hAnsi="Calibri" w:cs="Calibri"/>
+          <w:sz w:val="22"/>
+          <w:szCs w:val="22"/>
+        </w:rPr>
+        <w:tab/>
+      </w:r>
+      <w:r>
+        <w:rPr>
+          <w:rStyle w:val="eop"/>
+          <w:rFonts w:ascii="Calibri" w:hAnsi="Calibri" w:cs="Calibri"/>
+          <w:sz w:val="22"/>
+          <w:szCs w:val="22"/>
+        </w:rPr>
+        <w:t>p</w:t>
+      </w:r>
+      <w:r>
+        <w:rPr>
+          <w:rStyle w:val="eop"/>
+          <w:rFonts w:ascii="Calibri" w:hAnsi="Calibri" w:cs="Calibri"/>
+          <w:sz w:val="22"/>
+          <w:szCs w:val="22"/>
+        </w:rPr>
+        <w:t>ublic override void ChooseGesture()</w:t>
+      </w:r>
+    </w:p>
+    <w:p>
+      <w:pPr>
+        <w:pStyle w:val="paragraph"/>
+        <w:spacing w:before="0" w:beforeAutospacing="0" w:after="0" w:afterAutospacing="0"/>
+        <w:rPr>
+          <w:rStyle w:val="eop"/>
+          <w:rFonts w:ascii="Calibri" w:hAnsi="Calibri" w:cs="Calibri"/>
+          <w:sz w:val="22"/>
+          <w:szCs w:val="22"/>
+        </w:rPr>
+      </w:pPr>
+      <w:r>
+        <w:rPr>
+          <w:rStyle w:val="eop"/>
+          <w:rFonts w:ascii="Calibri" w:hAnsi="Calibri" w:cs="Calibri"/>
+          <w:sz w:val="22"/>
+          <w:szCs w:val="22"/>
+        </w:rPr>
+        <w:tab/>
+        <w:t>{</w:t>
+      </w:r>
+    </w:p>
+    <w:p>
+      <w:pPr>
+        <w:pStyle w:val="paragraph"/>
+        <w:spacing w:before="0" w:beforeAutospacing="0" w:after="0" w:afterAutospacing="0"/>
+        <w:rPr>
+          <w:rStyle w:val="eop"/>
+          <w:rFonts w:ascii="Calibri" w:hAnsi="Calibri" w:cs="Calibri"/>
+          <w:sz w:val="22"/>
+          <w:szCs w:val="22"/>
+        </w:rPr>
+      </w:pPr>
+      <w:r>
+        <w:rPr>
+          <w:rStyle w:val="eop"/>
+          <w:rFonts w:ascii="Calibri" w:hAnsi="Calibri" w:cs="Calibri"/>
+          <w:sz w:val="22"/>
+          <w:szCs w:val="22"/>
+        </w:rPr>
+        <w:tab/>
+        <w:t>// Random function</w:t>
+      </w:r>
+    </w:p>
+    <w:p>
+      <w:pPr>
+        <w:pStyle w:val="paragraph"/>
+        <w:spacing w:before="0" w:beforeAutospacing="0" w:after="0" w:afterAutospacing="0"/>
+        <w:rPr>
+          <w:rStyle w:val="eop"/>
+          <w:rFonts w:ascii="Calibri" w:hAnsi="Calibri" w:cs="Calibri"/>
+          <w:sz w:val="22"/>
+          <w:szCs w:val="22"/>
+        </w:rPr>
+      </w:pPr>
+      <w:r>
+        <w:rPr>
+          <w:rStyle w:val="eop"/>
+          <w:rFonts w:ascii="Calibri" w:hAnsi="Calibri" w:cs="Calibri"/>
+          <w:sz w:val="22"/>
+          <w:szCs w:val="22"/>
+        </w:rPr>
+        <w:tab/>
+        <w:t>}</w:t>
+      </w:r>
+    </w:p>
+    <w:p>
+      <w:pPr>
+        <w:pStyle w:val="paragraph"/>
+        <w:spacing w:before="0" w:beforeAutospacing="0" w:after="0" w:afterAutospacing="0"/>
+        <w:rPr>
+          <w:rStyle w:val="eop"/>
+          <w:rFonts w:ascii="Calibri" w:hAnsi="Calibri" w:cs="Calibri"/>
+          <w:sz w:val="22"/>
+          <w:szCs w:val="22"/>
+        </w:rPr>
+      </w:pPr>
     </w:p>
     <w:p>
       <w:pPr>
@@ -1091,6 +3107,195 @@
     </w:sectPr>
   </w:body>
 </w:document>
+</file>
+
+<file path=word/numbering.xml><?xml version="1.0" encoding="utf-8"?>
+<w:numbering xmlns:wpc="http://schemas.microsoft.com/office/word/2010/wordprocessingCanvas" xmlns:cx="http://schemas.microsoft.com/office/drawing/2014/chartex" xmlns:cx1="http://schemas.microsoft.com/office/drawing/2015/9/8/chartex" xmlns:cx2="http://schemas.microsoft.com/office/drawing/2015/10/21/chartex" xmlns:cx3="http://schemas.microsoft.com/office/drawing/2016/5/9/chartex" xmlns:cx4="http://schemas.microsoft.com/office/drawing/2016/5/10/chartex" xmlns:cx5="http://schemas.microsoft.com/office/drawing/2016/5/11/chartex" xmlns:cx6="http://schemas.microsoft.com/office/drawing/2016/5/12/chartex" xmlns:cx7="http://schemas.microsoft.com/office/drawing/2016/5/13/chartex" xmlns:cx8="http://schemas.microsoft.com/office/drawing/2016/5/14/chartex" xmlns:mc="http://schemas.openxmlformats.org/markup-compatibility/2006" xmlns:aink="http://schemas.microsoft.com/office/drawing/2016/ink" xmlns:am3d="http://schemas.microsoft.com/office/drawing/2017/model3d" xmlns:o="urn:schemas-microsoft-com:office:office" xmlns:r="http://schemas.openxmlformats.org/officeDocument/2006/relationships" xmlns:m="http://schemas.openxmlformats.org/officeDocument/2006/math" xmlns:v="urn:schemas-microsoft-com:vml" xmlns:wp14="http://schemas.microsoft.com/office/word/2010/wordprocessingDrawing" xmlns:wp="http://schemas.openxmlformats.org/drawingml/2006/wordprocessingDrawing" xmlns:w10="urn:schemas-microsoft-com:office:word" xmlns:w="http://schemas.openxmlformats.org/wordprocessingml/2006/main" xmlns:w14="http://schemas.microsoft.com/office/word/2010/wordml" xmlns:w15="http://schemas.microsoft.com/office/word/2012/wordml" xmlns:w16cid="http://schemas.microsoft.com/office/word/2016/wordml/cid" xmlns:w16se="http://schemas.microsoft.com/office/word/2015/wordml/symex" xmlns:wpg="http://schemas.microsoft.com/office/word/2010/wordprocessingGroup" xmlns:wpi="http://schemas.microsoft.com/office/word/2010/wordprocessingInk" xmlns:wne="http://schemas.microsoft.com/office/word/2006/wordml" xmlns:wps="http://schemas.microsoft.com/office/word/2010/wordprocessingShape" mc:Ignorable="w14 w15 w16se w16cid wp14">
+  <w:abstractNum w:abstractNumId="0" w15:restartNumberingAfterBreak="0">
+    <w:nsid w:val="333004A4"/>
+    <w:multiLevelType w:val="hybridMultilevel"/>
+    <w:tmpl w:val="594E97BC"/>
+    <w:lvl w:ilvl="0" w:tplc="0409000F">
+      <w:start w:val="1"/>
+      <w:numFmt w:val="decimal"/>
+      <w:lvlText w:val="%1."/>
+      <w:lvlJc w:val="left"/>
+      <w:pPr>
+        <w:ind w:left="720" w:hanging="360"/>
+      </w:pPr>
+      <w:rPr>
+        <w:rFonts w:hint="default"/>
+      </w:rPr>
+    </w:lvl>
+    <w:lvl w:ilvl="1" w:tplc="04090019" w:tentative="1">
+      <w:start w:val="1"/>
+      <w:numFmt w:val="lowerLetter"/>
+      <w:lvlText w:val="%2."/>
+      <w:lvlJc w:val="left"/>
+      <w:pPr>
+        <w:ind w:left="1440" w:hanging="360"/>
+      </w:pPr>
+    </w:lvl>
+    <w:lvl w:ilvl="2" w:tplc="0409001B" w:tentative="1">
+      <w:start w:val="1"/>
+      <w:numFmt w:val="lowerRoman"/>
+      <w:lvlText w:val="%3."/>
+      <w:lvlJc w:val="right"/>
+      <w:pPr>
+        <w:ind w:left="2160" w:hanging="180"/>
+      </w:pPr>
+    </w:lvl>
+    <w:lvl w:ilvl="3" w:tplc="0409000F" w:tentative="1">
+      <w:start w:val="1"/>
+      <w:numFmt w:val="decimal"/>
+      <w:lvlText w:val="%4."/>
+      <w:lvlJc w:val="left"/>
+      <w:pPr>
+        <w:ind w:left="2880" w:hanging="360"/>
+      </w:pPr>
+    </w:lvl>
+    <w:lvl w:ilvl="4" w:tplc="04090019" w:tentative="1">
+      <w:start w:val="1"/>
+      <w:numFmt w:val="lowerLetter"/>
+      <w:lvlText w:val="%5."/>
+      <w:lvlJc w:val="left"/>
+      <w:pPr>
+        <w:ind w:left="3600" w:hanging="360"/>
+      </w:pPr>
+    </w:lvl>
+    <w:lvl w:ilvl="5" w:tplc="0409001B" w:tentative="1">
+      <w:start w:val="1"/>
+      <w:numFmt w:val="lowerRoman"/>
+      <w:lvlText w:val="%6."/>
+      <w:lvlJc w:val="right"/>
+      <w:pPr>
+        <w:ind w:left="4320" w:hanging="180"/>
+      </w:pPr>
+    </w:lvl>
+    <w:lvl w:ilvl="6" w:tplc="0409000F" w:tentative="1">
+      <w:start w:val="1"/>
+      <w:numFmt w:val="decimal"/>
+      <w:lvlText w:val="%7."/>
+      <w:lvlJc w:val="left"/>
+      <w:pPr>
+        <w:ind w:left="5040" w:hanging="360"/>
+      </w:pPr>
+    </w:lvl>
+    <w:lvl w:ilvl="7" w:tplc="04090019" w:tentative="1">
+      <w:start w:val="1"/>
+      <w:numFmt w:val="lowerLetter"/>
+      <w:lvlText w:val="%8."/>
+      <w:lvlJc w:val="left"/>
+      <w:pPr>
+        <w:ind w:left="5760" w:hanging="360"/>
+      </w:pPr>
+    </w:lvl>
+    <w:lvl w:ilvl="8" w:tplc="0409001B" w:tentative="1">
+      <w:start w:val="1"/>
+      <w:numFmt w:val="lowerRoman"/>
+      <w:lvlText w:val="%9."/>
+      <w:lvlJc w:val="right"/>
+      <w:pPr>
+        <w:ind w:left="6480" w:hanging="180"/>
+      </w:pPr>
+    </w:lvl>
+  </w:abstractNum>
+  <w:abstractNum w:abstractNumId="1" w15:restartNumberingAfterBreak="0">
+    <w:nsid w:val="66523649"/>
+    <w:multiLevelType w:val="hybridMultilevel"/>
+    <w:tmpl w:val="3BF8E9C8"/>
+    <w:lvl w:ilvl="0" w:tplc="04090011">
+      <w:start w:val="1"/>
+      <w:numFmt w:val="decimal"/>
+      <w:lvlText w:val="%1)"/>
+      <w:lvlJc w:val="left"/>
+      <w:pPr>
+        <w:ind w:left="720" w:hanging="360"/>
+      </w:pPr>
+      <w:rPr>
+        <w:rFonts w:hint="default"/>
+      </w:rPr>
+    </w:lvl>
+    <w:lvl w:ilvl="1" w:tplc="04090019">
+      <w:start w:val="1"/>
+      <w:numFmt w:val="lowerLetter"/>
+      <w:lvlText w:val="%2."/>
+      <w:lvlJc w:val="left"/>
+      <w:pPr>
+        <w:ind w:left="1440" w:hanging="360"/>
+      </w:pPr>
+    </w:lvl>
+    <w:lvl w:ilvl="2" w:tplc="0409001B">
+      <w:start w:val="1"/>
+      <w:numFmt w:val="lowerRoman"/>
+      <w:lvlText w:val="%3."/>
+      <w:lvlJc w:val="right"/>
+      <w:pPr>
+        <w:ind w:left="2160" w:hanging="180"/>
+      </w:pPr>
+    </w:lvl>
+    <w:lvl w:ilvl="3" w:tplc="0409000F">
+      <w:start w:val="1"/>
+      <w:numFmt w:val="decimal"/>
+      <w:lvlText w:val="%4."/>
+      <w:lvlJc w:val="left"/>
+      <w:pPr>
+        <w:ind w:left="2880" w:hanging="360"/>
+      </w:pPr>
+    </w:lvl>
+    <w:lvl w:ilvl="4" w:tplc="04090019" w:tentative="1">
+      <w:start w:val="1"/>
+      <w:numFmt w:val="lowerLetter"/>
+      <w:lvlText w:val="%5."/>
+      <w:lvlJc w:val="left"/>
+      <w:pPr>
+        <w:ind w:left="3600" w:hanging="360"/>
+      </w:pPr>
+    </w:lvl>
+    <w:lvl w:ilvl="5" w:tplc="0409001B" w:tentative="1">
+      <w:start w:val="1"/>
+      <w:numFmt w:val="lowerRoman"/>
+      <w:lvlText w:val="%6."/>
+      <w:lvlJc w:val="right"/>
+      <w:pPr>
+        <w:ind w:left="4320" w:hanging="180"/>
+      </w:pPr>
+    </w:lvl>
+    <w:lvl w:ilvl="6" w:tplc="0409000F" w:tentative="1">
+      <w:start w:val="1"/>
+      <w:numFmt w:val="decimal"/>
+      <w:lvlText w:val="%7."/>
+      <w:lvlJc w:val="left"/>
+      <w:pPr>
+        <w:ind w:left="5040" w:hanging="360"/>
+      </w:pPr>
+    </w:lvl>
+    <w:lvl w:ilvl="7" w:tplc="04090019" w:tentative="1">
+      <w:start w:val="1"/>
+      <w:numFmt w:val="lowerLetter"/>
+      <w:lvlText w:val="%8."/>
+      <w:lvlJc w:val="left"/>
+      <w:pPr>
+        <w:ind w:left="5760" w:hanging="360"/>
+      </w:pPr>
+    </w:lvl>
+    <w:lvl w:ilvl="8" w:tplc="0409001B" w:tentative="1">
+      <w:start w:val="1"/>
+      <w:numFmt w:val="lowerRoman"/>
+      <w:lvlText w:val="%9."/>
+      <w:lvlJc w:val="right"/>
+      <w:pPr>
+        <w:ind w:left="6480" w:hanging="180"/>
+      </w:pPr>
+    </w:lvl>
+  </w:abstractNum>
+  <w:num w:numId="1">
+    <w:abstractNumId w:val="0"/>
+  </w:num>
+  <w:num w:numId="2">
+    <w:abstractNumId w:val="1"/>
+  </w:num>
+</w:numbering>
 </file>
 
 <file path=word/styles.xml><?xml version="1.0" encoding="utf-8"?>

</xml_diff>

<commit_message>
Added GetNumberofPlayers and SetPlayers methods.
</commit_message>
<xml_diff>
--- a/007_RPSLS_User_Stories.docx
+++ b/007_RPSLS_User_Stories.docx
@@ -322,6 +322,7 @@
         </w:rPr>
         <w:t> the gesture options/choices in a List&lt;T&gt;. I want to find a way to utilize the list of gestures within my code (display gesture options, assign player a gesture, </w:t>
       </w:r>
+      <w:proofErr w:type="spellStart"/>
       <w:r>
         <w:rPr>
           <w:rStyle w:val="spellingerror"/>
@@ -331,6 +332,7 @@
         </w:rPr>
         <w:t>etc</w:t>
       </w:r>
+      <w:proofErr w:type="spellEnd"/>
       <w:r>
         <w:rPr>
           <w:rStyle w:val="normaltextrun"/>
@@ -527,6 +529,7 @@
       <w:r>
         <w:br/>
       </w:r>
+      <w:proofErr w:type="spellStart"/>
       <w:r>
         <w:rPr>
           <w:rStyle w:val="normaltextrun"/>
@@ -534,7 +537,17 @@
           <w:sz w:val="22"/>
           <w:szCs w:val="22"/>
         </w:rPr>
-        <w:t>Scissors cuts Paper</w:t>
+        <w:t>Scissors</w:t>
+      </w:r>
+      <w:proofErr w:type="spellEnd"/>
+      <w:r>
+        <w:rPr>
+          <w:rStyle w:val="normaltextrun"/>
+          <w:rFonts w:ascii="Calibri" w:hAnsi="Calibri" w:cs="Calibri"/>
+          <w:sz w:val="22"/>
+          <w:szCs w:val="22"/>
+        </w:rPr>
+        <w:t> cuts Paper</w:t>
       </w:r>
       <w:r>
         <w:rPr>
@@ -548,6 +561,7 @@
       <w:r>
         <w:br/>
       </w:r>
+      <w:proofErr w:type="spellStart"/>
       <w:r>
         <w:rPr>
           <w:rStyle w:val="normaltextrun"/>
@@ -555,7 +569,17 @@
           <w:sz w:val="22"/>
           <w:szCs w:val="22"/>
         </w:rPr>
-        <w:t>Paper covers Rock</w:t>
+        <w:t>Paper</w:t>
+      </w:r>
+      <w:proofErr w:type="spellEnd"/>
+      <w:r>
+        <w:rPr>
+          <w:rStyle w:val="normaltextrun"/>
+          <w:rFonts w:ascii="Calibri" w:hAnsi="Calibri" w:cs="Calibri"/>
+          <w:sz w:val="22"/>
+          <w:szCs w:val="22"/>
+        </w:rPr>
+        <w:t> covers Rock</w:t>
       </w:r>
       <w:r>
         <w:rPr>
@@ -569,6 +593,7 @@
       <w:r>
         <w:br/>
       </w:r>
+      <w:proofErr w:type="spellStart"/>
       <w:r>
         <w:rPr>
           <w:rStyle w:val="normaltextrun"/>
@@ -576,7 +601,17 @@
           <w:sz w:val="22"/>
           <w:szCs w:val="22"/>
         </w:rPr>
-        <w:t>Rock crushes Lizard</w:t>
+        <w:t>Rock</w:t>
+      </w:r>
+      <w:proofErr w:type="spellEnd"/>
+      <w:r>
+        <w:rPr>
+          <w:rStyle w:val="normaltextrun"/>
+          <w:rFonts w:ascii="Calibri" w:hAnsi="Calibri" w:cs="Calibri"/>
+          <w:sz w:val="22"/>
+          <w:szCs w:val="22"/>
+        </w:rPr>
+        <w:t> crushes Lizard</w:t>
       </w:r>
       <w:r>
         <w:rPr>
@@ -590,6 +625,7 @@
       <w:r>
         <w:br/>
       </w:r>
+      <w:proofErr w:type="spellStart"/>
       <w:r>
         <w:rPr>
           <w:rStyle w:val="normaltextrun"/>
@@ -597,7 +633,17 @@
           <w:sz w:val="22"/>
           <w:szCs w:val="22"/>
         </w:rPr>
-        <w:t>Lizard poisons Spock</w:t>
+        <w:t>Lizard</w:t>
+      </w:r>
+      <w:proofErr w:type="spellEnd"/>
+      <w:r>
+        <w:rPr>
+          <w:rStyle w:val="normaltextrun"/>
+          <w:rFonts w:ascii="Calibri" w:hAnsi="Calibri" w:cs="Calibri"/>
+          <w:sz w:val="22"/>
+          <w:szCs w:val="22"/>
+        </w:rPr>
+        <w:t> poisons Spock</w:t>
       </w:r>
       <w:r>
         <w:rPr>
@@ -611,6 +657,7 @@
       <w:r>
         <w:br/>
       </w:r>
+      <w:proofErr w:type="spellStart"/>
       <w:r>
         <w:rPr>
           <w:rStyle w:val="normaltextrun"/>
@@ -618,7 +665,17 @@
           <w:sz w:val="22"/>
           <w:szCs w:val="22"/>
         </w:rPr>
-        <w:t>Spock smashes Scissors</w:t>
+        <w:t>Spock</w:t>
+      </w:r>
+      <w:proofErr w:type="spellEnd"/>
+      <w:r>
+        <w:rPr>
+          <w:rStyle w:val="normaltextrun"/>
+          <w:rFonts w:ascii="Calibri" w:hAnsi="Calibri" w:cs="Calibri"/>
+          <w:sz w:val="22"/>
+          <w:szCs w:val="22"/>
+        </w:rPr>
+        <w:t> smashes Scissors</w:t>
       </w:r>
       <w:r>
         <w:rPr>
@@ -632,6 +689,7 @@
       <w:r>
         <w:br/>
       </w:r>
+      <w:proofErr w:type="spellStart"/>
       <w:r>
         <w:rPr>
           <w:rStyle w:val="normaltextrun"/>
@@ -639,7 +697,17 @@
           <w:sz w:val="22"/>
           <w:szCs w:val="22"/>
         </w:rPr>
-        <w:t>Scissors decapitates Lizard</w:t>
+        <w:t>Scissors</w:t>
+      </w:r>
+      <w:proofErr w:type="spellEnd"/>
+      <w:r>
+        <w:rPr>
+          <w:rStyle w:val="normaltextrun"/>
+          <w:rFonts w:ascii="Calibri" w:hAnsi="Calibri" w:cs="Calibri"/>
+          <w:sz w:val="22"/>
+          <w:szCs w:val="22"/>
+        </w:rPr>
+        <w:t> decapitates Lizard</w:t>
       </w:r>
       <w:r>
         <w:rPr>
@@ -653,6 +721,7 @@
       <w:r>
         <w:br/>
       </w:r>
+      <w:proofErr w:type="spellStart"/>
       <w:r>
         <w:rPr>
           <w:rStyle w:val="normaltextrun"/>
@@ -660,7 +729,17 @@
           <w:sz w:val="22"/>
           <w:szCs w:val="22"/>
         </w:rPr>
-        <w:t>Lizard eats Paper</w:t>
+        <w:t>Lizard</w:t>
+      </w:r>
+      <w:proofErr w:type="spellEnd"/>
+      <w:r>
+        <w:rPr>
+          <w:rStyle w:val="normaltextrun"/>
+          <w:rFonts w:ascii="Calibri" w:hAnsi="Calibri" w:cs="Calibri"/>
+          <w:sz w:val="22"/>
+          <w:szCs w:val="22"/>
+        </w:rPr>
+        <w:t> eats Paper</w:t>
       </w:r>
       <w:r>
         <w:rPr>
@@ -674,6 +753,7 @@
       <w:r>
         <w:br/>
       </w:r>
+      <w:proofErr w:type="spellStart"/>
       <w:r>
         <w:rPr>
           <w:rStyle w:val="normaltextrun"/>
@@ -681,7 +761,17 @@
           <w:sz w:val="22"/>
           <w:szCs w:val="22"/>
         </w:rPr>
-        <w:t>Paper disproves Spock</w:t>
+        <w:t>Paper</w:t>
+      </w:r>
+      <w:proofErr w:type="spellEnd"/>
+      <w:r>
+        <w:rPr>
+          <w:rStyle w:val="normaltextrun"/>
+          <w:rFonts w:ascii="Calibri" w:hAnsi="Calibri" w:cs="Calibri"/>
+          <w:sz w:val="22"/>
+          <w:szCs w:val="22"/>
+        </w:rPr>
+        <w:t> disproves Spock</w:t>
       </w:r>
       <w:r>
         <w:rPr>
@@ -695,6 +785,7 @@
       <w:r>
         <w:br/>
       </w:r>
+      <w:proofErr w:type="spellStart"/>
       <w:r>
         <w:rPr>
           <w:rStyle w:val="normaltextrun"/>
@@ -702,7 +793,17 @@
           <w:sz w:val="22"/>
           <w:szCs w:val="22"/>
         </w:rPr>
-        <w:t>Spock vaporizes Rock </w:t>
+        <w:t>Spock</w:t>
+      </w:r>
+      <w:proofErr w:type="spellEnd"/>
+      <w:r>
+        <w:rPr>
+          <w:rStyle w:val="normaltextrun"/>
+          <w:rFonts w:ascii="Calibri" w:hAnsi="Calibri" w:cs="Calibri"/>
+          <w:sz w:val="22"/>
+          <w:szCs w:val="22"/>
+        </w:rPr>
+        <w:t> vaporizes Rock </w:t>
       </w:r>
       <w:r>
         <w:rPr>
@@ -934,24 +1035,30 @@
         </w:rPr>
         <w:t>Computer Class</w:t>
       </w:r>
-    </w:p>
-    <w:p>
-      <w:pPr>
-        <w:pStyle w:val="paragraph"/>
-        <w:spacing w:before="0" w:beforeAutospacing="0" w:after="0" w:afterAutospacing="0"/>
-        <w:rPr>
-          <w:rStyle w:val="eop"/>
-          <w:rFonts w:ascii="Calibri" w:hAnsi="Calibri" w:cs="Calibri"/>
-          <w:sz w:val="22"/>
-          <w:szCs w:val="22"/>
-        </w:rPr>
-      </w:pPr>
-      <w:r>
-        <w:rPr>
-          <w:rStyle w:val="eop"/>
-          <w:rFonts w:ascii="Calibri" w:hAnsi="Calibri" w:cs="Calibri"/>
-          <w:sz w:val="22"/>
-          <w:szCs w:val="22"/>
+      <w:bookmarkStart w:id="0" w:name="_GoBack"/>
+      <w:bookmarkEnd w:id="0"/>
+    </w:p>
+    <w:p>
+      <w:pPr>
+        <w:pStyle w:val="paragraph"/>
+        <w:spacing w:before="0" w:beforeAutospacing="0" w:after="0" w:afterAutospacing="0"/>
+        <w:rPr>
+          <w:rStyle w:val="eop"/>
+          <w:rFonts w:ascii="Calibri" w:hAnsi="Calibri" w:cs="Calibri"/>
+          <w:strike/>
+          <w:sz w:val="22"/>
+          <w:szCs w:val="22"/>
+          <w:u w:val="single"/>
+        </w:rPr>
+      </w:pPr>
+      <w:r>
+        <w:rPr>
+          <w:rStyle w:val="eop"/>
+          <w:rFonts w:ascii="Calibri" w:hAnsi="Calibri" w:cs="Calibri"/>
+          <w:strike/>
+          <w:sz w:val="22"/>
+          <w:szCs w:val="22"/>
+          <w:u w:val="single"/>
         </w:rPr>
         <w:t>Gestures Glass</w:t>
       </w:r>
@@ -1694,7 +1801,38 @@
           <w:sz w:val="22"/>
           <w:szCs w:val="22"/>
         </w:rPr>
-        <w:t>public string GetNumberOfPlayers()</w:t>
+        <w:t xml:space="preserve">public string </w:t>
+      </w:r>
+      <w:proofErr w:type="spellStart"/>
+      <w:proofErr w:type="gramStart"/>
+      <w:r>
+        <w:rPr>
+          <w:rStyle w:val="eop"/>
+          <w:rFonts w:ascii="Calibri" w:hAnsi="Calibri" w:cs="Calibri"/>
+          <w:sz w:val="22"/>
+          <w:szCs w:val="22"/>
+        </w:rPr>
+        <w:t>GetNumberOfPlayers</w:t>
+      </w:r>
+      <w:proofErr w:type="spellEnd"/>
+      <w:r>
+        <w:rPr>
+          <w:rStyle w:val="eop"/>
+          <w:rFonts w:ascii="Calibri" w:hAnsi="Calibri" w:cs="Calibri"/>
+          <w:sz w:val="22"/>
+          <w:szCs w:val="22"/>
+        </w:rPr>
+        <w:t>(</w:t>
+      </w:r>
+      <w:proofErr w:type="gramEnd"/>
+      <w:r>
+        <w:rPr>
+          <w:rStyle w:val="eop"/>
+          <w:rFonts w:ascii="Calibri" w:hAnsi="Calibri" w:cs="Calibri"/>
+          <w:sz w:val="22"/>
+          <w:szCs w:val="22"/>
+        </w:rPr>
+        <w:t>)</w:t>
       </w:r>
     </w:p>
     <w:p>
@@ -1726,7 +1864,26 @@
           <w:szCs w:val="22"/>
         </w:rPr>
         <w:br/>
-        <w:t>CW(“1 or 2 players?”);</w:t>
+      </w:r>
+      <w:proofErr w:type="gramStart"/>
+      <w:r>
+        <w:rPr>
+          <w:rStyle w:val="eop"/>
+          <w:rFonts w:ascii="Calibri" w:hAnsi="Calibri" w:cs="Calibri"/>
+          <w:sz w:val="22"/>
+          <w:szCs w:val="22"/>
+        </w:rPr>
+        <w:t>CW(</w:t>
+      </w:r>
+      <w:proofErr w:type="gramEnd"/>
+      <w:r>
+        <w:rPr>
+          <w:rStyle w:val="eop"/>
+          <w:rFonts w:ascii="Calibri" w:hAnsi="Calibri" w:cs="Calibri"/>
+          <w:sz w:val="22"/>
+          <w:szCs w:val="22"/>
+        </w:rPr>
+        <w:t>“1 or 2 players?”);</w:t>
       </w:r>
     </w:p>
     <w:p>
@@ -1748,7 +1905,47 @@
           <w:sz w:val="22"/>
           <w:szCs w:val="22"/>
         </w:rPr>
-        <w:t>string numberPlayers = CR();</w:t>
+        <w:t xml:space="preserve">string </w:t>
+      </w:r>
+      <w:proofErr w:type="spellStart"/>
+      <w:r>
+        <w:rPr>
+          <w:rStyle w:val="eop"/>
+          <w:rFonts w:ascii="Calibri" w:hAnsi="Calibri" w:cs="Calibri"/>
+          <w:sz w:val="22"/>
+          <w:szCs w:val="22"/>
+        </w:rPr>
+        <w:t>numberPlayers</w:t>
+      </w:r>
+      <w:proofErr w:type="spellEnd"/>
+      <w:r>
+        <w:rPr>
+          <w:rStyle w:val="eop"/>
+          <w:rFonts w:ascii="Calibri" w:hAnsi="Calibri" w:cs="Calibri"/>
+          <w:sz w:val="22"/>
+          <w:szCs w:val="22"/>
+        </w:rPr>
+        <w:t xml:space="preserve"> = </w:t>
+      </w:r>
+      <w:proofErr w:type="gramStart"/>
+      <w:r>
+        <w:rPr>
+          <w:rStyle w:val="eop"/>
+          <w:rFonts w:ascii="Calibri" w:hAnsi="Calibri" w:cs="Calibri"/>
+          <w:sz w:val="22"/>
+          <w:szCs w:val="22"/>
+        </w:rPr>
+        <w:t>CR(</w:t>
+      </w:r>
+      <w:proofErr w:type="gramEnd"/>
+      <w:r>
+        <w:rPr>
+          <w:rStyle w:val="eop"/>
+          <w:rFonts w:ascii="Calibri" w:hAnsi="Calibri" w:cs="Calibri"/>
+          <w:sz w:val="22"/>
+          <w:szCs w:val="22"/>
+        </w:rPr>
+        <w:t>);</w:t>
       </w:r>
     </w:p>
     <w:p>
@@ -1770,7 +1967,27 @@
           <w:sz w:val="22"/>
           <w:szCs w:val="22"/>
         </w:rPr>
-        <w:t>return numberPlayers;</w:t>
+        <w:t xml:space="preserve">return </w:t>
+      </w:r>
+      <w:proofErr w:type="spellStart"/>
+      <w:r>
+        <w:rPr>
+          <w:rStyle w:val="eop"/>
+          <w:rFonts w:ascii="Calibri" w:hAnsi="Calibri" w:cs="Calibri"/>
+          <w:sz w:val="22"/>
+          <w:szCs w:val="22"/>
+        </w:rPr>
+        <w:t>numberPlayers</w:t>
+      </w:r>
+      <w:proofErr w:type="spellEnd"/>
+      <w:r>
+        <w:rPr>
+          <w:rStyle w:val="eop"/>
+          <w:rFonts w:ascii="Calibri" w:hAnsi="Calibri" w:cs="Calibri"/>
+          <w:sz w:val="22"/>
+          <w:szCs w:val="22"/>
+        </w:rPr>
+        <w:t>;</w:t>
       </w:r>
     </w:p>
     <w:p>
@@ -1909,8 +2126,6 @@
         </w:rPr>
         <w:t xml:space="preserve">) </w:t>
       </w:r>
-      <w:bookmarkStart w:id="0" w:name="_GoBack"/>
-      <w:bookmarkEnd w:id="0"/>
       <w:r>
         <w:rPr>
           <w:rStyle w:val="eop"/>
@@ -1938,6 +2153,8 @@
         </w:rPr>
         <w:t xml:space="preserve"> </w:t>
       </w:r>
+      <w:proofErr w:type="spellStart"/>
+      <w:proofErr w:type="gramStart"/>
       <w:r>
         <w:rPr>
           <w:rStyle w:val="eop"/>
@@ -1947,6 +2164,7 @@
         </w:rPr>
         <w:t>SetPlayers</w:t>
       </w:r>
+      <w:proofErr w:type="spellEnd"/>
       <w:r>
         <w:rPr>
           <w:rStyle w:val="eop"/>
@@ -1956,15 +2174,27 @@
         </w:rPr>
         <w:t>(</w:t>
       </w:r>
-      <w:r>
-        <w:rPr>
-          <w:rStyle w:val="eop"/>
-          <w:rFonts w:ascii="Calibri" w:hAnsi="Calibri" w:cs="Calibri"/>
-          <w:sz w:val="22"/>
-          <w:szCs w:val="22"/>
-        </w:rPr>
-        <w:t>string numberofPlayers</w:t>
-      </w:r>
+      <w:proofErr w:type="gramEnd"/>
+      <w:r>
+        <w:rPr>
+          <w:rStyle w:val="eop"/>
+          <w:rFonts w:ascii="Calibri" w:hAnsi="Calibri" w:cs="Calibri"/>
+          <w:sz w:val="22"/>
+          <w:szCs w:val="22"/>
+        </w:rPr>
+        <w:t xml:space="preserve">string </w:t>
+      </w:r>
+      <w:proofErr w:type="spellStart"/>
+      <w:r>
+        <w:rPr>
+          <w:rStyle w:val="eop"/>
+          <w:rFonts w:ascii="Calibri" w:hAnsi="Calibri" w:cs="Calibri"/>
+          <w:sz w:val="22"/>
+          <w:szCs w:val="22"/>
+        </w:rPr>
+        <w:t>numberofPlayers</w:t>
+      </w:r>
+      <w:proofErr w:type="spellEnd"/>
       <w:r>
         <w:rPr>
           <w:rStyle w:val="eop"/>
@@ -2014,6 +2244,7 @@
         </w:rPr>
         <w:t>if (</w:t>
       </w:r>
+      <w:proofErr w:type="spellStart"/>
       <w:r>
         <w:rPr>
           <w:rStyle w:val="eop"/>
@@ -2023,6 +2254,7 @@
         </w:rPr>
         <w:t>numberofPlayers</w:t>
       </w:r>
+      <w:proofErr w:type="spellEnd"/>
       <w:r>
         <w:rPr>
           <w:rStyle w:val="eop"/>
@@ -2052,7 +2284,27 @@
           <w:sz w:val="22"/>
           <w:szCs w:val="22"/>
         </w:rPr>
-        <w:t>{player1  = new Human();</w:t>
+        <w:t>{player</w:t>
+      </w:r>
+      <w:proofErr w:type="gramStart"/>
+      <w:r>
+        <w:rPr>
+          <w:rStyle w:val="eop"/>
+          <w:rFonts w:ascii="Calibri" w:hAnsi="Calibri" w:cs="Calibri"/>
+          <w:sz w:val="22"/>
+          <w:szCs w:val="22"/>
+        </w:rPr>
+        <w:t>1  =</w:t>
+      </w:r>
+      <w:proofErr w:type="gramEnd"/>
+      <w:r>
+        <w:rPr>
+          <w:rStyle w:val="eop"/>
+          <w:rFonts w:ascii="Calibri" w:hAnsi="Calibri" w:cs="Calibri"/>
+          <w:sz w:val="22"/>
+          <w:szCs w:val="22"/>
+        </w:rPr>
+        <w:t xml:space="preserve"> new Human();</w:t>
       </w:r>
     </w:p>
     <w:p>
@@ -2074,7 +2326,27 @@
           <w:sz w:val="22"/>
           <w:szCs w:val="22"/>
         </w:rPr>
-        <w:t>player2 = new AI();</w:t>
+        <w:t xml:space="preserve">player2 = new </w:t>
+      </w:r>
+      <w:proofErr w:type="gramStart"/>
+      <w:r>
+        <w:rPr>
+          <w:rStyle w:val="eop"/>
+          <w:rFonts w:ascii="Calibri" w:hAnsi="Calibri" w:cs="Calibri"/>
+          <w:sz w:val="22"/>
+          <w:szCs w:val="22"/>
+        </w:rPr>
+        <w:t>AI(</w:t>
+      </w:r>
+      <w:proofErr w:type="gramEnd"/>
+      <w:r>
+        <w:rPr>
+          <w:rStyle w:val="eop"/>
+          <w:rFonts w:ascii="Calibri" w:hAnsi="Calibri" w:cs="Calibri"/>
+          <w:sz w:val="22"/>
+          <w:szCs w:val="22"/>
+        </w:rPr>
+        <w:t>);</w:t>
       </w:r>
       <w:r>
         <w:rPr>
@@ -2117,6 +2389,7 @@
         </w:rPr>
         <w:t xml:space="preserve"> </w:t>
       </w:r>
+      <w:proofErr w:type="gramStart"/>
       <w:r>
         <w:rPr>
           <w:rStyle w:val="eop"/>
@@ -2133,7 +2406,28 @@
           <w:sz w:val="22"/>
           <w:szCs w:val="22"/>
         </w:rPr>
-        <w:t>(numberofPlayers == “</w:t>
+        <w:t>(</w:t>
+      </w:r>
+      <w:proofErr w:type="spellStart"/>
+      <w:proofErr w:type="gramEnd"/>
+      <w:r>
+        <w:rPr>
+          <w:rStyle w:val="eop"/>
+          <w:rFonts w:ascii="Calibri" w:hAnsi="Calibri" w:cs="Calibri"/>
+          <w:sz w:val="22"/>
+          <w:szCs w:val="22"/>
+        </w:rPr>
+        <w:t>numberofPlayers</w:t>
+      </w:r>
+      <w:proofErr w:type="spellEnd"/>
+      <w:r>
+        <w:rPr>
+          <w:rStyle w:val="eop"/>
+          <w:rFonts w:ascii="Calibri" w:hAnsi="Calibri" w:cs="Calibri"/>
+          <w:sz w:val="22"/>
+          <w:szCs w:val="22"/>
+        </w:rPr>
+        <w:t xml:space="preserve"> == “</w:t>
       </w:r>
       <w:r>
         <w:rPr>
@@ -2173,7 +2467,27 @@
           <w:sz w:val="22"/>
           <w:szCs w:val="22"/>
         </w:rPr>
-        <w:t>{player1  = new Human();</w:t>
+        <w:t>{player</w:t>
+      </w:r>
+      <w:proofErr w:type="gramStart"/>
+      <w:r>
+        <w:rPr>
+          <w:rStyle w:val="eop"/>
+          <w:rFonts w:ascii="Calibri" w:hAnsi="Calibri" w:cs="Calibri"/>
+          <w:sz w:val="22"/>
+          <w:szCs w:val="22"/>
+        </w:rPr>
+        <w:t>1  =</w:t>
+      </w:r>
+      <w:proofErr w:type="gramEnd"/>
+      <w:r>
+        <w:rPr>
+          <w:rStyle w:val="eop"/>
+          <w:rFonts w:ascii="Calibri" w:hAnsi="Calibri" w:cs="Calibri"/>
+          <w:sz w:val="22"/>
+          <w:szCs w:val="22"/>
+        </w:rPr>
+        <w:t xml:space="preserve"> new Human();</w:t>
       </w:r>
     </w:p>
     <w:p>
@@ -2266,7 +2580,27 @@
           <w:sz w:val="22"/>
           <w:szCs w:val="22"/>
         </w:rPr>
-        <w:t>player1 = new AI();</w:t>
+        <w:t xml:space="preserve">player1 = new </w:t>
+      </w:r>
+      <w:proofErr w:type="gramStart"/>
+      <w:r>
+        <w:rPr>
+          <w:rStyle w:val="eop"/>
+          <w:rFonts w:ascii="Calibri" w:hAnsi="Calibri" w:cs="Calibri"/>
+          <w:sz w:val="22"/>
+          <w:szCs w:val="22"/>
+        </w:rPr>
+        <w:t>AI(</w:t>
+      </w:r>
+      <w:proofErr w:type="gramEnd"/>
+      <w:r>
+        <w:rPr>
+          <w:rStyle w:val="eop"/>
+          <w:rFonts w:ascii="Calibri" w:hAnsi="Calibri" w:cs="Calibri"/>
+          <w:sz w:val="22"/>
+          <w:szCs w:val="22"/>
+        </w:rPr>
+        <w:t>);</w:t>
       </w:r>
     </w:p>
     <w:p>
@@ -2288,7 +2622,27 @@
           <w:sz w:val="22"/>
           <w:szCs w:val="22"/>
         </w:rPr>
-        <w:t>player2 = new AI();</w:t>
+        <w:t xml:space="preserve">player2 = new </w:t>
+      </w:r>
+      <w:proofErr w:type="gramStart"/>
+      <w:r>
+        <w:rPr>
+          <w:rStyle w:val="eop"/>
+          <w:rFonts w:ascii="Calibri" w:hAnsi="Calibri" w:cs="Calibri"/>
+          <w:sz w:val="22"/>
+          <w:szCs w:val="22"/>
+        </w:rPr>
+        <w:t>AI(</w:t>
+      </w:r>
+      <w:proofErr w:type="gramEnd"/>
+      <w:r>
+        <w:rPr>
+          <w:rStyle w:val="eop"/>
+          <w:rFonts w:ascii="Calibri" w:hAnsi="Calibri" w:cs="Calibri"/>
+          <w:sz w:val="22"/>
+          <w:szCs w:val="22"/>
+        </w:rPr>
+        <w:t>);</w:t>
       </w:r>
     </w:p>
     <w:p>
@@ -2323,7 +2677,38 @@
           <w:sz w:val="22"/>
           <w:szCs w:val="22"/>
         </w:rPr>
-        <w:t>Public void RunGame()</w:t>
+        <w:t xml:space="preserve">Public void </w:t>
+      </w:r>
+      <w:proofErr w:type="spellStart"/>
+      <w:proofErr w:type="gramStart"/>
+      <w:r>
+        <w:rPr>
+          <w:rStyle w:val="eop"/>
+          <w:rFonts w:ascii="Calibri" w:hAnsi="Calibri" w:cs="Calibri"/>
+          <w:sz w:val="22"/>
+          <w:szCs w:val="22"/>
+        </w:rPr>
+        <w:t>RunGame</w:t>
+      </w:r>
+      <w:proofErr w:type="spellEnd"/>
+      <w:r>
+        <w:rPr>
+          <w:rStyle w:val="eop"/>
+          <w:rFonts w:ascii="Calibri" w:hAnsi="Calibri" w:cs="Calibri"/>
+          <w:sz w:val="22"/>
+          <w:szCs w:val="22"/>
+        </w:rPr>
+        <w:t>(</w:t>
+      </w:r>
+      <w:proofErr w:type="gramEnd"/>
+      <w:r>
+        <w:rPr>
+          <w:rStyle w:val="eop"/>
+          <w:rFonts w:ascii="Calibri" w:hAnsi="Calibri" w:cs="Calibri"/>
+          <w:sz w:val="22"/>
+          <w:szCs w:val="22"/>
+        </w:rPr>
+        <w:t>)</w:t>
       </w:r>
     </w:p>
     <w:p>
@@ -2367,7 +2752,38 @@
           <w:sz w:val="22"/>
           <w:szCs w:val="22"/>
         </w:rPr>
-        <w:t>string players = GetNumberOfPlayers();</w:t>
+        <w:t xml:space="preserve">string players = </w:t>
+      </w:r>
+      <w:proofErr w:type="spellStart"/>
+      <w:proofErr w:type="gramStart"/>
+      <w:r>
+        <w:rPr>
+          <w:rStyle w:val="eop"/>
+          <w:rFonts w:ascii="Calibri" w:hAnsi="Calibri" w:cs="Calibri"/>
+          <w:sz w:val="22"/>
+          <w:szCs w:val="22"/>
+        </w:rPr>
+        <w:t>GetNumberOfPlayers</w:t>
+      </w:r>
+      <w:proofErr w:type="spellEnd"/>
+      <w:r>
+        <w:rPr>
+          <w:rStyle w:val="eop"/>
+          <w:rFonts w:ascii="Calibri" w:hAnsi="Calibri" w:cs="Calibri"/>
+          <w:sz w:val="22"/>
+          <w:szCs w:val="22"/>
+        </w:rPr>
+        <w:t>(</w:t>
+      </w:r>
+      <w:proofErr w:type="gramEnd"/>
+      <w:r>
+        <w:rPr>
+          <w:rStyle w:val="eop"/>
+          <w:rFonts w:ascii="Calibri" w:hAnsi="Calibri" w:cs="Calibri"/>
+          <w:sz w:val="22"/>
+          <w:szCs w:val="22"/>
+        </w:rPr>
+        <w:t>);</w:t>
       </w:r>
     </w:p>
     <w:p>
@@ -2382,14 +2798,36 @@
           <w:szCs w:val="22"/>
         </w:rPr>
       </w:pPr>
-      <w:r>
-        <w:rPr>
-          <w:rStyle w:val="eop"/>
-          <w:rFonts w:ascii="Calibri" w:hAnsi="Calibri" w:cs="Calibri"/>
-          <w:sz w:val="22"/>
-          <w:szCs w:val="22"/>
-        </w:rPr>
-        <w:t>SetPlayers(players;)</w:t>
+      <w:proofErr w:type="spellStart"/>
+      <w:proofErr w:type="gramStart"/>
+      <w:r>
+        <w:rPr>
+          <w:rStyle w:val="eop"/>
+          <w:rFonts w:ascii="Calibri" w:hAnsi="Calibri" w:cs="Calibri"/>
+          <w:sz w:val="22"/>
+          <w:szCs w:val="22"/>
+        </w:rPr>
+        <w:t>SetPlayers</w:t>
+      </w:r>
+      <w:proofErr w:type="spellEnd"/>
+      <w:r>
+        <w:rPr>
+          <w:rStyle w:val="eop"/>
+          <w:rFonts w:ascii="Calibri" w:hAnsi="Calibri" w:cs="Calibri"/>
+          <w:sz w:val="22"/>
+          <w:szCs w:val="22"/>
+        </w:rPr>
+        <w:t>(</w:t>
+      </w:r>
+      <w:proofErr w:type="gramEnd"/>
+      <w:r>
+        <w:rPr>
+          <w:rStyle w:val="eop"/>
+          <w:rFonts w:ascii="Calibri" w:hAnsi="Calibri" w:cs="Calibri"/>
+          <w:sz w:val="22"/>
+          <w:szCs w:val="22"/>
+        </w:rPr>
+        <w:t>players;)</w:t>
       </w:r>
     </w:p>
     <w:p>
@@ -2478,7 +2916,27 @@
           <w:szCs w:val="22"/>
         </w:rPr>
         <w:tab/>
-        <w:t xml:space="preserve">Player player1 = new Human(); </w:t>
+        <w:t xml:space="preserve">Player player1 = new </w:t>
+      </w:r>
+      <w:proofErr w:type="gramStart"/>
+      <w:r>
+        <w:rPr>
+          <w:rStyle w:val="eop"/>
+          <w:rFonts w:ascii="Calibri" w:hAnsi="Calibri" w:cs="Calibri"/>
+          <w:sz w:val="22"/>
+          <w:szCs w:val="22"/>
+        </w:rPr>
+        <w:t>Human(</w:t>
+      </w:r>
+      <w:proofErr w:type="gramEnd"/>
+      <w:r>
+        <w:rPr>
+          <w:rStyle w:val="eop"/>
+          <w:rFonts w:ascii="Calibri" w:hAnsi="Calibri" w:cs="Calibri"/>
+          <w:sz w:val="22"/>
+          <w:szCs w:val="22"/>
+        </w:rPr>
+        <w:t xml:space="preserve">); </w:t>
       </w:r>
       <w:r>
         <w:rPr>
@@ -2701,7 +3159,38 @@
           <w:szCs w:val="22"/>
         </w:rPr>
         <w:tab/>
-        <w:t>public abstract void ChooseGesture();</w:t>
+        <w:t xml:space="preserve">public abstract void </w:t>
+      </w:r>
+      <w:proofErr w:type="spellStart"/>
+      <w:proofErr w:type="gramStart"/>
+      <w:r>
+        <w:rPr>
+          <w:rStyle w:val="eop"/>
+          <w:rFonts w:ascii="Calibri" w:hAnsi="Calibri" w:cs="Calibri"/>
+          <w:sz w:val="22"/>
+          <w:szCs w:val="22"/>
+        </w:rPr>
+        <w:t>ChooseGesture</w:t>
+      </w:r>
+      <w:proofErr w:type="spellEnd"/>
+      <w:r>
+        <w:rPr>
+          <w:rStyle w:val="eop"/>
+          <w:rFonts w:ascii="Calibri" w:hAnsi="Calibri" w:cs="Calibri"/>
+          <w:sz w:val="22"/>
+          <w:szCs w:val="22"/>
+        </w:rPr>
+        <w:t>(</w:t>
+      </w:r>
+      <w:proofErr w:type="gramEnd"/>
+      <w:r>
+        <w:rPr>
+          <w:rStyle w:val="eop"/>
+          <w:rFonts w:ascii="Calibri" w:hAnsi="Calibri" w:cs="Calibri"/>
+          <w:sz w:val="22"/>
+          <w:szCs w:val="22"/>
+        </w:rPr>
+        <w:t>);</w:t>
       </w:r>
     </w:p>
     <w:p>
@@ -2723,7 +3212,38 @@
           <w:szCs w:val="22"/>
         </w:rPr>
         <w:tab/>
-        <w:t>probably need and abstract void ChooseName() method as well.</w:t>
+        <w:t xml:space="preserve">probably need and abstract void </w:t>
+      </w:r>
+      <w:proofErr w:type="spellStart"/>
+      <w:proofErr w:type="gramStart"/>
+      <w:r>
+        <w:rPr>
+          <w:rStyle w:val="eop"/>
+          <w:rFonts w:ascii="Calibri" w:hAnsi="Calibri" w:cs="Calibri"/>
+          <w:sz w:val="22"/>
+          <w:szCs w:val="22"/>
+        </w:rPr>
+        <w:t>ChooseName</w:t>
+      </w:r>
+      <w:proofErr w:type="spellEnd"/>
+      <w:r>
+        <w:rPr>
+          <w:rStyle w:val="eop"/>
+          <w:rFonts w:ascii="Calibri" w:hAnsi="Calibri" w:cs="Calibri"/>
+          <w:sz w:val="22"/>
+          <w:szCs w:val="22"/>
+        </w:rPr>
+        <w:t>(</w:t>
+      </w:r>
+      <w:proofErr w:type="gramEnd"/>
+      <w:r>
+        <w:rPr>
+          <w:rStyle w:val="eop"/>
+          <w:rFonts w:ascii="Calibri" w:hAnsi="Calibri" w:cs="Calibri"/>
+          <w:sz w:val="22"/>
+          <w:szCs w:val="22"/>
+        </w:rPr>
+        <w:t>) method as well.</w:t>
       </w:r>
     </w:p>
     <w:p>
@@ -2781,7 +3301,26 @@
           <w:szCs w:val="22"/>
         </w:rPr>
         <w:tab/>
-        <w:t>Human : Player</w:t>
+      </w:r>
+      <w:proofErr w:type="gramStart"/>
+      <w:r>
+        <w:rPr>
+          <w:rStyle w:val="eop"/>
+          <w:rFonts w:ascii="Calibri" w:hAnsi="Calibri" w:cs="Calibri"/>
+          <w:sz w:val="22"/>
+          <w:szCs w:val="22"/>
+        </w:rPr>
+        <w:t>Human :</w:t>
+      </w:r>
+      <w:proofErr w:type="gramEnd"/>
+      <w:r>
+        <w:rPr>
+          <w:rStyle w:val="eop"/>
+          <w:rFonts w:ascii="Calibri" w:hAnsi="Calibri" w:cs="Calibri"/>
+          <w:sz w:val="22"/>
+          <w:szCs w:val="22"/>
+        </w:rPr>
+        <w:t xml:space="preserve"> Player</w:t>
       </w:r>
     </w:p>
     <w:p>
@@ -2803,7 +3342,38 @@
           <w:szCs w:val="22"/>
         </w:rPr>
         <w:tab/>
-        <w:t>public override void ChooseGesture();</w:t>
+        <w:t xml:space="preserve">public override void </w:t>
+      </w:r>
+      <w:proofErr w:type="spellStart"/>
+      <w:proofErr w:type="gramStart"/>
+      <w:r>
+        <w:rPr>
+          <w:rStyle w:val="eop"/>
+          <w:rFonts w:ascii="Calibri" w:hAnsi="Calibri" w:cs="Calibri"/>
+          <w:sz w:val="22"/>
+          <w:szCs w:val="22"/>
+        </w:rPr>
+        <w:t>ChooseGesture</w:t>
+      </w:r>
+      <w:proofErr w:type="spellEnd"/>
+      <w:r>
+        <w:rPr>
+          <w:rStyle w:val="eop"/>
+          <w:rFonts w:ascii="Calibri" w:hAnsi="Calibri" w:cs="Calibri"/>
+          <w:sz w:val="22"/>
+          <w:szCs w:val="22"/>
+        </w:rPr>
+        <w:t>(</w:t>
+      </w:r>
+      <w:proofErr w:type="gramEnd"/>
+      <w:r>
+        <w:rPr>
+          <w:rStyle w:val="eop"/>
+          <w:rFonts w:ascii="Calibri" w:hAnsi="Calibri" w:cs="Calibri"/>
+          <w:sz w:val="22"/>
+          <w:szCs w:val="22"/>
+        </w:rPr>
+        <w:t>);</w:t>
       </w:r>
     </w:p>
     <w:p>
@@ -2835,7 +3405,26 @@
           <w:szCs w:val="22"/>
         </w:rPr>
         <w:br/>
-        <w:t>Console.WriteLine”Choose Gesture:”</w:t>
+      </w:r>
+      <w:proofErr w:type="spellStart"/>
+      <w:r>
+        <w:rPr>
+          <w:rStyle w:val="eop"/>
+          <w:rFonts w:ascii="Calibri" w:hAnsi="Calibri" w:cs="Calibri"/>
+          <w:sz w:val="22"/>
+          <w:szCs w:val="22"/>
+        </w:rPr>
+        <w:t>Console.WriteLine”Choose</w:t>
+      </w:r>
+      <w:proofErr w:type="spellEnd"/>
+      <w:r>
+        <w:rPr>
+          <w:rStyle w:val="eop"/>
+          <w:rFonts w:ascii="Calibri" w:hAnsi="Calibri" w:cs="Calibri"/>
+          <w:sz w:val="22"/>
+          <w:szCs w:val="22"/>
+        </w:rPr>
+        <w:t xml:space="preserve"> Gesture:”</w:t>
       </w:r>
     </w:p>
     <w:p>
@@ -2857,7 +3446,27 @@
           <w:sz w:val="22"/>
           <w:szCs w:val="22"/>
         </w:rPr>
-        <w:t>gesture = Console.Readline();</w:t>
+        <w:t xml:space="preserve">gesture = </w:t>
+      </w:r>
+      <w:proofErr w:type="spellStart"/>
+      <w:r>
+        <w:rPr>
+          <w:rStyle w:val="eop"/>
+          <w:rFonts w:ascii="Calibri" w:hAnsi="Calibri" w:cs="Calibri"/>
+          <w:sz w:val="22"/>
+          <w:szCs w:val="22"/>
+        </w:rPr>
+        <w:t>Console.Readline</w:t>
+      </w:r>
+      <w:proofErr w:type="spellEnd"/>
+      <w:r>
+        <w:rPr>
+          <w:rStyle w:val="eop"/>
+          <w:rFonts w:ascii="Calibri" w:hAnsi="Calibri" w:cs="Calibri"/>
+          <w:sz w:val="22"/>
+          <w:szCs w:val="22"/>
+        </w:rPr>
+        <w:t>();</w:t>
       </w:r>
     </w:p>
     <w:p>
@@ -2937,6 +3546,15 @@
           <w:szCs w:val="22"/>
         </w:rPr>
         <w:tab/>
+      </w:r>
+      <w:proofErr w:type="gramStart"/>
+      <w:r>
+        <w:rPr>
+          <w:rStyle w:val="eop"/>
+          <w:rFonts w:ascii="Calibri" w:hAnsi="Calibri" w:cs="Calibri"/>
+          <w:sz w:val="22"/>
+          <w:szCs w:val="22"/>
+        </w:rPr>
         <w:t>A</w:t>
       </w:r>
       <w:r>
@@ -2955,7 +3573,17 @@
           <w:sz w:val="22"/>
           <w:szCs w:val="22"/>
         </w:rPr>
-        <w:t>: Player</w:t>
+        <w:t>:</w:t>
+      </w:r>
+      <w:proofErr w:type="gramEnd"/>
+      <w:r>
+        <w:rPr>
+          <w:rStyle w:val="eop"/>
+          <w:rFonts w:ascii="Calibri" w:hAnsi="Calibri" w:cs="Calibri"/>
+          <w:sz w:val="22"/>
+          <w:szCs w:val="22"/>
+        </w:rPr>
+        <w:t xml:space="preserve"> Player</w:t>
       </w:r>
     </w:p>
     <w:p>
@@ -2994,7 +3622,38 @@
           <w:sz w:val="22"/>
           <w:szCs w:val="22"/>
         </w:rPr>
-        <w:t>ublic override void ChooseGesture()</w:t>
+        <w:t xml:space="preserve">ublic override void </w:t>
+      </w:r>
+      <w:proofErr w:type="spellStart"/>
+      <w:proofErr w:type="gramStart"/>
+      <w:r>
+        <w:rPr>
+          <w:rStyle w:val="eop"/>
+          <w:rFonts w:ascii="Calibri" w:hAnsi="Calibri" w:cs="Calibri"/>
+          <w:sz w:val="22"/>
+          <w:szCs w:val="22"/>
+        </w:rPr>
+        <w:t>ChooseGesture</w:t>
+      </w:r>
+      <w:proofErr w:type="spellEnd"/>
+      <w:r>
+        <w:rPr>
+          <w:rStyle w:val="eop"/>
+          <w:rFonts w:ascii="Calibri" w:hAnsi="Calibri" w:cs="Calibri"/>
+          <w:sz w:val="22"/>
+          <w:szCs w:val="22"/>
+        </w:rPr>
+        <w:t>(</w:t>
+      </w:r>
+      <w:proofErr w:type="gramEnd"/>
+      <w:r>
+        <w:rPr>
+          <w:rStyle w:val="eop"/>
+          <w:rFonts w:ascii="Calibri" w:hAnsi="Calibri" w:cs="Calibri"/>
+          <w:sz w:val="22"/>
+          <w:szCs w:val="22"/>
+        </w:rPr>
+        <w:t>)</w:t>
       </w:r>
     </w:p>
     <w:p>

</xml_diff>

<commit_message>
This version fixes some of the mistakes in the logic of the CopmpareGestures method. For example sometimes Player1 score was added to Player2.
</commit_message>
<xml_diff>
--- a/007_RPSLS_User_Stories.docx
+++ b/007_RPSLS_User_Stories.docx
@@ -157,34 +157,124 @@
         <w:rPr>
           <w:rStyle w:val="eop"/>
           <w:rFonts w:ascii="Calibri" w:hAnsi="Calibri" w:cs="Calibri"/>
-          <w:sz w:val="22"/>
-          <w:szCs w:val="22"/>
-        </w:rPr>
-      </w:pPr>
-      <w:r>
-        <w:rPr>
-          <w:rStyle w:val="normaltextrun"/>
-          <w:rFonts w:ascii="Calibri" w:hAnsi="Calibri" w:cs="Calibri"/>
           <w:b/>
           <w:bCs/>
-          <w:sz w:val="22"/>
-          <w:szCs w:val="22"/>
-        </w:rPr>
-        <w:t>(5 points): </w:t>
-      </w:r>
+          <w:color w:val="70AD47" w:themeColor="accent6"/>
+          <w:sz w:val="22"/>
+          <w:szCs w:val="22"/>
+        </w:rPr>
+      </w:pPr>
       <w:r>
         <w:rPr>
           <w:rStyle w:val="normaltextrun"/>
           <w:rFonts w:ascii="Calibri" w:hAnsi="Calibri" w:cs="Calibri"/>
-          <w:sz w:val="22"/>
-          <w:szCs w:val="22"/>
-        </w:rPr>
-        <w:t>As a developer, I want to make good, consistent commits. </w:t>
-      </w:r>
-      <w:r>
-        <w:rPr>
-          <w:rStyle w:val="eop"/>
-          <w:rFonts w:ascii="Calibri" w:hAnsi="Calibri" w:cs="Calibri"/>
+          <w:b/>
+          <w:bCs/>
+          <w:color w:val="70AD47" w:themeColor="accent6"/>
+          <w:sz w:val="22"/>
+          <w:szCs w:val="22"/>
+        </w:rPr>
+        <w:t>(5 points): As a developer, I want to make good, consistent commits. </w:t>
+      </w:r>
+      <w:r>
+        <w:rPr>
+          <w:rStyle w:val="eop"/>
+          <w:rFonts w:ascii="Calibri" w:hAnsi="Calibri" w:cs="Calibri"/>
+          <w:b/>
+          <w:bCs/>
+          <w:color w:val="70AD47" w:themeColor="accent6"/>
+          <w:sz w:val="22"/>
+          <w:szCs w:val="22"/>
+        </w:rPr>
+        <w:t> </w:t>
+      </w:r>
+    </w:p>
+    <w:p>
+      <w:pPr>
+        <w:pStyle w:val="paragraph"/>
+        <w:spacing w:before="0" w:beforeAutospacing="0" w:after="0" w:afterAutospacing="0" w:line="480" w:lineRule="auto"/>
+        <w:textAlignment w:val="baseline"/>
+        <w:rPr>
+          <w:rFonts w:ascii="Segoe UI" w:hAnsi="Segoe UI" w:cs="Segoe UI"/>
+          <w:b/>
+          <w:bCs/>
+          <w:color w:val="70AD47" w:themeColor="accent6"/>
+          <w:sz w:val="18"/>
+          <w:szCs w:val="18"/>
+        </w:rPr>
+      </w:pPr>
+      <w:r>
+        <w:rPr>
+          <w:rStyle w:val="normaltextrun"/>
+          <w:rFonts w:ascii="Calibri" w:hAnsi="Calibri" w:cs="Calibri"/>
+          <w:b/>
+          <w:bCs/>
+          <w:color w:val="70AD47" w:themeColor="accent6"/>
+          <w:sz w:val="22"/>
+          <w:szCs w:val="22"/>
+        </w:rPr>
+        <w:t>(15 points): As a developer, I want to find a way to properly incorporate inheritance into my game.</w:t>
+      </w:r>
+      <w:r>
+        <w:rPr>
+          <w:rStyle w:val="eop"/>
+          <w:rFonts w:ascii="Calibri" w:hAnsi="Calibri" w:cs="Calibri"/>
+          <w:b/>
+          <w:bCs/>
+          <w:color w:val="70AD47" w:themeColor="accent6"/>
+          <w:sz w:val="22"/>
+          <w:szCs w:val="22"/>
+        </w:rPr>
+        <w:t> </w:t>
+      </w:r>
+    </w:p>
+    <w:p>
+      <w:pPr>
+        <w:pStyle w:val="paragraph"/>
+        <w:spacing w:before="0" w:beforeAutospacing="0" w:after="0" w:afterAutospacing="0" w:line="480" w:lineRule="auto"/>
+        <w:textAlignment w:val="baseline"/>
+        <w:rPr>
+          <w:rFonts w:ascii="Segoe UI" w:hAnsi="Segoe UI" w:cs="Segoe UI"/>
+          <w:b/>
+          <w:bCs/>
+          <w:color w:val="70AD47" w:themeColor="accent6"/>
+          <w:sz w:val="18"/>
+          <w:szCs w:val="18"/>
+        </w:rPr>
+      </w:pPr>
+      <w:r>
+        <w:rPr>
+          <w:rStyle w:val="normaltextrun"/>
+          <w:rFonts w:ascii="Calibri" w:hAnsi="Calibri" w:cs="Calibri"/>
+          <w:b/>
+          <w:bCs/>
+          <w:color w:val="70AD47" w:themeColor="accent6"/>
+          <w:sz w:val="22"/>
+          <w:szCs w:val="22"/>
+        </w:rPr>
+        <w:t>(5 points): As a developer, I want to account for and handle bad user input, ensuring that any user input is validated and reobtained if necessary</w:t>
+      </w:r>
+      <w:bookmarkStart w:id="0" w:name="_GoBack"/>
+      <w:bookmarkEnd w:id="0"/>
+      <w:r>
+        <w:rPr>
+          <w:rStyle w:val="normaltextrun"/>
+          <w:rFonts w:ascii="Calibri" w:hAnsi="Calibri" w:cs="Calibri"/>
+          <w:b/>
+          <w:bCs/>
+          <w:color w:val="70AD47" w:themeColor="accent6"/>
+          <w:sz w:val="22"/>
+          <w:szCs w:val="22"/>
+        </w:rPr>
+        <w:t>.</w:t>
+      </w:r>
+      <w:r>
+        <w:rPr>
+          <w:rStyle w:val="eop"/>
+          <w:rFonts w:ascii="Calibri" w:hAnsi="Calibri" w:cs="Calibri"/>
+          <w:b/>
+          <w:bCs/>
+          <w:color w:val="70AD47" w:themeColor="accent6"/>
           <w:sz w:val="22"/>
           <w:szCs w:val="22"/>
         </w:rPr>
@@ -211,7 +301,7 @@
           <w:sz w:val="22"/>
           <w:szCs w:val="22"/>
         </w:rPr>
-        <w:t>(15 points)</w:t>
+        <w:t>(10 points): </w:t>
       </w:r>
       <w:r>
         <w:rPr>
@@ -220,7 +310,45 @@
           <w:sz w:val="22"/>
           <w:szCs w:val="22"/>
         </w:rPr>
-        <w:t>: As a developer, I want to find a way to properly incorporate inheritance into my game.</w:t>
+        <w:t>As a developer, I want to store </w:t>
+      </w:r>
+      <w:r>
+        <w:rPr>
+          <w:rStyle w:val="advancedproofingissue"/>
+          <w:rFonts w:ascii="Calibri" w:hAnsi="Calibri" w:cs="Calibri"/>
+          <w:sz w:val="22"/>
+          <w:szCs w:val="22"/>
+        </w:rPr>
+        <w:t>all of</w:t>
+      </w:r>
+      <w:r>
+        <w:rPr>
+          <w:rStyle w:val="normaltextrun"/>
+          <w:rFonts w:ascii="Calibri" w:hAnsi="Calibri" w:cs="Calibri"/>
+          <w:sz w:val="22"/>
+          <w:szCs w:val="22"/>
+        </w:rPr>
+        <w:t> the gesture options/choices in a List&lt;T&gt;. I want to find a way to utilize the list of gestures within my code (display gesture options, assign player a gesture, </w:t>
+      </w:r>
+      <w:proofErr w:type="spellStart"/>
+      <w:r>
+        <w:rPr>
+          <w:rStyle w:val="spellingerror"/>
+          <w:rFonts w:ascii="Calibri" w:hAnsi="Calibri" w:cs="Calibri"/>
+          <w:sz w:val="22"/>
+          <w:szCs w:val="22"/>
+        </w:rPr>
+        <w:t>etc</w:t>
+      </w:r>
+      <w:proofErr w:type="spellEnd"/>
+      <w:r>
+        <w:rPr>
+          <w:rStyle w:val="normaltextrun"/>
+          <w:rFonts w:ascii="Calibri" w:hAnsi="Calibri" w:cs="Calibri"/>
+          <w:sz w:val="22"/>
+          <w:szCs w:val="22"/>
+        </w:rPr>
+        <w:t>).</w:t>
       </w:r>
       <w:r>
         <w:rPr>
@@ -239,6 +367,9 @@
         <w:textAlignment w:val="baseline"/>
         <w:rPr>
           <w:rFonts w:ascii="Segoe UI" w:hAnsi="Segoe UI" w:cs="Segoe UI"/>
+          <w:b/>
+          <w:bCs/>
+          <w:color w:val="70AD47" w:themeColor="accent6"/>
           <w:sz w:val="18"/>
           <w:szCs w:val="18"/>
         </w:rPr>
@@ -249,24 +380,19 @@
           <w:rFonts w:ascii="Calibri" w:hAnsi="Calibri" w:cs="Calibri"/>
           <w:b/>
           <w:bCs/>
-          <w:sz w:val="22"/>
-          <w:szCs w:val="22"/>
-        </w:rPr>
-        <w:t>(5 points)</w:t>
-      </w:r>
-      <w:r>
-        <w:rPr>
-          <w:rStyle w:val="normaltextrun"/>
-          <w:rFonts w:ascii="Calibri" w:hAnsi="Calibri" w:cs="Calibri"/>
-          <w:sz w:val="22"/>
-          <w:szCs w:val="22"/>
-        </w:rPr>
-        <w:t>: As a developer, I want to account for and handle bad user input, ensuring that any user input is validated and reobtained if necessary.</w:t>
-      </w:r>
-      <w:r>
-        <w:rPr>
-          <w:rStyle w:val="eop"/>
-          <w:rFonts w:ascii="Calibri" w:hAnsi="Calibri" w:cs="Calibri"/>
+          <w:color w:val="70AD47" w:themeColor="accent6"/>
+          <w:sz w:val="22"/>
+          <w:szCs w:val="22"/>
+        </w:rPr>
+        <w:t>(10 points): As a player, I want the correct player to win a given round based on the choices* made by each player. </w:t>
+      </w:r>
+      <w:r>
+        <w:rPr>
+          <w:rStyle w:val="eop"/>
+          <w:rFonts w:ascii="Calibri" w:hAnsi="Calibri" w:cs="Calibri"/>
+          <w:b/>
+          <w:bCs/>
+          <w:color w:val="70AD47" w:themeColor="accent6"/>
           <w:sz w:val="22"/>
           <w:szCs w:val="22"/>
         </w:rPr>
@@ -280,6 +406,9 @@
         <w:textAlignment w:val="baseline"/>
         <w:rPr>
           <w:rFonts w:ascii="Segoe UI" w:hAnsi="Segoe UI" w:cs="Segoe UI"/>
+          <w:b/>
+          <w:bCs/>
+          <w:color w:val="70AD47" w:themeColor="accent6"/>
           <w:sz w:val="18"/>
           <w:szCs w:val="18"/>
         </w:rPr>
@@ -290,62 +419,19 @@
           <w:rFonts w:ascii="Calibri" w:hAnsi="Calibri" w:cs="Calibri"/>
           <w:b/>
           <w:bCs/>
-          <w:sz w:val="22"/>
-          <w:szCs w:val="22"/>
-        </w:rPr>
-        <w:t>(10 points): </w:t>
-      </w:r>
-      <w:r>
-        <w:rPr>
-          <w:rStyle w:val="normaltextrun"/>
-          <w:rFonts w:ascii="Calibri" w:hAnsi="Calibri" w:cs="Calibri"/>
-          <w:sz w:val="22"/>
-          <w:szCs w:val="22"/>
-        </w:rPr>
-        <w:t>As a developer, I want to store </w:t>
-      </w:r>
-      <w:r>
-        <w:rPr>
-          <w:rStyle w:val="advancedproofingissue"/>
-          <w:rFonts w:ascii="Calibri" w:hAnsi="Calibri" w:cs="Calibri"/>
-          <w:sz w:val="22"/>
-          <w:szCs w:val="22"/>
-        </w:rPr>
-        <w:t>all of</w:t>
-      </w:r>
-      <w:r>
-        <w:rPr>
-          <w:rStyle w:val="normaltextrun"/>
-          <w:rFonts w:ascii="Calibri" w:hAnsi="Calibri" w:cs="Calibri"/>
-          <w:sz w:val="22"/>
-          <w:szCs w:val="22"/>
-        </w:rPr>
-        <w:t> the gesture options/choices in a List&lt;T&gt;. I want to find a way to utilize the list of gestures within my code (display gesture options, assign player a gesture, </w:t>
-      </w:r>
-      <w:proofErr w:type="spellStart"/>
-      <w:r>
-        <w:rPr>
-          <w:rStyle w:val="spellingerror"/>
-          <w:rFonts w:ascii="Calibri" w:hAnsi="Calibri" w:cs="Calibri"/>
-          <w:sz w:val="22"/>
-          <w:szCs w:val="22"/>
-        </w:rPr>
-        <w:t>etc</w:t>
-      </w:r>
-      <w:proofErr w:type="spellEnd"/>
-      <w:r>
-        <w:rPr>
-          <w:rStyle w:val="normaltextrun"/>
-          <w:rFonts w:ascii="Calibri" w:hAnsi="Calibri" w:cs="Calibri"/>
-          <w:sz w:val="22"/>
-          <w:szCs w:val="22"/>
-        </w:rPr>
-        <w:t>).</w:t>
-      </w:r>
-      <w:r>
-        <w:rPr>
-          <w:rStyle w:val="eop"/>
-          <w:rFonts w:ascii="Calibri" w:hAnsi="Calibri" w:cs="Calibri"/>
+          <w:color w:val="70AD47" w:themeColor="accent6"/>
+          <w:sz w:val="22"/>
+          <w:szCs w:val="22"/>
+        </w:rPr>
+        <w:t>(10 points): As a player, I want the game of RPSLS to be at minimum a ‘best of three’ to decide a winner.</w:t>
+      </w:r>
+      <w:r>
+        <w:rPr>
+          <w:rStyle w:val="eop"/>
+          <w:rFonts w:ascii="Calibri" w:hAnsi="Calibri" w:cs="Calibri"/>
+          <w:b/>
+          <w:bCs/>
+          <w:color w:val="70AD47" w:themeColor="accent6"/>
           <w:sz w:val="22"/>
           <w:szCs w:val="22"/>
         </w:rPr>
@@ -359,6 +445,9 @@
         <w:textAlignment w:val="baseline"/>
         <w:rPr>
           <w:rFonts w:ascii="Segoe UI" w:hAnsi="Segoe UI" w:cs="Segoe UI"/>
+          <w:b/>
+          <w:bCs/>
+          <w:color w:val="70AD47" w:themeColor="accent6"/>
           <w:sz w:val="18"/>
           <w:szCs w:val="18"/>
         </w:rPr>
@@ -369,106 +458,19 @@
           <w:rFonts w:ascii="Calibri" w:hAnsi="Calibri" w:cs="Calibri"/>
           <w:b/>
           <w:bCs/>
-          <w:sz w:val="22"/>
-          <w:szCs w:val="22"/>
-        </w:rPr>
-        <w:t>(10 points)</w:t>
-      </w:r>
-      <w:r>
-        <w:rPr>
-          <w:rStyle w:val="normaltextrun"/>
-          <w:rFonts w:ascii="Calibri" w:hAnsi="Calibri" w:cs="Calibri"/>
-          <w:sz w:val="22"/>
-          <w:szCs w:val="22"/>
-        </w:rPr>
-        <w:t>: As a player, I want the correct player to win a given round based on the choices* made by each player. </w:t>
-      </w:r>
-      <w:r>
-        <w:rPr>
-          <w:rStyle w:val="eop"/>
-          <w:rFonts w:ascii="Calibri" w:hAnsi="Calibri" w:cs="Calibri"/>
-          <w:sz w:val="22"/>
-          <w:szCs w:val="22"/>
-        </w:rPr>
-        <w:t> </w:t>
-      </w:r>
-    </w:p>
-    <w:p>
-      <w:pPr>
-        <w:pStyle w:val="paragraph"/>
-        <w:spacing w:before="0" w:beforeAutospacing="0" w:after="0" w:afterAutospacing="0" w:line="480" w:lineRule="auto"/>
-        <w:textAlignment w:val="baseline"/>
-        <w:rPr>
-          <w:rFonts w:ascii="Segoe UI" w:hAnsi="Segoe UI" w:cs="Segoe UI"/>
-          <w:sz w:val="18"/>
-          <w:szCs w:val="18"/>
-        </w:rPr>
-      </w:pPr>
-      <w:r>
-        <w:rPr>
-          <w:rStyle w:val="normaltextrun"/>
+          <w:color w:val="70AD47" w:themeColor="accent6"/>
+          <w:sz w:val="22"/>
+          <w:szCs w:val="22"/>
+        </w:rPr>
+        <w:t>(10 points): As a player, I want the option of a single player (human vs AI) or a multiplayer (human vs human) game. </w:t>
+      </w:r>
+      <w:r>
+        <w:rPr>
+          <w:rStyle w:val="eop"/>
           <w:rFonts w:ascii="Calibri" w:hAnsi="Calibri" w:cs="Calibri"/>
           <w:b/>
           <w:bCs/>
-          <w:sz w:val="22"/>
-          <w:szCs w:val="22"/>
-        </w:rPr>
-        <w:t>(10 points)</w:t>
-      </w:r>
-      <w:r>
-        <w:rPr>
-          <w:rStyle w:val="normaltextrun"/>
-          <w:rFonts w:ascii="Calibri" w:hAnsi="Calibri" w:cs="Calibri"/>
-          <w:sz w:val="22"/>
-          <w:szCs w:val="22"/>
-        </w:rPr>
-        <w:t>: As a player, I want the game of RPSLS to be at minimum a ‘best of three’ to decide a winner.</w:t>
-      </w:r>
-      <w:r>
-        <w:rPr>
-          <w:rStyle w:val="eop"/>
-          <w:rFonts w:ascii="Calibri" w:hAnsi="Calibri" w:cs="Calibri"/>
-          <w:sz w:val="22"/>
-          <w:szCs w:val="22"/>
-        </w:rPr>
-        <w:t> </w:t>
-      </w:r>
-    </w:p>
-    <w:p>
-      <w:pPr>
-        <w:pStyle w:val="paragraph"/>
-        <w:spacing w:before="0" w:beforeAutospacing="0" w:after="0" w:afterAutospacing="0" w:line="480" w:lineRule="auto"/>
-        <w:textAlignment w:val="baseline"/>
-        <w:rPr>
-          <w:rFonts w:ascii="Segoe UI" w:hAnsi="Segoe UI" w:cs="Segoe UI"/>
-          <w:sz w:val="18"/>
-          <w:szCs w:val="18"/>
-        </w:rPr>
-      </w:pPr>
-      <w:r>
-        <w:rPr>
-          <w:rStyle w:val="normaltextrun"/>
-          <w:rFonts w:ascii="Calibri" w:hAnsi="Calibri" w:cs="Calibri"/>
-          <w:b/>
-          <w:bCs/>
-          <w:sz w:val="22"/>
-          <w:szCs w:val="22"/>
-        </w:rPr>
-        <w:t>(10 points)</w:t>
-      </w:r>
-      <w:r>
-        <w:rPr>
-          <w:rStyle w:val="normaltextrun"/>
-          <w:rFonts w:ascii="Calibri" w:hAnsi="Calibri" w:cs="Calibri"/>
-          <w:sz w:val="22"/>
-          <w:szCs w:val="22"/>
-        </w:rPr>
-        <w:t>: As a player, I want the option of a single player (human vs AI) or a multiplayer (human vs human) game. </w:t>
-      </w:r>
-      <w:r>
-        <w:rPr>
-          <w:rStyle w:val="eop"/>
-          <w:rFonts w:ascii="Calibri" w:hAnsi="Calibri" w:cs="Calibri"/>
+          <w:color w:val="70AD47" w:themeColor="accent6"/>
           <w:sz w:val="22"/>
           <w:szCs w:val="22"/>
         </w:rPr>
@@ -1035,8 +1037,6 @@
         </w:rPr>
         <w:t>Computer Class</w:t>
       </w:r>
-      <w:bookmarkStart w:id="0" w:name="_GoBack"/>
-      <w:bookmarkEnd w:id="0"/>
     </w:p>
     <w:p>
       <w:pPr>
@@ -1219,14 +1219,27 @@
         <w:rPr>
           <w:rStyle w:val="eop"/>
           <w:rFonts w:ascii="Calibri" w:hAnsi="Calibri" w:cs="Calibri"/>
-          <w:sz w:val="22"/>
-          <w:szCs w:val="22"/>
-        </w:rPr>
-      </w:pPr>
-      <w:r>
-        <w:rPr>
-          <w:rStyle w:val="eop"/>
-          <w:rFonts w:ascii="Calibri" w:hAnsi="Calibri" w:cs="Calibri"/>
+          <w:b/>
+          <w:bCs/>
+          <w:sz w:val="22"/>
+          <w:szCs w:val="22"/>
+        </w:rPr>
+      </w:pPr>
+      <w:r>
+        <w:rPr>
+          <w:rStyle w:val="eop"/>
+          <w:rFonts w:ascii="Calibri" w:hAnsi="Calibri" w:cs="Calibri"/>
+          <w:sz w:val="22"/>
+          <w:szCs w:val="22"/>
+        </w:rPr>
+        <w:t xml:space="preserve">Choose Player </w:t>
+      </w:r>
+      <w:r>
+        <w:rPr>
+          <w:rStyle w:val="eop"/>
+          <w:rFonts w:ascii="Calibri" w:hAnsi="Calibri" w:cs="Calibri"/>
+          <w:b/>
+          <w:bCs/>
           <w:sz w:val="22"/>
           <w:szCs w:val="22"/>
         </w:rPr>
@@ -1244,14 +1257,18 @@
         <w:rPr>
           <w:rStyle w:val="eop"/>
           <w:rFonts w:ascii="Calibri" w:hAnsi="Calibri" w:cs="Calibri"/>
-          <w:sz w:val="22"/>
-          <w:szCs w:val="22"/>
-        </w:rPr>
-      </w:pPr>
-      <w:r>
-        <w:rPr>
-          <w:rStyle w:val="eop"/>
-          <w:rFonts w:ascii="Calibri" w:hAnsi="Calibri" w:cs="Calibri"/>
+          <w:b/>
+          <w:bCs/>
+          <w:sz w:val="22"/>
+          <w:szCs w:val="22"/>
+        </w:rPr>
+      </w:pPr>
+      <w:r>
+        <w:rPr>
+          <w:rStyle w:val="eop"/>
+          <w:rFonts w:ascii="Calibri" w:hAnsi="Calibri" w:cs="Calibri"/>
+          <w:b/>
+          <w:bCs/>
           <w:sz w:val="22"/>
           <w:szCs w:val="22"/>
         </w:rPr>
@@ -1269,14 +1286,18 @@
         <w:rPr>
           <w:rStyle w:val="eop"/>
           <w:rFonts w:ascii="Calibri" w:hAnsi="Calibri" w:cs="Calibri"/>
-          <w:sz w:val="22"/>
-          <w:szCs w:val="22"/>
-        </w:rPr>
-      </w:pPr>
-      <w:r>
-        <w:rPr>
-          <w:rStyle w:val="eop"/>
-          <w:rFonts w:ascii="Calibri" w:hAnsi="Calibri" w:cs="Calibri"/>
+          <w:b/>
+          <w:bCs/>
+          <w:sz w:val="22"/>
+          <w:szCs w:val="22"/>
+        </w:rPr>
+      </w:pPr>
+      <w:r>
+        <w:rPr>
+          <w:rStyle w:val="eop"/>
+          <w:rFonts w:ascii="Calibri" w:hAnsi="Calibri" w:cs="Calibri"/>
+          <w:b/>
+          <w:bCs/>
           <w:sz w:val="22"/>
           <w:szCs w:val="22"/>
         </w:rPr>
@@ -1305,7 +1326,7 @@
           <w:sz w:val="22"/>
           <w:szCs w:val="22"/>
         </w:rPr>
-        <w:t>Choose Player Name or Player1 vs Player2</w:t>
+        <w:t>Name or Player1 vs Player2</w:t>
       </w:r>
     </w:p>
     <w:p>
@@ -2904,16 +2925,16 @@
         <w:rPr>
           <w:rStyle w:val="eop"/>
           <w:rFonts w:ascii="Calibri" w:hAnsi="Calibri" w:cs="Calibri"/>
-          <w:sz w:val="22"/>
-          <w:szCs w:val="22"/>
-        </w:rPr>
-      </w:pPr>
-      <w:r>
-        <w:rPr>
-          <w:rStyle w:val="eop"/>
-          <w:rFonts w:ascii="Calibri" w:hAnsi="Calibri" w:cs="Calibri"/>
-          <w:sz w:val="22"/>
-          <w:szCs w:val="22"/>
+          <w:sz w:val="40"/>
+          <w:szCs w:val="40"/>
+        </w:rPr>
+      </w:pPr>
+      <w:r>
+        <w:rPr>
+          <w:rStyle w:val="eop"/>
+          <w:rFonts w:ascii="Calibri" w:hAnsi="Calibri" w:cs="Calibri"/>
+          <w:sz w:val="40"/>
+          <w:szCs w:val="40"/>
         </w:rPr>
         <w:tab/>
         <w:t xml:space="preserve">Player player1 = new </w:t>
@@ -2923,8 +2944,8 @@
         <w:rPr>
           <w:rStyle w:val="eop"/>
           <w:rFonts w:ascii="Calibri" w:hAnsi="Calibri" w:cs="Calibri"/>
-          <w:sz w:val="22"/>
-          <w:szCs w:val="22"/>
+          <w:sz w:val="40"/>
+          <w:szCs w:val="40"/>
         </w:rPr>
         <w:t>Human(</w:t>
       </w:r>
@@ -2933,8 +2954,8 @@
         <w:rPr>
           <w:rStyle w:val="eop"/>
           <w:rFonts w:ascii="Calibri" w:hAnsi="Calibri" w:cs="Calibri"/>
-          <w:sz w:val="22"/>
-          <w:szCs w:val="22"/>
+          <w:sz w:val="40"/>
+          <w:szCs w:val="40"/>
         </w:rPr>
         <w:t xml:space="preserve">); </w:t>
       </w:r>
@@ -2945,8 +2966,8 @@
           <w:b/>
           <w:bCs/>
           <w:color w:val="FF0000"/>
-          <w:sz w:val="22"/>
-          <w:szCs w:val="22"/>
+          <w:sz w:val="40"/>
+          <w:szCs w:val="40"/>
         </w:rPr>
         <w:t>This is how to instantiate a subclass</w:t>
       </w:r>
@@ -3373,7 +3394,7 @@
           <w:sz w:val="22"/>
           <w:szCs w:val="22"/>
         </w:rPr>
-        <w:t>);</w:t>
+        <w:t>)</w:t>
       </w:r>
     </w:p>
     <w:p>
@@ -3674,6 +3695,7 @@
           <w:sz w:val="22"/>
           <w:szCs w:val="22"/>
         </w:rPr>
+        <w:lastRenderedPageBreak/>
         <w:tab/>
         <w:t>{</w:t>
       </w:r>

</xml_diff>

<commit_message>
This version incorporates a List of gestures in the human class and uses that to loop through and display gesture options.
</commit_message>
<xml_diff>
--- a/007_RPSLS_User_Stories.docx
+++ b/007_RPSLS_User_Stories.docx
@@ -213,7 +213,21 @@
           <w:sz w:val="22"/>
           <w:szCs w:val="22"/>
         </w:rPr>
-        <w:t>(15 points): As a developer, I want to find a way to properly incorporate inheritance into my game.</w:t>
+        <w:t xml:space="preserve">(15 points): As a </w:t>
+      </w:r>
+      <w:bookmarkStart w:id="0" w:name="_GoBack"/>
+      <w:bookmarkEnd w:id="0"/>
+      <w:r>
+        <w:rPr>
+          <w:rStyle w:val="normaltextrun"/>
+          <w:rFonts w:ascii="Calibri" w:hAnsi="Calibri" w:cs="Calibri"/>
+          <w:b/>
+          <w:bCs/>
+          <w:color w:val="70AD47" w:themeColor="accent6"/>
+          <w:sz w:val="22"/>
+          <w:szCs w:val="22"/>
+        </w:rPr>
+        <w:t>developer, I want to find a way to properly incorporate inheritance into my game.</w:t>
       </w:r>
       <w:r>
         <w:rPr>
@@ -252,13 +266,11 @@
           <w:sz w:val="22"/>
           <w:szCs w:val="22"/>
         </w:rPr>
-        <w:t>(5 points): As a developer, I want to account for and handle bad user input, ensuring that any user input is validated and reobtained if necessary</w:t>
-      </w:r>
-      <w:bookmarkStart w:id="0" w:name="_GoBack"/>
-      <w:bookmarkEnd w:id="0"/>
-      <w:r>
-        <w:rPr>
-          <w:rStyle w:val="normaltextrun"/>
+        <w:t>(5 points): As a developer, I want to account for and handle bad user input, ensuring that any user input is validated and reobtained if necessary.</w:t>
+      </w:r>
+      <w:r>
+        <w:rPr>
+          <w:rStyle w:val="eop"/>
           <w:rFonts w:ascii="Calibri" w:hAnsi="Calibri" w:cs="Calibri"/>
           <w:b/>
           <w:bCs/>
@@ -266,11 +278,24 @@
           <w:sz w:val="22"/>
           <w:szCs w:val="22"/>
         </w:rPr>
-        <w:t>.</w:t>
-      </w:r>
-      <w:r>
-        <w:rPr>
-          <w:rStyle w:val="eop"/>
+        <w:t> </w:t>
+      </w:r>
+    </w:p>
+    <w:p>
+      <w:pPr>
+        <w:pStyle w:val="paragraph"/>
+        <w:spacing w:before="0" w:beforeAutospacing="0" w:after="0" w:afterAutospacing="0" w:line="480" w:lineRule="auto"/>
+        <w:textAlignment w:val="baseline"/>
+        <w:rPr>
+          <w:rFonts w:ascii="Segoe UI" w:hAnsi="Segoe UI" w:cs="Segoe UI"/>
+          <w:color w:val="70AD47" w:themeColor="accent6"/>
+          <w:sz w:val="18"/>
+          <w:szCs w:val="18"/>
+        </w:rPr>
+      </w:pPr>
+      <w:r>
+        <w:rPr>
+          <w:rStyle w:val="normaltextrun"/>
           <w:rFonts w:ascii="Calibri" w:hAnsi="Calibri" w:cs="Calibri"/>
           <w:b/>
           <w:bCs/>
@@ -278,73 +303,55 @@
           <w:sz w:val="22"/>
           <w:szCs w:val="22"/>
         </w:rPr>
-        <w:t> </w:t>
-      </w:r>
-    </w:p>
-    <w:p>
-      <w:pPr>
-        <w:pStyle w:val="paragraph"/>
-        <w:spacing w:before="0" w:beforeAutospacing="0" w:after="0" w:afterAutospacing="0" w:line="480" w:lineRule="auto"/>
-        <w:textAlignment w:val="baseline"/>
-        <w:rPr>
-          <w:rFonts w:ascii="Segoe UI" w:hAnsi="Segoe UI" w:cs="Segoe UI"/>
-          <w:sz w:val="18"/>
-          <w:szCs w:val="18"/>
-        </w:rPr>
-      </w:pPr>
+        <w:t>(10 points): </w:t>
+      </w:r>
       <w:r>
         <w:rPr>
           <w:rStyle w:val="normaltextrun"/>
           <w:rFonts w:ascii="Calibri" w:hAnsi="Calibri" w:cs="Calibri"/>
-          <w:b/>
-          <w:bCs/>
-          <w:sz w:val="22"/>
-          <w:szCs w:val="22"/>
-        </w:rPr>
-        <w:t>(10 points): </w:t>
+          <w:color w:val="70AD47" w:themeColor="accent6"/>
+          <w:sz w:val="22"/>
+          <w:szCs w:val="22"/>
+        </w:rPr>
+        <w:t>As a developer, I want to store </w:t>
+      </w:r>
+      <w:r>
+        <w:rPr>
+          <w:rStyle w:val="advancedproofingissue"/>
+          <w:rFonts w:ascii="Calibri" w:hAnsi="Calibri" w:cs="Calibri"/>
+          <w:color w:val="70AD47" w:themeColor="accent6"/>
+          <w:sz w:val="22"/>
+          <w:szCs w:val="22"/>
+        </w:rPr>
+        <w:t>all of</w:t>
       </w:r>
       <w:r>
         <w:rPr>
           <w:rStyle w:val="normaltextrun"/>
           <w:rFonts w:ascii="Calibri" w:hAnsi="Calibri" w:cs="Calibri"/>
-          <w:sz w:val="22"/>
-          <w:szCs w:val="22"/>
-        </w:rPr>
-        <w:t>As a developer, I want to store </w:t>
-      </w:r>
-      <w:r>
-        <w:rPr>
-          <w:rStyle w:val="advancedproofingissue"/>
-          <w:rFonts w:ascii="Calibri" w:hAnsi="Calibri" w:cs="Calibri"/>
-          <w:sz w:val="22"/>
-          <w:szCs w:val="22"/>
-        </w:rPr>
-        <w:t>all of</w:t>
-      </w:r>
+          <w:color w:val="70AD47" w:themeColor="accent6"/>
+          <w:sz w:val="22"/>
+          <w:szCs w:val="22"/>
+        </w:rPr>
+        <w:t> the gesture options/choices in a List&lt;T&gt;. I want to find a way to utilize the list of gestures within my code (display gesture options, assign player a gesture, </w:t>
+      </w:r>
+      <w:proofErr w:type="spellStart"/>
+      <w:r>
+        <w:rPr>
+          <w:rStyle w:val="spellingerror"/>
+          <w:rFonts w:ascii="Calibri" w:hAnsi="Calibri" w:cs="Calibri"/>
+          <w:color w:val="70AD47" w:themeColor="accent6"/>
+          <w:sz w:val="22"/>
+          <w:szCs w:val="22"/>
+        </w:rPr>
+        <w:t>etc</w:t>
+      </w:r>
+      <w:proofErr w:type="spellEnd"/>
       <w:r>
         <w:rPr>
           <w:rStyle w:val="normaltextrun"/>
           <w:rFonts w:ascii="Calibri" w:hAnsi="Calibri" w:cs="Calibri"/>
-          <w:sz w:val="22"/>
-          <w:szCs w:val="22"/>
-        </w:rPr>
-        <w:t> the gesture options/choices in a List&lt;T&gt;. I want to find a way to utilize the list of gestures within my code (display gesture options, assign player a gesture, </w:t>
-      </w:r>
-      <w:proofErr w:type="spellStart"/>
-      <w:r>
-        <w:rPr>
-          <w:rStyle w:val="spellingerror"/>
-          <w:rFonts w:ascii="Calibri" w:hAnsi="Calibri" w:cs="Calibri"/>
-          <w:sz w:val="22"/>
-          <w:szCs w:val="22"/>
-        </w:rPr>
-        <w:t>etc</w:t>
-      </w:r>
-      <w:proofErr w:type="spellEnd"/>
-      <w:r>
-        <w:rPr>
-          <w:rStyle w:val="normaltextrun"/>
-          <w:rFonts w:ascii="Calibri" w:hAnsi="Calibri" w:cs="Calibri"/>
+          <w:color w:val="70AD47" w:themeColor="accent6"/>
           <w:sz w:val="22"/>
           <w:szCs w:val="22"/>
         </w:rPr>
@@ -354,6 +361,7 @@
         <w:rPr>
           <w:rStyle w:val="eop"/>
           <w:rFonts w:ascii="Calibri" w:hAnsi="Calibri" w:cs="Calibri"/>
+          <w:color w:val="70AD47" w:themeColor="accent6"/>
           <w:sz w:val="22"/>
           <w:szCs w:val="22"/>
         </w:rPr>
@@ -2154,25 +2162,7 @@
           <w:sz w:val="22"/>
           <w:szCs w:val="22"/>
         </w:rPr>
-        <w:t xml:space="preserve">public </w:t>
-      </w:r>
-      <w:r>
-        <w:rPr>
-          <w:rStyle w:val="eop"/>
-          <w:rFonts w:ascii="Calibri" w:hAnsi="Calibri" w:cs="Calibri"/>
-          <w:sz w:val="22"/>
-          <w:szCs w:val="22"/>
-        </w:rPr>
-        <w:t>void</w:t>
-      </w:r>
-      <w:r>
-        <w:rPr>
-          <w:rStyle w:val="eop"/>
-          <w:rFonts w:ascii="Calibri" w:hAnsi="Calibri" w:cs="Calibri"/>
-          <w:sz w:val="22"/>
-          <w:szCs w:val="22"/>
-        </w:rPr>
-        <w:t xml:space="preserve"> </w:t>
+        <w:t xml:space="preserve">public void </w:t>
       </w:r>
       <w:proofErr w:type="spellStart"/>
       <w:proofErr w:type="gramStart"/>
@@ -2255,14 +2245,6 @@
           <w:szCs w:val="22"/>
         </w:rPr>
         <w:br/>
-      </w:r>
-      <w:r>
-        <w:rPr>
-          <w:rStyle w:val="eop"/>
-          <w:rFonts w:ascii="Calibri" w:hAnsi="Calibri" w:cs="Calibri"/>
-          <w:sz w:val="22"/>
-          <w:szCs w:val="22"/>
-        </w:rPr>
         <w:t>if (</w:t>
       </w:r>
       <w:proofErr w:type="spellStart"/>
@@ -2399,16 +2381,7 @@
           <w:sz w:val="22"/>
           <w:szCs w:val="22"/>
         </w:rPr>
-        <w:t>else</w:t>
-      </w:r>
-      <w:r>
-        <w:rPr>
-          <w:rStyle w:val="eop"/>
-          <w:rFonts w:ascii="Calibri" w:hAnsi="Calibri" w:cs="Calibri"/>
-          <w:sz w:val="22"/>
-          <w:szCs w:val="22"/>
-        </w:rPr>
-        <w:t xml:space="preserve"> </w:t>
+        <w:t xml:space="preserve">else </w:t>
       </w:r>
       <w:proofErr w:type="gramStart"/>
       <w:r>
@@ -2418,16 +2391,7 @@
           <w:sz w:val="22"/>
           <w:szCs w:val="22"/>
         </w:rPr>
-        <w:t>if</w:t>
-      </w:r>
-      <w:r>
-        <w:rPr>
-          <w:rStyle w:val="eop"/>
-          <w:rFonts w:ascii="Calibri" w:hAnsi="Calibri" w:cs="Calibri"/>
-          <w:sz w:val="22"/>
-          <w:szCs w:val="22"/>
-        </w:rPr>
-        <w:t>(</w:t>
+        <w:t>if(</w:t>
       </w:r>
       <w:proofErr w:type="spellStart"/>
       <w:proofErr w:type="gramEnd"/>
@@ -2448,25 +2412,7 @@
           <w:sz w:val="22"/>
           <w:szCs w:val="22"/>
         </w:rPr>
-        <w:t xml:space="preserve"> == “</w:t>
-      </w:r>
-      <w:r>
-        <w:rPr>
-          <w:rStyle w:val="eop"/>
-          <w:rFonts w:ascii="Calibri" w:hAnsi="Calibri" w:cs="Calibri"/>
-          <w:sz w:val="22"/>
-          <w:szCs w:val="22"/>
-        </w:rPr>
-        <w:t>2</w:t>
-      </w:r>
-      <w:r>
-        <w:rPr>
-          <w:rStyle w:val="eop"/>
-          <w:rFonts w:ascii="Calibri" w:hAnsi="Calibri" w:cs="Calibri"/>
-          <w:sz w:val="22"/>
-          <w:szCs w:val="22"/>
-        </w:rPr>
-        <w:t>”)</w:t>
+        <w:t xml:space="preserve"> == “2”)</w:t>
       </w:r>
     </w:p>
     <w:p>
@@ -2539,25 +2485,7 @@
           <w:sz w:val="22"/>
           <w:szCs w:val="22"/>
         </w:rPr>
-        <w:t>layer2 = new Human</w:t>
-      </w:r>
-      <w:r>
-        <w:rPr>
-          <w:rStyle w:val="eop"/>
-          <w:rFonts w:ascii="Calibri" w:hAnsi="Calibri" w:cs="Calibri"/>
-          <w:sz w:val="22"/>
-          <w:szCs w:val="22"/>
-        </w:rPr>
-        <w:t xml:space="preserve"> </w:t>
-      </w:r>
-      <w:r>
-        <w:rPr>
-          <w:rStyle w:val="eop"/>
-          <w:rFonts w:ascii="Calibri" w:hAnsi="Calibri" w:cs="Calibri"/>
-          <w:sz w:val="22"/>
-          <w:szCs w:val="22"/>
-        </w:rPr>
-        <w:t>();</w:t>
+        <w:t>layer2 = new Human ();</w:t>
       </w:r>
     </w:p>
     <w:p>

</xml_diff>